<commit_message>
Fix system design document
</commit_message>
<xml_diff>
--- a/docs/System design.docx
+++ b/docs/System design.docx
@@ -355,25 +355,7 @@
           <w:sz w:val="28"/>
           <w:szCs w:val="28"/>
         </w:rPr>
-        <w:t xml:space="preserve">______________ </w:t>
-      </w:r>
-      <w:proofErr w:type="spellStart"/>
-      <w:r>
-        <w:rPr>
-          <w:rFonts w:ascii="Times New Roman" w:hAnsi="Times New Roman" w:cs="Times New Roman"/>
-          <w:sz w:val="28"/>
-          <w:szCs w:val="28"/>
-        </w:rPr>
-        <w:t>Калентьев</w:t>
-      </w:r>
-      <w:proofErr w:type="spellEnd"/>
-      <w:r>
-        <w:rPr>
-          <w:rFonts w:ascii="Times New Roman" w:hAnsi="Times New Roman" w:cs="Times New Roman"/>
-          <w:sz w:val="28"/>
-          <w:szCs w:val="28"/>
-        </w:rPr>
-        <w:t xml:space="preserve"> А.А.</w:t>
+        <w:t>______________ Калентьев А.А.</w:t>
       </w:r>
     </w:p>
     <w:p>
@@ -472,6 +454,13 @@
     </w:p>
     <w:sdt>
       <w:sdtPr>
+        <w:rPr>
+          <w:rFonts w:asciiTheme="minorHAnsi" w:eastAsiaTheme="minorHAnsi" w:hAnsiTheme="minorHAnsi" w:cstheme="minorBidi"/>
+          <w:color w:val="auto"/>
+          <w:sz w:val="22"/>
+          <w:szCs w:val="22"/>
+          <w:lang w:eastAsia="en-US"/>
+        </w:rPr>
         <w:id w:val="156420658"/>
         <w:docPartObj>
           <w:docPartGallery w:val="Table of Contents"/>
@@ -480,13 +469,8 @@
       </w:sdtPr>
       <w:sdtEndPr>
         <w:rPr>
-          <w:rFonts w:asciiTheme="minorHAnsi" w:eastAsiaTheme="minorHAnsi" w:hAnsiTheme="minorHAnsi" w:cstheme="minorBidi"/>
           <w:b/>
           <w:bCs/>
-          <w:color w:val="auto"/>
-          <w:sz w:val="22"/>
-          <w:szCs w:val="22"/>
-          <w:lang w:eastAsia="en-US"/>
         </w:rPr>
       </w:sdtEndPr>
       <w:sdtContent>
@@ -1715,25 +1699,7 @@
           <w:sz w:val="28"/>
           <w:szCs w:val="28"/>
         </w:rPr>
-        <w:t xml:space="preserve">КОМПАС-3D – это российская </w:t>
-      </w:r>
-      <w:proofErr w:type="spellStart"/>
-      <w:r>
-        <w:rPr>
-          <w:color w:val="000000"/>
-          <w:sz w:val="28"/>
-          <w:szCs w:val="28"/>
-        </w:rPr>
-        <w:t>импортонезависимая</w:t>
-      </w:r>
-      <w:proofErr w:type="spellEnd"/>
-      <w:r>
-        <w:rPr>
-          <w:color w:val="000000"/>
-          <w:sz w:val="28"/>
-          <w:szCs w:val="28"/>
-        </w:rPr>
-        <w:t xml:space="preserve"> система трехмерного проектирования, ставшая стандартом для тысяч предприятий и сотен тысяч профессиональных пользователей.</w:t>
+        <w:t>КОМПАС-3D – это российская импортонезависимая система трехмерного проектирования, ставшая стандартом для тысяч предприятий и сотен тысяч профессиональных пользователей.</w:t>
       </w:r>
     </w:p>
     <w:p>
@@ -2097,29 +2063,7 @@
           <w:szCs w:val="28"/>
           <w:shd w:val="clear" w:color="auto" w:fill="FFFFFF"/>
         </w:rPr>
-        <w:t xml:space="preserve">Autodesk </w:t>
-      </w:r>
-      <w:proofErr w:type="spellStart"/>
-      <w:r>
-        <w:rPr>
-          <w:rFonts w:ascii="Times New Roman" w:hAnsi="Times New Roman" w:cs="Times New Roman"/>
-          <w:color w:val="000000"/>
-          <w:sz w:val="28"/>
-          <w:szCs w:val="28"/>
-          <w:shd w:val="clear" w:color="auto" w:fill="FFFFFF"/>
-        </w:rPr>
-        <w:t>Inventor</w:t>
-      </w:r>
-      <w:proofErr w:type="spellEnd"/>
-      <w:r>
-        <w:rPr>
-          <w:rFonts w:ascii="Times New Roman" w:hAnsi="Times New Roman" w:cs="Times New Roman"/>
-          <w:color w:val="000000"/>
-          <w:sz w:val="28"/>
-          <w:szCs w:val="28"/>
-          <w:shd w:val="clear" w:color="auto" w:fill="FFFFFF"/>
-        </w:rPr>
-        <w:t xml:space="preserve">. Это – это программа для проектирования всех типов изделий промышленного производства на основе их параметров. Характеристики объектов определяют математические модели, любое изменение которых автоматически влияет на конфигурацию. Программа доказала свою эффективность в проектировании изделий машиностроения любого уровня сложности. </w:t>
+        <w:t xml:space="preserve">Autodesk Inventor. Это – это программа для проектирования всех типов изделий промышленного производства на основе их параметров. Характеристики объектов определяют математические модели, любое изменение которых автоматически влияет на конфигурацию. Программа доказала свою эффективность в проектировании изделий машиностроения любого уровня сложности. </w:t>
       </w:r>
       <w:r>
         <w:rPr>
@@ -2281,7 +2225,6 @@
         </w:rPr>
         <w:t xml:space="preserve">: </w:t>
       </w:r>
-      <w:proofErr w:type="spellStart"/>
       <w:r>
         <w:rPr>
           <w:rFonts w:ascii="Times New Roman" w:hAnsi="Times New Roman" w:cs="Times New Roman"/>
@@ -2291,7 +2234,6 @@
         </w:rPr>
         <w:t>ksPart</w:t>
       </w:r>
-      <w:proofErr w:type="spellEnd"/>
       <w:r>
         <w:rPr>
           <w:rFonts w:ascii="Times New Roman" w:hAnsi="Times New Roman" w:cs="Times New Roman"/>
@@ -2382,18 +2324,8 @@
           <w:sz w:val="28"/>
           <w:szCs w:val="28"/>
         </w:rPr>
-        <w:t xml:space="preserve">; </w:t>
-      </w:r>
-      <w:proofErr w:type="spellStart"/>
-      <w:r>
-        <w:rPr>
-          <w:rFonts w:ascii="Times New Roman" w:hAnsi="Times New Roman" w:cs="Times New Roman"/>
-          <w:sz w:val="28"/>
-          <w:szCs w:val="28"/>
-        </w:rPr>
-        <w:t>ksRadialArray</w:t>
-      </w:r>
-      <w:proofErr w:type="spellEnd"/>
+        <w:t>; ksRadialArray</w:t>
+      </w:r>
       <w:r>
         <w:rPr>
           <w:rFonts w:ascii="Times New Roman" w:hAnsi="Times New Roman" w:cs="Times New Roman"/>
@@ -2566,7 +2498,6 @@
                 <w:szCs w:val="28"/>
               </w:rPr>
             </w:pPr>
-            <w:proofErr w:type="spellStart"/>
             <w:r>
               <w:rPr>
                 <w:rFonts w:ascii="Times New Roman" w:hAnsi="Times New Roman" w:cs="Times New Roman"/>
@@ -2575,7 +2506,6 @@
               </w:rPr>
               <w:t>string</w:t>
             </w:r>
-            <w:proofErr w:type="spellEnd"/>
           </w:p>
         </w:tc>
         <w:tc>
@@ -2650,7 +2580,6 @@
                 <w:szCs w:val="28"/>
               </w:rPr>
             </w:pPr>
-            <w:proofErr w:type="spellStart"/>
             <w:r>
               <w:rPr>
                 <w:rFonts w:ascii="Times New Roman" w:hAnsi="Times New Roman" w:cs="Times New Roman"/>
@@ -2659,7 +2588,6 @@
               </w:rPr>
               <w:t>ksModel</w:t>
             </w:r>
-            <w:proofErr w:type="spellEnd"/>
           </w:p>
         </w:tc>
         <w:tc>
@@ -2682,34 +2610,92 @@
                 <w:sz w:val="28"/>
                 <w:szCs w:val="28"/>
               </w:rPr>
-              <w:t xml:space="preserve">3D-модель детали. Возвращает объект </w:t>
-            </w:r>
-            <w:proofErr w:type="spellStart"/>
-            <w:r>
-              <w:rPr>
-                <w:rFonts w:ascii="Times New Roman" w:hAnsi="Times New Roman" w:cs="Times New Roman"/>
-                <w:sz w:val="28"/>
-                <w:szCs w:val="28"/>
-              </w:rPr>
-              <w:t>ksModel</w:t>
-            </w:r>
-            <w:proofErr w:type="spellEnd"/>
-            <w:r>
-              <w:rPr>
-                <w:rFonts w:ascii="Times New Roman" w:hAnsi="Times New Roman" w:cs="Times New Roman"/>
-                <w:sz w:val="28"/>
-                <w:szCs w:val="28"/>
-              </w:rPr>
-              <w:t>, представляющий 3D-модель детали.</w:t>
+              <w:t>3D-модель детали. Возвращает объект ksModel, представляющий 3D-модель детали.</w:t>
             </w:r>
           </w:p>
         </w:tc>
       </w:tr>
+    </w:tbl>
+    <w:p>
+      <w:pPr>
+        <w:spacing w:line="360" w:lineRule="auto"/>
+        <w:ind w:firstLine="851"/>
+        <w:jc w:val="both"/>
+        <w:rPr>
+          <w:rFonts w:ascii="Times New Roman" w:hAnsi="Times New Roman" w:cs="Times New Roman"/>
+          <w:sz w:val="28"/>
+          <w:szCs w:val="28"/>
+        </w:rPr>
+      </w:pPr>
+    </w:p>
+    <w:p>
+      <w:pPr>
+        <w:spacing w:line="360" w:lineRule="auto"/>
+        <w:ind w:firstLine="851"/>
+        <w:jc w:val="both"/>
+        <w:rPr>
+          <w:rFonts w:ascii="Times New Roman" w:hAnsi="Times New Roman" w:cs="Times New Roman"/>
+          <w:sz w:val="28"/>
+          <w:szCs w:val="28"/>
+        </w:rPr>
+      </w:pPr>
+    </w:p>
+    <w:p>
+      <w:pPr>
+        <w:spacing w:line="360" w:lineRule="auto"/>
+        <w:ind w:firstLine="851"/>
+        <w:jc w:val="both"/>
+        <w:rPr>
+          <w:rFonts w:ascii="Times New Roman" w:hAnsi="Times New Roman" w:cs="Times New Roman"/>
+          <w:sz w:val="28"/>
+          <w:szCs w:val="28"/>
+        </w:rPr>
+      </w:pPr>
+    </w:p>
+    <w:p>
+      <w:pPr>
+        <w:spacing w:line="360" w:lineRule="auto"/>
+        <w:ind w:firstLine="851"/>
+        <w:jc w:val="both"/>
+        <w:rPr>
+          <w:rFonts w:ascii="Times New Roman" w:hAnsi="Times New Roman" w:cs="Times New Roman"/>
+          <w:sz w:val="28"/>
+          <w:szCs w:val="28"/>
+        </w:rPr>
+      </w:pPr>
+      <w:r>
+        <w:rPr>
+          <w:rFonts w:ascii="Times New Roman" w:hAnsi="Times New Roman" w:cs="Times New Roman"/>
+          <w:sz w:val="28"/>
+          <w:szCs w:val="28"/>
+        </w:rPr>
+        <w:lastRenderedPageBreak/>
+        <w:t xml:space="preserve">Таблица 2.1 – </w:t>
+      </w:r>
+      <w:r>
+        <w:rPr>
+          <w:rFonts w:ascii="Times New Roman" w:hAnsi="Times New Roman" w:cs="Times New Roman"/>
+          <w:sz w:val="28"/>
+          <w:szCs w:val="28"/>
+        </w:rPr>
+        <w:t>Продолжение</w:t>
+      </w:r>
+    </w:p>
+    <w:tbl>
+      <w:tblPr>
+        <w:tblStyle w:val="a9"/>
+        <w:tblW w:w="0" w:type="auto"/>
+        <w:tblLook w:val="04A0" w:firstRow="1" w:lastRow="0" w:firstColumn="1" w:lastColumn="0" w:noHBand="0" w:noVBand="1"/>
+      </w:tblPr>
+      <w:tblGrid>
+        <w:gridCol w:w="3115"/>
+        <w:gridCol w:w="3115"/>
+        <w:gridCol w:w="3115"/>
+      </w:tblGrid>
       <w:tr>
         <w:tc>
           <w:tcPr>
             <w:tcW w:w="3115" w:type="dxa"/>
-            <w:vAlign w:val="center"/>
           </w:tcPr>
           <w:p>
             <w:pPr>
@@ -2720,7 +2706,6 @@
                 <w:szCs w:val="28"/>
               </w:rPr>
             </w:pPr>
-            <w:proofErr w:type="spellStart"/>
             <w:r>
               <w:rPr>
                 <w:rFonts w:ascii="Times New Roman" w:hAnsi="Times New Roman" w:cs="Times New Roman"/>
@@ -2729,13 +2714,11 @@
               </w:rPr>
               <w:t>VariableTable</w:t>
             </w:r>
-            <w:proofErr w:type="spellEnd"/>
           </w:p>
         </w:tc>
         <w:tc>
           <w:tcPr>
             <w:tcW w:w="3115" w:type="dxa"/>
-            <w:vAlign w:val="center"/>
           </w:tcPr>
           <w:p>
             <w:pPr>
@@ -2746,7 +2729,6 @@
                 <w:szCs w:val="28"/>
               </w:rPr>
             </w:pPr>
-            <w:proofErr w:type="spellStart"/>
             <w:r>
               <w:rPr>
                 <w:rFonts w:ascii="Times New Roman" w:hAnsi="Times New Roman" w:cs="Times New Roman"/>
@@ -2755,13 +2737,11 @@
               </w:rPr>
               <w:t>ksVariableTable</w:t>
             </w:r>
-            <w:proofErr w:type="spellEnd"/>
           </w:p>
         </w:tc>
         <w:tc>
           <w:tcPr>
             <w:tcW w:w="3115" w:type="dxa"/>
-            <w:vAlign w:val="center"/>
           </w:tcPr>
           <w:p>
             <w:pPr>
@@ -2778,26 +2758,7 @@
                 <w:sz w:val="28"/>
                 <w:szCs w:val="28"/>
               </w:rPr>
-              <w:t xml:space="preserve">Таблица переменных и параметров детали. Возвращает объект </w:t>
-            </w:r>
-            <w:proofErr w:type="spellStart"/>
-            <w:r>
-              <w:rPr>
-                <w:rFonts w:ascii="Times New Roman" w:hAnsi="Times New Roman" w:cs="Times New Roman"/>
-                <w:sz w:val="28"/>
-                <w:szCs w:val="28"/>
-              </w:rPr>
-              <w:lastRenderedPageBreak/>
-              <w:t>ksVariableTable</w:t>
-            </w:r>
-            <w:proofErr w:type="spellEnd"/>
-            <w:r>
-              <w:rPr>
-                <w:rFonts w:ascii="Times New Roman" w:hAnsi="Times New Roman" w:cs="Times New Roman"/>
-                <w:sz w:val="28"/>
-                <w:szCs w:val="28"/>
-              </w:rPr>
-              <w:t>, который позволяет управлять переменными и параметрами детали.</w:t>
+              <w:t>Таблица переменных и параметров детали. Возвращает объект ksVariableTable, который позволяет управлять переменными и параметрами детали.</w:t>
             </w:r>
           </w:p>
         </w:tc>
@@ -2986,34 +2947,14 @@
                 <w:szCs w:val="28"/>
               </w:rPr>
             </w:pPr>
-            <w:proofErr w:type="spellStart"/>
-            <w:r>
-              <w:rPr>
-                <w:rFonts w:ascii="Times New Roman" w:hAnsi="Times New Roman" w:cs="Times New Roman"/>
-                <w:sz w:val="28"/>
-                <w:szCs w:val="28"/>
-              </w:rPr>
-              <w:t>string</w:t>
-            </w:r>
-            <w:proofErr w:type="spellEnd"/>
-            <w:r>
-              <w:rPr>
-                <w:rFonts w:ascii="Times New Roman" w:hAnsi="Times New Roman" w:cs="Times New Roman"/>
-                <w:sz w:val="28"/>
-                <w:szCs w:val="28"/>
-              </w:rPr>
-              <w:t xml:space="preserve"> </w:t>
-            </w:r>
-            <w:proofErr w:type="spellStart"/>
-            <w:r>
-              <w:rPr>
-                <w:rFonts w:ascii="Times New Roman" w:hAnsi="Times New Roman" w:cs="Times New Roman"/>
-                <w:sz w:val="28"/>
-                <w:szCs w:val="28"/>
-              </w:rPr>
-              <w:t>fileName</w:t>
-            </w:r>
-            <w:proofErr w:type="spellEnd"/>
+            <w:r>
+              <w:rPr>
+                <w:rFonts w:ascii="Times New Roman" w:hAnsi="Times New Roman" w:cs="Times New Roman"/>
+                <w:sz w:val="28"/>
+                <w:szCs w:val="28"/>
+              </w:rPr>
+              <w:t>string fileName</w:t>
+            </w:r>
           </w:p>
         </w:tc>
         <w:tc>
@@ -3050,25 +2991,7 @@
                 <w:sz w:val="28"/>
                 <w:szCs w:val="28"/>
               </w:rPr>
-              <w:t xml:space="preserve">Открывает существующую деталь по указанному пути </w:t>
-            </w:r>
-            <w:proofErr w:type="spellStart"/>
-            <w:r>
-              <w:rPr>
-                <w:rFonts w:ascii="Times New Roman" w:hAnsi="Times New Roman" w:cs="Times New Roman"/>
-                <w:sz w:val="28"/>
-                <w:szCs w:val="28"/>
-              </w:rPr>
-              <w:t>fileName</w:t>
-            </w:r>
-            <w:proofErr w:type="spellEnd"/>
-            <w:r>
-              <w:rPr>
-                <w:rFonts w:ascii="Times New Roman" w:hAnsi="Times New Roman" w:cs="Times New Roman"/>
-                <w:sz w:val="28"/>
-                <w:szCs w:val="28"/>
-              </w:rPr>
-              <w:t>.</w:t>
+              <w:t>Открывает существующую деталь по указанному пути fileName.</w:t>
             </w:r>
           </w:p>
         </w:tc>
@@ -3165,7 +3088,6 @@
                 <w:szCs w:val="28"/>
               </w:rPr>
             </w:pPr>
-            <w:proofErr w:type="spellStart"/>
             <w:r>
               <w:rPr>
                 <w:rFonts w:ascii="Times New Roman" w:hAnsi="Times New Roman" w:cs="Times New Roman"/>
@@ -3174,7 +3096,6 @@
               </w:rPr>
               <w:t>GetDefaultEntityParams</w:t>
             </w:r>
-            <w:proofErr w:type="spellEnd"/>
           </w:p>
         </w:tc>
         <w:tc>
@@ -3190,34 +3111,14 @@
                 <w:szCs w:val="28"/>
               </w:rPr>
             </w:pPr>
-            <w:proofErr w:type="spellStart"/>
-            <w:r>
-              <w:rPr>
-                <w:rFonts w:ascii="Times New Roman" w:hAnsi="Times New Roman" w:cs="Times New Roman"/>
-                <w:sz w:val="28"/>
-                <w:szCs w:val="28"/>
-              </w:rPr>
-              <w:t>int</w:t>
-            </w:r>
-            <w:proofErr w:type="spellEnd"/>
-            <w:r>
-              <w:rPr>
-                <w:rFonts w:ascii="Times New Roman" w:hAnsi="Times New Roman" w:cs="Times New Roman"/>
-                <w:sz w:val="28"/>
-                <w:szCs w:val="28"/>
-              </w:rPr>
-              <w:t xml:space="preserve"> </w:t>
-            </w:r>
-            <w:proofErr w:type="spellStart"/>
-            <w:r>
-              <w:rPr>
-                <w:rFonts w:ascii="Times New Roman" w:hAnsi="Times New Roman" w:cs="Times New Roman"/>
-                <w:sz w:val="28"/>
-                <w:szCs w:val="28"/>
-              </w:rPr>
-              <w:t>type</w:t>
-            </w:r>
-            <w:proofErr w:type="spellEnd"/>
+            <w:r>
+              <w:rPr>
+                <w:rFonts w:ascii="Times New Roman" w:hAnsi="Times New Roman" w:cs="Times New Roman"/>
+                <w:sz w:val="28"/>
+                <w:szCs w:val="28"/>
+              </w:rPr>
+              <w:t>int type</w:t>
+            </w:r>
           </w:p>
         </w:tc>
         <w:tc>
@@ -3233,7 +3134,6 @@
                 <w:szCs w:val="28"/>
               </w:rPr>
             </w:pPr>
-            <w:proofErr w:type="spellStart"/>
             <w:r>
               <w:rPr>
                 <w:rFonts w:ascii="Times New Roman" w:hAnsi="Times New Roman" w:cs="Times New Roman"/>
@@ -3242,7 +3142,6 @@
               </w:rPr>
               <w:t>ksEntityParam</w:t>
             </w:r>
-            <w:proofErr w:type="spellEnd"/>
           </w:p>
         </w:tc>
         <w:tc>
@@ -3264,25 +3163,7 @@
                 <w:sz w:val="28"/>
                 <w:szCs w:val="28"/>
               </w:rPr>
-              <w:t xml:space="preserve">Возвращает объект, представляющий параметры для создания геометрических объектов (например, линий, окружностей) определенного типа (указанным </w:t>
-            </w:r>
-            <w:proofErr w:type="spellStart"/>
-            <w:r>
-              <w:rPr>
-                <w:rFonts w:ascii="Times New Roman" w:hAnsi="Times New Roman" w:cs="Times New Roman"/>
-                <w:sz w:val="28"/>
-                <w:szCs w:val="28"/>
-              </w:rPr>
-              <w:t>type</w:t>
-            </w:r>
-            <w:proofErr w:type="spellEnd"/>
-            <w:r>
-              <w:rPr>
-                <w:rFonts w:ascii="Times New Roman" w:hAnsi="Times New Roman" w:cs="Times New Roman"/>
-                <w:sz w:val="28"/>
-                <w:szCs w:val="28"/>
-              </w:rPr>
-              <w:t>).</w:t>
+              <w:t>Возвращает объект, представляющий параметры для создания геометрических объектов (например, линий, окружностей) определенного типа (указанным type).</w:t>
             </w:r>
           </w:p>
         </w:tc>
@@ -3314,6 +3195,7 @@
           <w:sz w:val="28"/>
           <w:szCs w:val="28"/>
         </w:rPr>
+        <w:lastRenderedPageBreak/>
         <w:br w:type="page"/>
       </w:r>
     </w:p>
@@ -3466,7 +3348,6 @@
                 <w:szCs w:val="28"/>
               </w:rPr>
             </w:pPr>
-            <w:proofErr w:type="spellStart"/>
             <w:r>
               <w:rPr>
                 <w:rFonts w:ascii="Times New Roman" w:hAnsi="Times New Roman" w:cs="Times New Roman"/>
@@ -3475,7 +3356,6 @@
               </w:rPr>
               <w:t>SetParam</w:t>
             </w:r>
-            <w:proofErr w:type="spellEnd"/>
           </w:p>
         </w:tc>
         <w:tc>
@@ -3492,7 +3372,6 @@
                 <w:lang w:val="en-US"/>
               </w:rPr>
             </w:pPr>
-            <w:proofErr w:type="spellStart"/>
             <w:r>
               <w:rPr>
                 <w:rFonts w:ascii="Times New Roman" w:hAnsi="Times New Roman" w:cs="Times New Roman"/>
@@ -3500,17 +3379,7 @@
                 <w:szCs w:val="28"/>
                 <w:lang w:val="en-US"/>
               </w:rPr>
-              <w:t>ksEntity</w:t>
-            </w:r>
-            <w:proofErr w:type="spellEnd"/>
-            <w:r>
-              <w:rPr>
-                <w:rFonts w:ascii="Times New Roman" w:hAnsi="Times New Roman" w:cs="Times New Roman"/>
-                <w:sz w:val="28"/>
-                <w:szCs w:val="28"/>
-                <w:lang w:val="en-US"/>
-              </w:rPr>
-              <w:t xml:space="preserve"> axis, int type, int count, double step</w:t>
+              <w:t>ksEntity axis, int type, int count, double step</w:t>
             </w:r>
           </w:p>
         </w:tc>
@@ -3549,61 +3418,7 @@
                 <w:sz w:val="28"/>
                 <w:szCs w:val="28"/>
               </w:rPr>
-              <w:t xml:space="preserve">Устанавливает параметры радиального массива, такие как объект </w:t>
-            </w:r>
-            <w:proofErr w:type="spellStart"/>
-            <w:r>
-              <w:rPr>
-                <w:rFonts w:ascii="Times New Roman" w:hAnsi="Times New Roman" w:cs="Times New Roman"/>
-                <w:sz w:val="28"/>
-                <w:szCs w:val="28"/>
-              </w:rPr>
-              <w:t>axis</w:t>
-            </w:r>
-            <w:proofErr w:type="spellEnd"/>
-            <w:r>
-              <w:rPr>
-                <w:rFonts w:ascii="Times New Roman" w:hAnsi="Times New Roman" w:cs="Times New Roman"/>
-                <w:sz w:val="28"/>
-                <w:szCs w:val="28"/>
-              </w:rPr>
-              <w:t>, тип массива, количество копий (</w:t>
-            </w:r>
-            <w:proofErr w:type="spellStart"/>
-            <w:r>
-              <w:rPr>
-                <w:rFonts w:ascii="Times New Roman" w:hAnsi="Times New Roman" w:cs="Times New Roman"/>
-                <w:sz w:val="28"/>
-                <w:szCs w:val="28"/>
-              </w:rPr>
-              <w:t>count</w:t>
-            </w:r>
-            <w:proofErr w:type="spellEnd"/>
-            <w:r>
-              <w:rPr>
-                <w:rFonts w:ascii="Times New Roman" w:hAnsi="Times New Roman" w:cs="Times New Roman"/>
-                <w:sz w:val="28"/>
-                <w:szCs w:val="28"/>
-              </w:rPr>
-              <w:t>) и угловой шаг (</w:t>
-            </w:r>
-            <w:proofErr w:type="spellStart"/>
-            <w:r>
-              <w:rPr>
-                <w:rFonts w:ascii="Times New Roman" w:hAnsi="Times New Roman" w:cs="Times New Roman"/>
-                <w:sz w:val="28"/>
-                <w:szCs w:val="28"/>
-              </w:rPr>
-              <w:t>step</w:t>
-            </w:r>
-            <w:proofErr w:type="spellEnd"/>
-            <w:r>
-              <w:rPr>
-                <w:rFonts w:ascii="Times New Roman" w:hAnsi="Times New Roman" w:cs="Times New Roman"/>
-                <w:sz w:val="28"/>
-                <w:szCs w:val="28"/>
-              </w:rPr>
-              <w:t>).</w:t>
+              <w:t>Устанавливает параметры радиального массива, такие как объект axis, тип массива, количество копий (count) и угловой шаг (step).</w:t>
             </w:r>
           </w:p>
         </w:tc>
@@ -3622,7 +3437,6 @@
                 <w:szCs w:val="28"/>
               </w:rPr>
             </w:pPr>
-            <w:proofErr w:type="spellStart"/>
             <w:r>
               <w:rPr>
                 <w:rFonts w:ascii="Times New Roman" w:hAnsi="Times New Roman" w:cs="Times New Roman"/>
@@ -3631,7 +3445,6 @@
               </w:rPr>
               <w:t>AddElements</w:t>
             </w:r>
-            <w:proofErr w:type="spellEnd"/>
           </w:p>
         </w:tc>
         <w:tc>
@@ -3647,34 +3460,14 @@
                 <w:szCs w:val="28"/>
               </w:rPr>
             </w:pPr>
-            <w:proofErr w:type="spellStart"/>
-            <w:r>
-              <w:rPr>
-                <w:rFonts w:ascii="Times New Roman" w:hAnsi="Times New Roman" w:cs="Times New Roman"/>
-                <w:sz w:val="28"/>
-                <w:szCs w:val="28"/>
-              </w:rPr>
-              <w:t>int</w:t>
-            </w:r>
-            <w:proofErr w:type="spellEnd"/>
-            <w:r>
-              <w:rPr>
-                <w:rFonts w:ascii="Times New Roman" w:hAnsi="Times New Roman" w:cs="Times New Roman"/>
-                <w:sz w:val="28"/>
-                <w:szCs w:val="28"/>
-              </w:rPr>
-              <w:t xml:space="preserve"> </w:t>
-            </w:r>
-            <w:proofErr w:type="spellStart"/>
-            <w:r>
-              <w:rPr>
-                <w:rFonts w:ascii="Times New Roman" w:hAnsi="Times New Roman" w:cs="Times New Roman"/>
-                <w:sz w:val="28"/>
-                <w:szCs w:val="28"/>
-              </w:rPr>
-              <w:t>count</w:t>
-            </w:r>
-            <w:proofErr w:type="spellEnd"/>
+            <w:r>
+              <w:rPr>
+                <w:rFonts w:ascii="Times New Roman" w:hAnsi="Times New Roman" w:cs="Times New Roman"/>
+                <w:sz w:val="28"/>
+                <w:szCs w:val="28"/>
+              </w:rPr>
+              <w:t>int count</w:t>
+            </w:r>
           </w:p>
         </w:tc>
         <w:tc>
@@ -3730,7 +3523,6 @@
                 <w:szCs w:val="28"/>
               </w:rPr>
             </w:pPr>
-            <w:proofErr w:type="spellStart"/>
             <w:r>
               <w:rPr>
                 <w:rFonts w:ascii="Times New Roman" w:hAnsi="Times New Roman" w:cs="Times New Roman"/>
@@ -3739,7 +3531,6 @@
               </w:rPr>
               <w:t>SetType</w:t>
             </w:r>
-            <w:proofErr w:type="spellEnd"/>
           </w:p>
         </w:tc>
         <w:tc>
@@ -3755,34 +3546,14 @@
                 <w:szCs w:val="28"/>
               </w:rPr>
             </w:pPr>
-            <w:proofErr w:type="spellStart"/>
-            <w:r>
-              <w:rPr>
-                <w:rFonts w:ascii="Times New Roman" w:hAnsi="Times New Roman" w:cs="Times New Roman"/>
-                <w:sz w:val="28"/>
-                <w:szCs w:val="28"/>
-              </w:rPr>
-              <w:t>int</w:t>
-            </w:r>
-            <w:proofErr w:type="spellEnd"/>
-            <w:r>
-              <w:rPr>
-                <w:rFonts w:ascii="Times New Roman" w:hAnsi="Times New Roman" w:cs="Times New Roman"/>
-                <w:sz w:val="28"/>
-                <w:szCs w:val="28"/>
-              </w:rPr>
-              <w:t xml:space="preserve"> </w:t>
-            </w:r>
-            <w:proofErr w:type="spellStart"/>
-            <w:r>
-              <w:rPr>
-                <w:rFonts w:ascii="Times New Roman" w:hAnsi="Times New Roman" w:cs="Times New Roman"/>
-                <w:sz w:val="28"/>
-                <w:szCs w:val="28"/>
-              </w:rPr>
-              <w:t>type</w:t>
-            </w:r>
-            <w:proofErr w:type="spellEnd"/>
+            <w:r>
+              <w:rPr>
+                <w:rFonts w:ascii="Times New Roman" w:hAnsi="Times New Roman" w:cs="Times New Roman"/>
+                <w:sz w:val="28"/>
+                <w:szCs w:val="28"/>
+              </w:rPr>
+              <w:t>int type</w:t>
+            </w:r>
           </w:p>
         </w:tc>
         <w:tc>
@@ -3920,7 +3691,6 @@
         </w:rPr>
         <w:t xml:space="preserve"> является плагин </w:t>
       </w:r>
-      <w:proofErr w:type="spellStart"/>
       <w:r>
         <w:rPr>
           <w:rFonts w:ascii="Times New Roman" w:hAnsi="Times New Roman" w:cs="Times New Roman"/>
@@ -3929,7 +3699,6 @@
         </w:rPr>
         <w:t>GearTeq</w:t>
       </w:r>
-      <w:proofErr w:type="spellEnd"/>
       <w:r>
         <w:rPr>
           <w:rFonts w:ascii="Times New Roman" w:hAnsi="Times New Roman" w:cs="Times New Roman"/>
@@ -4028,7 +3797,6 @@
         </w:rPr>
         <w:t xml:space="preserve">Рисунок 1 – Пользовательский интерфейс </w:t>
       </w:r>
-      <w:proofErr w:type="spellStart"/>
       <w:r>
         <w:rPr>
           <w:rFonts w:ascii="Times New Roman" w:hAnsi="Times New Roman" w:cs="Times New Roman"/>
@@ -4037,7 +3805,6 @@
         </w:rPr>
         <w:t>GearTeq</w:t>
       </w:r>
-      <w:proofErr w:type="spellEnd"/>
     </w:p>
     <w:p>
       <w:pPr>
@@ -4830,7 +4597,6 @@
         </w:rPr>
         <w:t xml:space="preserve">Длина труб под провода </w:t>
       </w:r>
-      <w:proofErr w:type="spellStart"/>
       <w:r>
         <w:rPr>
           <w:rFonts w:ascii="Times New Roman" w:hAnsi="Times New Roman" w:cs="Times New Roman"/>
@@ -4840,7 +4606,6 @@
         </w:rPr>
         <w:t>Lw</w:t>
       </w:r>
-      <w:proofErr w:type="spellEnd"/>
       <w:r>
         <w:rPr>
           <w:rFonts w:ascii="Times New Roman" w:hAnsi="Times New Roman" w:cs="Times New Roman"/>
@@ -4892,7 +4657,6 @@
         </w:rPr>
         <w:t xml:space="preserve">Радиус окружности трубы под провода </w:t>
       </w:r>
-      <w:proofErr w:type="spellStart"/>
       <w:r>
         <w:rPr>
           <w:rFonts w:ascii="Times New Roman" w:hAnsi="Times New Roman" w:cs="Times New Roman"/>
@@ -4902,7 +4666,6 @@
         </w:rPr>
         <w:t>Rw</w:t>
       </w:r>
-      <w:proofErr w:type="spellEnd"/>
       <w:r>
         <w:rPr>
           <w:rFonts w:ascii="Times New Roman" w:hAnsi="Times New Roman" w:cs="Times New Roman"/>
@@ -4971,7 +4734,6 @@
         </w:rPr>
         <w:t xml:space="preserve"> (2</w:t>
       </w:r>
-      <w:proofErr w:type="spellStart"/>
       <w:r>
         <w:rPr>
           <w:rFonts w:ascii="Times New Roman" w:hAnsi="Times New Roman" w:cs="Times New Roman"/>
@@ -4981,25 +4743,14 @@
         </w:rPr>
         <w:t>nRl</w:t>
       </w:r>
-      <w:proofErr w:type="spellEnd"/>
-      <w:r>
-        <w:rPr>
-          <w:rFonts w:ascii="Times New Roman" w:hAnsi="Times New Roman" w:cs="Times New Roman"/>
-          <w:sz w:val="28"/>
-          <w:szCs w:val="28"/>
-        </w:rPr>
-        <w:t xml:space="preserve"> </w:t>
-      </w:r>
-      <w:proofErr w:type="gramStart"/>
-      <w:r>
-        <w:rPr>
-          <w:rFonts w:ascii="Times New Roman" w:hAnsi="Times New Roman" w:cs="Times New Roman"/>
-          <w:sz w:val="28"/>
-          <w:szCs w:val="28"/>
-        </w:rPr>
-        <w:t>&lt; 2</w:t>
-      </w:r>
-      <w:proofErr w:type="gramEnd"/>
+      <w:r>
+        <w:rPr>
+          <w:rFonts w:ascii="Times New Roman" w:hAnsi="Times New Roman" w:cs="Times New Roman"/>
+          <w:sz w:val="28"/>
+          <w:szCs w:val="28"/>
+        </w:rPr>
+        <w:t xml:space="preserve"> &lt; 2</w:t>
+      </w:r>
       <w:r>
         <w:rPr>
           <w:rFonts w:ascii="Times New Roman" w:hAnsi="Times New Roman" w:cs="Times New Roman"/>
@@ -5060,7 +4811,6 @@
         </w:rPr>
         <w:t xml:space="preserve">Радиус лампочек </w:t>
       </w:r>
-      <w:proofErr w:type="spellStart"/>
       <w:r>
         <w:rPr>
           <w:rFonts w:ascii="Times New Roman" w:hAnsi="Times New Roman" w:cs="Times New Roman"/>
@@ -5070,7 +4820,6 @@
         </w:rPr>
         <w:t>Rl</w:t>
       </w:r>
-      <w:proofErr w:type="spellEnd"/>
       <w:r>
         <w:rPr>
           <w:rFonts w:ascii="Times New Roman" w:hAnsi="Times New Roman" w:cs="Times New Roman"/>
@@ -5406,61 +5155,7 @@
           <w:sz w:val="28"/>
           <w:szCs w:val="28"/>
         </w:rPr>
-        <w:t xml:space="preserve">− </w:t>
-      </w:r>
-      <w:proofErr w:type="spellStart"/>
-      <w:r>
-        <w:rPr>
-          <w:rFonts w:ascii="Times New Roman" w:hAnsi="Times New Roman" w:cs="Times New Roman"/>
-          <w:sz w:val="28"/>
-          <w:szCs w:val="28"/>
-        </w:rPr>
-        <w:t>MainForm</w:t>
-      </w:r>
-      <w:proofErr w:type="spellEnd"/>
-      <w:r>
-        <w:rPr>
-          <w:rFonts w:ascii="Times New Roman" w:hAnsi="Times New Roman" w:cs="Times New Roman"/>
-          <w:sz w:val="28"/>
-          <w:szCs w:val="28"/>
-        </w:rPr>
-        <w:t xml:space="preserve"> – является главным окном приложения. Хранит в себе параметры (</w:t>
-      </w:r>
-      <w:proofErr w:type="spellStart"/>
-      <w:r>
-        <w:rPr>
-          <w:rFonts w:ascii="Times New Roman" w:hAnsi="Times New Roman" w:cs="Times New Roman"/>
-          <w:sz w:val="28"/>
-          <w:szCs w:val="28"/>
-        </w:rPr>
-        <w:t>Parameters</w:t>
-      </w:r>
-      <w:proofErr w:type="spellEnd"/>
-      <w:r>
-        <w:rPr>
-          <w:rFonts w:ascii="Times New Roman" w:hAnsi="Times New Roman" w:cs="Times New Roman"/>
-          <w:sz w:val="28"/>
-          <w:szCs w:val="28"/>
-        </w:rPr>
-        <w:t>) и объект класса строителя модели (</w:t>
-      </w:r>
-      <w:proofErr w:type="spellStart"/>
-      <w:r>
-        <w:rPr>
-          <w:rFonts w:ascii="Times New Roman" w:hAnsi="Times New Roman" w:cs="Times New Roman"/>
-          <w:sz w:val="28"/>
-          <w:szCs w:val="28"/>
-        </w:rPr>
-        <w:t>Builder</w:t>
-      </w:r>
-      <w:proofErr w:type="spellEnd"/>
-      <w:r>
-        <w:rPr>
-          <w:rFonts w:ascii="Times New Roman" w:hAnsi="Times New Roman" w:cs="Times New Roman"/>
-          <w:sz w:val="28"/>
-          <w:szCs w:val="28"/>
-        </w:rPr>
-        <w:t xml:space="preserve">); </w:t>
+        <w:t xml:space="preserve">− MainForm – является главным окном приложения. Хранит в себе параметры (Parameters) и объект класса строителя модели (Builder); </w:t>
       </w:r>
     </w:p>
     <w:p>
@@ -5480,25 +5175,7 @@
           <w:sz w:val="28"/>
           <w:szCs w:val="28"/>
         </w:rPr>
-        <w:t xml:space="preserve">− </w:t>
-      </w:r>
-      <w:proofErr w:type="spellStart"/>
-      <w:r>
-        <w:rPr>
-          <w:rFonts w:ascii="Times New Roman" w:hAnsi="Times New Roman" w:cs="Times New Roman"/>
-          <w:sz w:val="28"/>
-          <w:szCs w:val="28"/>
-        </w:rPr>
-        <w:t>Parameters</w:t>
-      </w:r>
-      <w:proofErr w:type="spellEnd"/>
-      <w:r>
-        <w:rPr>
-          <w:rFonts w:ascii="Times New Roman" w:hAnsi="Times New Roman" w:cs="Times New Roman"/>
-          <w:sz w:val="28"/>
-          <w:szCs w:val="28"/>
-        </w:rPr>
-        <w:t xml:space="preserve"> – класс, хранящий в себе все параметры модели; </w:t>
+        <w:t xml:space="preserve">− Parameters – класс, хранящий в себе все параметры модели; </w:t>
       </w:r>
     </w:p>
     <w:p>
@@ -5518,25 +5195,7 @@
           <w:sz w:val="28"/>
           <w:szCs w:val="28"/>
         </w:rPr>
-        <w:t xml:space="preserve">− </w:t>
-      </w:r>
-      <w:proofErr w:type="spellStart"/>
-      <w:r>
-        <w:rPr>
-          <w:rFonts w:ascii="Times New Roman" w:hAnsi="Times New Roman" w:cs="Times New Roman"/>
-          <w:sz w:val="28"/>
-          <w:szCs w:val="28"/>
-        </w:rPr>
-        <w:t>Buider</w:t>
-      </w:r>
-      <w:proofErr w:type="spellEnd"/>
-      <w:r>
-        <w:rPr>
-          <w:rFonts w:ascii="Times New Roman" w:hAnsi="Times New Roman" w:cs="Times New Roman"/>
-          <w:sz w:val="28"/>
-          <w:szCs w:val="28"/>
-        </w:rPr>
-        <w:t xml:space="preserve"> – класс строитель модели; </w:t>
+        <w:t xml:space="preserve">− Buider – класс строитель модели; </w:t>
       </w:r>
     </w:p>
     <w:p>
@@ -5556,25 +5215,7 @@
           <w:sz w:val="28"/>
           <w:szCs w:val="28"/>
         </w:rPr>
-        <w:t xml:space="preserve">− </w:t>
-      </w:r>
-      <w:proofErr w:type="spellStart"/>
-      <w:r>
-        <w:rPr>
-          <w:rFonts w:ascii="Times New Roman" w:hAnsi="Times New Roman" w:cs="Times New Roman"/>
-          <w:sz w:val="28"/>
-          <w:szCs w:val="28"/>
-        </w:rPr>
-        <w:t>Wrapper</w:t>
-      </w:r>
-      <w:proofErr w:type="spellEnd"/>
-      <w:r>
-        <w:rPr>
-          <w:rFonts w:ascii="Times New Roman" w:hAnsi="Times New Roman" w:cs="Times New Roman"/>
-          <w:sz w:val="28"/>
-          <w:szCs w:val="28"/>
-        </w:rPr>
-        <w:t xml:space="preserve"> – класс обертка API САПР. В нем находятся все нужные методы создания примитивов и документов, которые пригодятся для построения модели;</w:t>
+        <w:t>− Wrapper – класс обертка API САПР. В нем находятся все нужные методы создания примитивов и документов, которые пригодятся для построения модели;</w:t>
       </w:r>
     </w:p>
     <w:p>
@@ -5604,7 +5245,6 @@
         </w:rPr>
         <w:t xml:space="preserve"> </w:t>
       </w:r>
-      <w:proofErr w:type="spellStart"/>
       <w:r>
         <w:rPr>
           <w:rFonts w:ascii="Times New Roman" w:hAnsi="Times New Roman" w:cs="Times New Roman"/>
@@ -5614,7 +5254,6 @@
         </w:rPr>
         <w:t>ParameterType</w:t>
       </w:r>
-      <w:proofErr w:type="spellEnd"/>
       <w:r>
         <w:rPr>
           <w:rFonts w:ascii="Times New Roman" w:hAnsi="Times New Roman" w:cs="Times New Roman"/>
@@ -6114,25 +5753,7 @@
           <w:sz w:val="28"/>
           <w:szCs w:val="28"/>
         </w:rPr>
-        <w:t xml:space="preserve">Статья "Основные возможности Autodesk </w:t>
-      </w:r>
-      <w:proofErr w:type="spellStart"/>
-      <w:r>
-        <w:rPr>
-          <w:rFonts w:ascii="Times New Roman" w:hAnsi="Times New Roman" w:cs="Times New Roman"/>
-          <w:sz w:val="28"/>
-          <w:szCs w:val="28"/>
-        </w:rPr>
-        <w:t>Inventor</w:t>
-      </w:r>
-      <w:proofErr w:type="spellEnd"/>
-      <w:r>
-        <w:rPr>
-          <w:rFonts w:ascii="Times New Roman" w:hAnsi="Times New Roman" w:cs="Times New Roman"/>
-          <w:sz w:val="28"/>
-          <w:szCs w:val="28"/>
-        </w:rPr>
-        <w:t xml:space="preserve">" на avtosreda.ru. </w:t>
+        <w:t xml:space="preserve">Статья "Основные возможности Autodesk Inventor" на avtosreda.ru. </w:t>
       </w:r>
       <w:hyperlink r:id="rId13" w:tgtFrame="_new" w:history="1">
         <w:r>
@@ -6169,25 +5790,7 @@
           <w:sz w:val="28"/>
           <w:szCs w:val="28"/>
         </w:rPr>
-        <w:t>"Руководство по KOMPAS-</w:t>
-      </w:r>
-      <w:proofErr w:type="spellStart"/>
-      <w:r>
-        <w:rPr>
-          <w:rFonts w:ascii="Times New Roman" w:hAnsi="Times New Roman" w:cs="Times New Roman"/>
-          <w:sz w:val="28"/>
-          <w:szCs w:val="28"/>
-        </w:rPr>
-        <w:t>Invisible</w:t>
-      </w:r>
-      <w:proofErr w:type="spellEnd"/>
-      <w:r>
-        <w:rPr>
-          <w:rFonts w:ascii="Times New Roman" w:hAnsi="Times New Roman" w:cs="Times New Roman"/>
-          <w:sz w:val="28"/>
-          <w:szCs w:val="28"/>
-        </w:rPr>
-        <w:t xml:space="preserve">" (PDF-документ). </w:t>
+        <w:t xml:space="preserve">"Руководство по KOMPAS-Invisible" (PDF-документ). </w:t>
       </w:r>
       <w:hyperlink r:id="rId14" w:tgtFrame="_new" w:history="1">
         <w:r>
@@ -6224,61 +5827,7 @@
           <w:sz w:val="28"/>
           <w:szCs w:val="28"/>
         </w:rPr>
-        <w:t xml:space="preserve">Страница партнера </w:t>
-      </w:r>
-      <w:proofErr w:type="spellStart"/>
-      <w:r>
-        <w:rPr>
-          <w:rFonts w:ascii="Times New Roman" w:hAnsi="Times New Roman" w:cs="Times New Roman"/>
-          <w:sz w:val="28"/>
-          <w:szCs w:val="28"/>
-        </w:rPr>
-        <w:t>SolidWorks</w:t>
-      </w:r>
-      <w:proofErr w:type="spellEnd"/>
-      <w:r>
-        <w:rPr>
-          <w:rFonts w:ascii="Times New Roman" w:hAnsi="Times New Roman" w:cs="Times New Roman"/>
-          <w:sz w:val="28"/>
-          <w:szCs w:val="28"/>
-        </w:rPr>
-        <w:t xml:space="preserve">, предоставляющего плагин </w:t>
-      </w:r>
-      <w:proofErr w:type="spellStart"/>
-      <w:r>
-        <w:rPr>
-          <w:rFonts w:ascii="Times New Roman" w:hAnsi="Times New Roman" w:cs="Times New Roman"/>
-          <w:sz w:val="28"/>
-          <w:szCs w:val="28"/>
-        </w:rPr>
-        <w:t>Gearteq</w:t>
-      </w:r>
-      <w:proofErr w:type="spellEnd"/>
-      <w:r>
-        <w:rPr>
-          <w:rFonts w:ascii="Times New Roman" w:hAnsi="Times New Roman" w:cs="Times New Roman"/>
-          <w:sz w:val="28"/>
-          <w:szCs w:val="28"/>
-        </w:rPr>
-        <w:t xml:space="preserve"> для </w:t>
-      </w:r>
-      <w:proofErr w:type="spellStart"/>
-      <w:r>
-        <w:rPr>
-          <w:rFonts w:ascii="Times New Roman" w:hAnsi="Times New Roman" w:cs="Times New Roman"/>
-          <w:sz w:val="28"/>
-          <w:szCs w:val="28"/>
-        </w:rPr>
-        <w:t>SolidWorks</w:t>
-      </w:r>
-      <w:proofErr w:type="spellEnd"/>
-      <w:r>
-        <w:rPr>
-          <w:rFonts w:ascii="Times New Roman" w:hAnsi="Times New Roman" w:cs="Times New Roman"/>
-          <w:sz w:val="28"/>
-          <w:szCs w:val="28"/>
-        </w:rPr>
-        <w:t xml:space="preserve">. </w:t>
+        <w:t xml:space="preserve">Страница партнера SolidWorks, предоставляющего плагин Gearteq для SolidWorks. </w:t>
       </w:r>
       <w:hyperlink r:id="rId15" w:tgtFrame="_new" w:history="1">
         <w:r>

</xml_diff>

<commit_message>
Fix system design doc
</commit_message>
<xml_diff>
--- a/docs/System design.docx
+++ b/docs/System design.docx
@@ -1,6 +1,6 @@
 
 <file path=word/document.xml><?xml version="1.0" encoding="utf-8"?>
-<w:document xmlns:wpc="http://schemas.microsoft.com/office/word/2010/wordprocessingCanvas" xmlns:cx="http://schemas.microsoft.com/office/drawing/2014/chartex" xmlns:cx1="http://schemas.microsoft.com/office/drawing/2015/9/8/chartex" xmlns:cx2="http://schemas.microsoft.com/office/drawing/2015/10/21/chartex" xmlns:cx3="http://schemas.microsoft.com/office/drawing/2016/5/9/chartex" xmlns:cx4="http://schemas.microsoft.com/office/drawing/2016/5/10/chartex" xmlns:cx5="http://schemas.microsoft.com/office/drawing/2016/5/11/chartex" xmlns:cx6="http://schemas.microsoft.com/office/drawing/2016/5/12/chartex" xmlns:cx7="http://schemas.microsoft.com/office/drawing/2016/5/13/chartex" xmlns:cx8="http://schemas.microsoft.com/office/drawing/2016/5/14/chartex" xmlns:mc="http://schemas.openxmlformats.org/markup-compatibility/2006" xmlns:aink="http://schemas.microsoft.com/office/drawing/2016/ink" xmlns:am3d="http://schemas.microsoft.com/office/drawing/2017/model3d" xmlns:o="urn:schemas-microsoft-com:office:office" xmlns:oel="http://schemas.microsoft.com/office/2019/extlst" xmlns:r="http://schemas.openxmlformats.org/officeDocument/2006/relationships" xmlns:m="http://schemas.openxmlformats.org/officeDocument/2006/math" xmlns:v="urn:schemas-microsoft-com:vml" xmlns:wp14="http://schemas.microsoft.com/office/word/2010/wordprocessingDrawing" xmlns:wp="http://schemas.openxmlformats.org/drawingml/2006/wordprocessingDrawing" xmlns:w10="urn:schemas-microsoft-com:office:word" xmlns:w="http://schemas.openxmlformats.org/wordprocessingml/2006/main" xmlns:w14="http://schemas.microsoft.com/office/word/2010/wordml" xmlns:w15="http://schemas.microsoft.com/office/word/2012/wordml" xmlns:w16cex="http://schemas.microsoft.com/office/word/2018/wordml/cex" xmlns:w16cid="http://schemas.microsoft.com/office/word/2016/wordml/cid" xmlns:w16="http://schemas.microsoft.com/office/word/2018/wordml" xmlns:w16sdtdh="http://schemas.microsoft.com/office/word/2020/wordml/sdtdatahash" xmlns:w16se="http://schemas.microsoft.com/office/word/2015/wordml/symex" xmlns:wpg="http://schemas.microsoft.com/office/word/2010/wordprocessingGroup" xmlns:wpi="http://schemas.microsoft.com/office/word/2010/wordprocessingInk" xmlns:wne="http://schemas.microsoft.com/office/word/2006/wordml" xmlns:wps="http://schemas.microsoft.com/office/word/2010/wordprocessingShape" mc:Ignorable="w14 w15 w16se w16cid w16 w16cex w16sdtdh wp14">
+<w:document xmlns:wpc="http://schemas.microsoft.com/office/word/2010/wordprocessingCanvas" xmlns:cx="http://schemas.microsoft.com/office/drawing/2014/chartex" xmlns:cx1="http://schemas.microsoft.com/office/drawing/2015/9/8/chartex" xmlns:cx2="http://schemas.microsoft.com/office/drawing/2015/10/21/chartex" xmlns:cx3="http://schemas.microsoft.com/office/drawing/2016/5/9/chartex" xmlns:cx4="http://schemas.microsoft.com/office/drawing/2016/5/10/chartex" xmlns:cx5="http://schemas.microsoft.com/office/drawing/2016/5/11/chartex" xmlns:cx6="http://schemas.microsoft.com/office/drawing/2016/5/12/chartex" xmlns:cx7="http://schemas.microsoft.com/office/drawing/2016/5/13/chartex" xmlns:cx8="http://schemas.microsoft.com/office/drawing/2016/5/14/chartex" xmlns:mc="http://schemas.openxmlformats.org/markup-compatibility/2006" xmlns:aink="http://schemas.microsoft.com/office/drawing/2016/ink" xmlns:am3d="http://schemas.microsoft.com/office/drawing/2017/model3d" xmlns:o="urn:schemas-microsoft-com:office:office" xmlns:r="http://schemas.openxmlformats.org/officeDocument/2006/relationships" xmlns:m="http://schemas.openxmlformats.org/officeDocument/2006/math" xmlns:v="urn:schemas-microsoft-com:vml" xmlns:wp14="http://schemas.microsoft.com/office/word/2010/wordprocessingDrawing" xmlns:wp="http://schemas.openxmlformats.org/drawingml/2006/wordprocessingDrawing" xmlns:w10="urn:schemas-microsoft-com:office:word" xmlns:w="http://schemas.openxmlformats.org/wordprocessingml/2006/main" xmlns:w14="http://schemas.microsoft.com/office/word/2010/wordml" xmlns:w15="http://schemas.microsoft.com/office/word/2012/wordml" xmlns:w16cex="http://schemas.microsoft.com/office/word/2018/wordml/cex" xmlns:w16cid="http://schemas.microsoft.com/office/word/2016/wordml/cid" xmlns:w16="http://schemas.microsoft.com/office/word/2018/wordml" xmlns:w16sdtdh="http://schemas.microsoft.com/office/word/2020/wordml/sdtdatahash" xmlns:w16se="http://schemas.microsoft.com/office/word/2015/wordml/symex" xmlns:wpg="http://schemas.microsoft.com/office/word/2010/wordprocessingGroup" xmlns:wpi="http://schemas.microsoft.com/office/word/2010/wordprocessingInk" xmlns:wne="http://schemas.microsoft.com/office/word/2006/wordml" xmlns:wps="http://schemas.microsoft.com/office/word/2010/wordprocessingShape" mc:Ignorable="w14 w15 w16se w16cid w16 w16cex w16sdtdh wp14">
   <w:body>
     <w:p>
       <w:pPr>
@@ -476,7 +476,7 @@
       <w:sdtContent>
         <w:p>
           <w:pPr>
-            <w:pStyle w:val="TOCHeading"/>
+            <w:pStyle w:val="ad"/>
             <w:jc w:val="center"/>
             <w:rPr>
               <w:rFonts w:ascii="Times New Roman" w:hAnsi="Times New Roman" w:cs="Times New Roman"/>
@@ -497,7 +497,7 @@
         </w:p>
         <w:p>
           <w:pPr>
-            <w:pStyle w:val="TOC1"/>
+            <w:pStyle w:val="12"/>
             <w:tabs>
               <w:tab w:val="left" w:pos="440"/>
               <w:tab w:val="right" w:leader="dot" w:pos="9345"/>
@@ -537,7 +537,7 @@
           <w:hyperlink w:anchor="_Toc148454878" w:history="1">
             <w:r>
               <w:rPr>
-                <w:rStyle w:val="Hyperlink"/>
+                <w:rStyle w:val="a5"/>
                 <w:rFonts w:ascii="Times New Roman" w:hAnsi="Times New Roman" w:cs="Times New Roman"/>
                 <w:noProof/>
                 <w:color w:val="auto"/>
@@ -557,7 +557,7 @@
             </w:r>
             <w:r>
               <w:rPr>
-                <w:rStyle w:val="Hyperlink"/>
+                <w:rStyle w:val="a5"/>
                 <w:rFonts w:ascii="Times New Roman" w:hAnsi="Times New Roman" w:cs="Times New Roman"/>
                 <w:noProof/>
                 <w:color w:val="auto"/>
@@ -639,7 +639,7 @@
         </w:p>
         <w:p>
           <w:pPr>
-            <w:pStyle w:val="TOC2"/>
+            <w:pStyle w:val="2"/>
             <w:tabs>
               <w:tab w:val="left" w:pos="880"/>
               <w:tab w:val="right" w:leader="dot" w:pos="9345"/>
@@ -655,7 +655,7 @@
           <w:hyperlink w:anchor="_Toc148454879" w:history="1">
             <w:r>
               <w:rPr>
-                <w:rStyle w:val="Hyperlink"/>
+                <w:rStyle w:val="a5"/>
                 <w:rFonts w:ascii="Times New Roman" w:hAnsi="Times New Roman" w:cs="Times New Roman"/>
                 <w:noProof/>
                 <w:color w:val="auto"/>
@@ -675,7 +675,7 @@
             </w:r>
             <w:r>
               <w:rPr>
-                <w:rStyle w:val="Hyperlink"/>
+                <w:rStyle w:val="a5"/>
                 <w:rFonts w:ascii="Times New Roman" w:hAnsi="Times New Roman" w:cs="Times New Roman"/>
                 <w:noProof/>
                 <w:color w:val="auto"/>
@@ -757,7 +757,7 @@
         </w:p>
         <w:p>
           <w:pPr>
-            <w:pStyle w:val="TOC2"/>
+            <w:pStyle w:val="2"/>
             <w:tabs>
               <w:tab w:val="left" w:pos="880"/>
               <w:tab w:val="right" w:leader="dot" w:pos="9345"/>
@@ -773,7 +773,7 @@
           <w:hyperlink w:anchor="_Toc148454880" w:history="1">
             <w:r>
               <w:rPr>
-                <w:rStyle w:val="Hyperlink"/>
+                <w:rStyle w:val="a5"/>
                 <w:rFonts w:ascii="Times New Roman" w:hAnsi="Times New Roman" w:cs="Times New Roman"/>
                 <w:noProof/>
                 <w:color w:val="auto"/>
@@ -793,7 +793,7 @@
             </w:r>
             <w:r>
               <w:rPr>
-                <w:rStyle w:val="Hyperlink"/>
+                <w:rStyle w:val="a5"/>
                 <w:rFonts w:ascii="Times New Roman" w:hAnsi="Times New Roman" w:cs="Times New Roman"/>
                 <w:noProof/>
                 <w:color w:val="auto"/>
@@ -875,7 +875,7 @@
         </w:p>
         <w:p>
           <w:pPr>
-            <w:pStyle w:val="TOC2"/>
+            <w:pStyle w:val="2"/>
             <w:tabs>
               <w:tab w:val="left" w:pos="880"/>
               <w:tab w:val="right" w:leader="dot" w:pos="9345"/>
@@ -891,7 +891,7 @@
           <w:hyperlink w:anchor="_Toc148454881" w:history="1">
             <w:r>
               <w:rPr>
-                <w:rStyle w:val="Hyperlink"/>
+                <w:rStyle w:val="a5"/>
                 <w:rFonts w:ascii="Times New Roman" w:hAnsi="Times New Roman" w:cs="Times New Roman"/>
                 <w:noProof/>
                 <w:color w:val="auto"/>
@@ -911,7 +911,7 @@
             </w:r>
             <w:r>
               <w:rPr>
-                <w:rStyle w:val="Hyperlink"/>
+                <w:rStyle w:val="a5"/>
                 <w:rFonts w:ascii="Times New Roman" w:hAnsi="Times New Roman" w:cs="Times New Roman"/>
                 <w:noProof/>
                 <w:color w:val="auto"/>
@@ -993,7 +993,7 @@
         </w:p>
         <w:p>
           <w:pPr>
-            <w:pStyle w:val="TOC1"/>
+            <w:pStyle w:val="12"/>
             <w:tabs>
               <w:tab w:val="left" w:pos="440"/>
               <w:tab w:val="right" w:leader="dot" w:pos="9345"/>
@@ -1009,7 +1009,7 @@
           <w:hyperlink w:anchor="_Toc148454882" w:history="1">
             <w:r>
               <w:rPr>
-                <w:rStyle w:val="Hyperlink"/>
+                <w:rStyle w:val="a5"/>
                 <w:rFonts w:ascii="Times New Roman" w:hAnsi="Times New Roman" w:cs="Times New Roman"/>
                 <w:noProof/>
                 <w:color w:val="auto"/>
@@ -1029,7 +1029,7 @@
             </w:r>
             <w:r>
               <w:rPr>
-                <w:rStyle w:val="Hyperlink"/>
+                <w:rStyle w:val="a5"/>
                 <w:rFonts w:ascii="Times New Roman" w:hAnsi="Times New Roman" w:cs="Times New Roman"/>
                 <w:noProof/>
                 <w:color w:val="auto"/>
@@ -1095,7 +1095,7 @@
                 <w:sz w:val="28"/>
                 <w:szCs w:val="28"/>
               </w:rPr>
-              <w:t>8</w:t>
+              <w:t>7</w:t>
             </w:r>
             <w:r>
               <w:rPr>
@@ -1111,7 +1111,7 @@
         </w:p>
         <w:p>
           <w:pPr>
-            <w:pStyle w:val="TOC1"/>
+            <w:pStyle w:val="12"/>
             <w:tabs>
               <w:tab w:val="left" w:pos="440"/>
               <w:tab w:val="right" w:leader="dot" w:pos="9345"/>
@@ -1127,7 +1127,7 @@
           <w:hyperlink w:anchor="_Toc148454883" w:history="1">
             <w:r>
               <w:rPr>
-                <w:rStyle w:val="Hyperlink"/>
+                <w:rStyle w:val="a5"/>
                 <w:rFonts w:ascii="Times New Roman" w:hAnsi="Times New Roman" w:cs="Times New Roman"/>
                 <w:noProof/>
                 <w:color w:val="auto"/>
@@ -1147,7 +1147,7 @@
             </w:r>
             <w:r>
               <w:rPr>
-                <w:rStyle w:val="Hyperlink"/>
+                <w:rStyle w:val="a5"/>
                 <w:rFonts w:ascii="Times New Roman" w:hAnsi="Times New Roman" w:cs="Times New Roman"/>
                 <w:noProof/>
                 <w:color w:val="auto"/>
@@ -1213,7 +1213,7 @@
                 <w:sz w:val="28"/>
                 <w:szCs w:val="28"/>
               </w:rPr>
-              <w:t>10</w:t>
+              <w:t>9</w:t>
             </w:r>
             <w:r>
               <w:rPr>
@@ -1229,7 +1229,7 @@
         </w:p>
         <w:p>
           <w:pPr>
-            <w:pStyle w:val="TOC2"/>
+            <w:pStyle w:val="2"/>
             <w:tabs>
               <w:tab w:val="left" w:pos="880"/>
               <w:tab w:val="right" w:leader="dot" w:pos="9345"/>
@@ -1245,7 +1245,7 @@
           <w:hyperlink w:anchor="_Toc148454884" w:history="1">
             <w:r>
               <w:rPr>
-                <w:rStyle w:val="Hyperlink"/>
+                <w:rStyle w:val="a5"/>
                 <w:rFonts w:ascii="Times New Roman" w:hAnsi="Times New Roman" w:cs="Times New Roman"/>
                 <w:noProof/>
                 <w:color w:val="auto"/>
@@ -1265,7 +1265,7 @@
             </w:r>
             <w:r>
               <w:rPr>
-                <w:rStyle w:val="Hyperlink"/>
+                <w:rStyle w:val="a5"/>
                 <w:rFonts w:ascii="Times New Roman" w:hAnsi="Times New Roman" w:cs="Times New Roman"/>
                 <w:noProof/>
                 <w:color w:val="auto"/>
@@ -1331,7 +1331,7 @@
                 <w:sz w:val="28"/>
                 <w:szCs w:val="28"/>
               </w:rPr>
-              <w:t>10</w:t>
+              <w:t>9</w:t>
             </w:r>
             <w:r>
               <w:rPr>
@@ -1347,7 +1347,7 @@
         </w:p>
         <w:p>
           <w:pPr>
-            <w:pStyle w:val="TOC2"/>
+            <w:pStyle w:val="2"/>
             <w:tabs>
               <w:tab w:val="left" w:pos="880"/>
               <w:tab w:val="right" w:leader="dot" w:pos="9345"/>
@@ -1363,7 +1363,7 @@
           <w:hyperlink w:anchor="_Toc148454885" w:history="1">
             <w:r>
               <w:rPr>
-                <w:rStyle w:val="Hyperlink"/>
+                <w:rStyle w:val="a5"/>
                 <w:rFonts w:ascii="Times New Roman" w:hAnsi="Times New Roman" w:cs="Times New Roman"/>
                 <w:noProof/>
                 <w:color w:val="auto"/>
@@ -1383,7 +1383,7 @@
             </w:r>
             <w:r>
               <w:rPr>
-                <w:rStyle w:val="Hyperlink"/>
+                <w:rStyle w:val="a5"/>
                 <w:rFonts w:ascii="Times New Roman" w:hAnsi="Times New Roman" w:cs="Times New Roman"/>
                 <w:noProof/>
                 <w:color w:val="auto"/>
@@ -1449,7 +1449,7 @@
                 <w:sz w:val="28"/>
                 <w:szCs w:val="28"/>
               </w:rPr>
-              <w:t>11</w:t>
+              <w:t>10</w:t>
             </w:r>
             <w:r>
               <w:rPr>
@@ -1465,7 +1465,7 @@
         </w:p>
         <w:p>
           <w:pPr>
-            <w:pStyle w:val="TOC1"/>
+            <w:pStyle w:val="12"/>
             <w:tabs>
               <w:tab w:val="left" w:pos="440"/>
               <w:tab w:val="right" w:leader="dot" w:pos="9345"/>
@@ -1481,7 +1481,7 @@
           <w:hyperlink w:anchor="_Toc148454886" w:history="1">
             <w:r>
               <w:rPr>
-                <w:rStyle w:val="Hyperlink"/>
+                <w:rStyle w:val="a5"/>
                 <w:rFonts w:ascii="Times New Roman" w:hAnsi="Times New Roman" w:cs="Times New Roman"/>
                 <w:noProof/>
                 <w:color w:val="auto"/>
@@ -1501,7 +1501,7 @@
             </w:r>
             <w:r>
               <w:rPr>
-                <w:rStyle w:val="Hyperlink"/>
+                <w:rStyle w:val="a5"/>
                 <w:rFonts w:ascii="Times New Roman" w:hAnsi="Times New Roman" w:cs="Times New Roman"/>
                 <w:noProof/>
                 <w:color w:val="auto"/>
@@ -1567,7 +1567,7 @@
                 <w:sz w:val="28"/>
                 <w:szCs w:val="28"/>
               </w:rPr>
-              <w:t>12</w:t>
+              <w:t>11</w:t>
             </w:r>
             <w:r>
               <w:rPr>
@@ -1618,7 +1618,7 @@
     </w:p>
     <w:p>
       <w:pPr>
-        <w:pStyle w:val="ListParagraph"/>
+        <w:pStyle w:val="a3"/>
         <w:numPr>
           <w:ilvl w:val="0"/>
           <w:numId w:val="1"/>
@@ -1644,13 +1644,14 @@
           <w:sz w:val="28"/>
           <w:szCs w:val="28"/>
         </w:rPr>
+        <w:lastRenderedPageBreak/>
         <w:t>ОПИСАНИЕ САПР</w:t>
       </w:r>
       <w:bookmarkEnd w:id="0"/>
     </w:p>
     <w:p>
       <w:pPr>
-        <w:pStyle w:val="ListParagraph"/>
+        <w:pStyle w:val="a3"/>
         <w:numPr>
           <w:ilvl w:val="1"/>
           <w:numId w:val="1"/>
@@ -1682,7 +1683,7 @@
     </w:p>
     <w:p>
       <w:pPr>
-        <w:pStyle w:val="NormalWeb"/>
+        <w:pStyle w:val="a4"/>
         <w:spacing w:before="269" w:beforeAutospacing="0" w:after="0" w:afterAutospacing="0" w:line="360" w:lineRule="auto"/>
         <w:ind w:firstLine="851"/>
         <w:jc w:val="both"/>
@@ -1721,7 +1722,7 @@
     </w:p>
     <w:p>
       <w:pPr>
-        <w:pStyle w:val="NormalWeb"/>
+        <w:pStyle w:val="a4"/>
         <w:spacing w:before="0" w:beforeAutospacing="0" w:after="0" w:afterAutospacing="0" w:line="360" w:lineRule="auto"/>
         <w:ind w:firstLine="851"/>
         <w:jc w:val="both"/>
@@ -1750,12 +1751,12 @@
     </w:p>
     <w:p>
       <w:pPr>
-        <w:pStyle w:val="NormalWeb"/>
+        <w:pStyle w:val="a4"/>
         <w:spacing w:before="0" w:beforeAutospacing="0" w:after="0" w:afterAutospacing="0" w:line="360" w:lineRule="auto"/>
         <w:ind w:firstLine="851"/>
         <w:jc w:val="both"/>
         <w:rPr>
-          <w:rStyle w:val="Strong"/>
+          <w:rStyle w:val="a7"/>
           <w:b w:val="0"/>
           <w:bCs w:val="0"/>
           <w:color w:val="333333"/>
@@ -1766,7 +1767,7 @@
       </w:pPr>
       <w:r>
         <w:rPr>
-          <w:rStyle w:val="Strong"/>
+          <w:rStyle w:val="a7"/>
           <w:b w:val="0"/>
           <w:bCs w:val="0"/>
           <w:color w:val="333333"/>
@@ -2108,7 +2109,18 @@
           <w:szCs w:val="28"/>
           <w:shd w:val="clear" w:color="auto" w:fill="FFFFFF"/>
         </w:rPr>
-        <w:t>. Это – это программа для проектирования всех типов изделий промышленного производства на основе их параметров. Характеристики объектов определяют математические модели, любое изменение которых автоматически влияет на конфигурацию.</w:t>
+        <w:t xml:space="preserve">. Это – это программа для проектирования всех типов изделий промышленного производства на основе </w:t>
+      </w:r>
+      <w:r>
+        <w:rPr>
+          <w:rFonts w:ascii="Times New Roman" w:hAnsi="Times New Roman" w:cs="Times New Roman"/>
+          <w:color w:val="000000"/>
+          <w:sz w:val="28"/>
+          <w:szCs w:val="28"/>
+          <w:shd w:val="clear" w:color="auto" w:fill="FFFFFF"/>
+        </w:rPr>
+        <w:lastRenderedPageBreak/>
+        <w:t>их параметров. Характеристики объектов определяют математические модели, любое изменение которых автоматически влияет на конфигурацию.</w:t>
       </w:r>
       <w:r>
         <w:rPr>
@@ -2202,7 +2214,7 @@
     </w:p>
     <w:p>
       <w:pPr>
-        <w:pStyle w:val="ListParagraph"/>
+        <w:pStyle w:val="a3"/>
         <w:numPr>
           <w:ilvl w:val="0"/>
           <w:numId w:val="9"/>
@@ -2221,7 +2233,7 @@
           <w:sz w:val="28"/>
           <w:szCs w:val="28"/>
         </w:rPr>
-        <w:t xml:space="preserve">Богатые возможности интеграции с другими продуктами Autodesk, такими как AutoCAD, </w:t>
+        <w:t xml:space="preserve">Богатые возможности интеграции с другими продуктами Autodesk, такими как </w:t>
       </w:r>
       <w:proofErr w:type="spellStart"/>
       <w:r>
@@ -2230,6 +2242,24 @@
           <w:sz w:val="28"/>
           <w:szCs w:val="28"/>
         </w:rPr>
+        <w:t>AutoCAD</w:t>
+      </w:r>
+      <w:proofErr w:type="spellEnd"/>
+      <w:r>
+        <w:rPr>
+          <w:rFonts w:ascii="Times New Roman" w:hAnsi="Times New Roman" w:cs="Times New Roman"/>
+          <w:sz w:val="28"/>
+          <w:szCs w:val="28"/>
+        </w:rPr>
+        <w:t xml:space="preserve">, </w:t>
+      </w:r>
+      <w:proofErr w:type="spellStart"/>
+      <w:r>
+        <w:rPr>
+          <w:rFonts w:ascii="Times New Roman" w:hAnsi="Times New Roman" w:cs="Times New Roman"/>
+          <w:sz w:val="28"/>
+          <w:szCs w:val="28"/>
+        </w:rPr>
         <w:t>Vault</w:t>
       </w:r>
       <w:proofErr w:type="spellEnd"/>
@@ -2244,7 +2274,7 @@
     </w:p>
     <w:p>
       <w:pPr>
-        <w:pStyle w:val="ListParagraph"/>
+        <w:pStyle w:val="a3"/>
         <w:numPr>
           <w:ilvl w:val="0"/>
           <w:numId w:val="9"/>
@@ -2286,7 +2316,7 @@
     </w:p>
     <w:p>
       <w:pPr>
-        <w:pStyle w:val="ListParagraph"/>
+        <w:pStyle w:val="a3"/>
         <w:numPr>
           <w:ilvl w:val="1"/>
           <w:numId w:val="1"/>
@@ -2559,25 +2589,44 @@
         </w:rPr>
       </w:pPr>
       <w:commentRangeStart w:id="3"/>
-      <w:r>
-        <w:rPr>
-          <w:rFonts w:ascii="Times New Roman" w:hAnsi="Times New Roman" w:cs="Times New Roman"/>
-          <w:sz w:val="28"/>
-          <w:szCs w:val="28"/>
-        </w:rPr>
-        <w:t>Таблица 2.1 – Используемые свойства класса Application</w:t>
+      <w:commentRangeStart w:id="4"/>
+      <w:r>
+        <w:rPr>
+          <w:rFonts w:ascii="Times New Roman" w:hAnsi="Times New Roman" w:cs="Times New Roman"/>
+          <w:sz w:val="28"/>
+          <w:szCs w:val="28"/>
+        </w:rPr>
+        <w:t xml:space="preserve">Таблица 1 – Используемые свойства класса </w:t>
       </w:r>
       <w:commentRangeEnd w:id="3"/>
       <w:r>
         <w:rPr>
-          <w:rStyle w:val="CommentReference"/>
+          <w:rStyle w:val="aa"/>
         </w:rPr>
         <w:commentReference w:id="3"/>
       </w:r>
+      <w:commentRangeEnd w:id="4"/>
+      <w:r>
+        <w:rPr>
+          <w:rStyle w:val="aa"/>
+        </w:rPr>
+        <w:commentReference w:id="4"/>
+      </w:r>
+      <w:proofErr w:type="spellStart"/>
+      <w:r>
+        <w:rPr>
+          <w:rFonts w:ascii="Times New Roman" w:hAnsi="Times New Roman" w:cs="Times New Roman"/>
+          <w:sz w:val="28"/>
+          <w:szCs w:val="28"/>
+          <w:lang w:val="en-US"/>
+        </w:rPr>
+        <w:t>ksPart</w:t>
+      </w:r>
+      <w:proofErr w:type="spellEnd"/>
     </w:p>
     <w:tbl>
       <w:tblPr>
-        <w:tblStyle w:val="TableGrid"/>
+        <w:tblStyle w:val="a9"/>
         <w:tblW w:w="0" w:type="auto"/>
         <w:tblLook w:val="04A0" w:firstRow="1" w:lastRow="0" w:firstColumn="1" w:lastColumn="0" w:noHBand="0" w:noVBand="1"/>
       </w:tblPr>
@@ -2598,15 +2647,15 @@
               <w:jc w:val="center"/>
               <w:rPr>
                 <w:rFonts w:ascii="Times New Roman" w:hAnsi="Times New Roman" w:cs="Times New Roman"/>
-                <w:sz w:val="28"/>
-                <w:szCs w:val="28"/>
+                <w:sz w:val="24"/>
+                <w:szCs w:val="24"/>
               </w:rPr>
             </w:pPr>
             <w:r>
               <w:rPr>
                 <w:rFonts w:ascii="Times New Roman" w:hAnsi="Times New Roman" w:cs="Times New Roman"/>
-                <w:sz w:val="28"/>
-                <w:szCs w:val="28"/>
+                <w:sz w:val="24"/>
+                <w:szCs w:val="24"/>
               </w:rPr>
               <w:t>Название</w:t>
             </w:r>
@@ -2623,15 +2672,15 @@
               <w:jc w:val="center"/>
               <w:rPr>
                 <w:rFonts w:ascii="Times New Roman" w:hAnsi="Times New Roman" w:cs="Times New Roman"/>
-                <w:sz w:val="28"/>
-                <w:szCs w:val="28"/>
+                <w:sz w:val="24"/>
+                <w:szCs w:val="24"/>
               </w:rPr>
             </w:pPr>
             <w:r>
               <w:rPr>
                 <w:rFonts w:ascii="Times New Roman" w:hAnsi="Times New Roman" w:cs="Times New Roman"/>
-                <w:sz w:val="28"/>
-                <w:szCs w:val="28"/>
+                <w:sz w:val="24"/>
+                <w:szCs w:val="24"/>
               </w:rPr>
               <w:t>Тип данных</w:t>
             </w:r>
@@ -2648,15 +2697,15 @@
               <w:jc w:val="center"/>
               <w:rPr>
                 <w:rFonts w:ascii="Times New Roman" w:hAnsi="Times New Roman" w:cs="Times New Roman"/>
-                <w:sz w:val="28"/>
-                <w:szCs w:val="28"/>
+                <w:sz w:val="24"/>
+                <w:szCs w:val="24"/>
               </w:rPr>
             </w:pPr>
             <w:r>
               <w:rPr>
                 <w:rFonts w:ascii="Times New Roman" w:hAnsi="Times New Roman" w:cs="Times New Roman"/>
-                <w:sz w:val="28"/>
-                <w:szCs w:val="28"/>
+                <w:sz w:val="24"/>
+                <w:szCs w:val="24"/>
               </w:rPr>
               <w:t>Описание</w:t>
             </w:r>
@@ -2673,15 +2722,15 @@
             <w:pPr>
               <w:rPr>
                 <w:rFonts w:ascii="Times New Roman" w:hAnsi="Times New Roman" w:cs="Times New Roman"/>
-                <w:sz w:val="28"/>
-                <w:szCs w:val="28"/>
+                <w:sz w:val="24"/>
+                <w:szCs w:val="24"/>
               </w:rPr>
             </w:pPr>
             <w:r>
               <w:rPr>
                 <w:rFonts w:ascii="Times New Roman" w:hAnsi="Times New Roman" w:cs="Times New Roman"/>
-                <w:sz w:val="28"/>
-                <w:szCs w:val="28"/>
+                <w:sz w:val="24"/>
+                <w:szCs w:val="24"/>
               </w:rPr>
               <w:t>Name</w:t>
             </w:r>
@@ -2696,16 +2745,16 @@
             <w:pPr>
               <w:rPr>
                 <w:rFonts w:ascii="Times New Roman" w:hAnsi="Times New Roman" w:cs="Times New Roman"/>
-                <w:sz w:val="28"/>
-                <w:szCs w:val="28"/>
+                <w:sz w:val="24"/>
+                <w:szCs w:val="24"/>
               </w:rPr>
             </w:pPr>
             <w:proofErr w:type="spellStart"/>
             <w:r>
               <w:rPr>
                 <w:rFonts w:ascii="Times New Roman" w:hAnsi="Times New Roman" w:cs="Times New Roman"/>
-                <w:sz w:val="28"/>
-                <w:szCs w:val="28"/>
+                <w:sz w:val="24"/>
+                <w:szCs w:val="24"/>
               </w:rPr>
               <w:t>string</w:t>
             </w:r>
@@ -2721,25 +2770,17 @@
             <w:pPr>
               <w:rPr>
                 <w:rFonts w:ascii="Times New Roman" w:hAnsi="Times New Roman" w:cs="Times New Roman"/>
-                <w:sz w:val="28"/>
-                <w:szCs w:val="28"/>
+                <w:sz w:val="24"/>
+                <w:szCs w:val="24"/>
               </w:rPr>
             </w:pPr>
             <w:r>
               <w:rPr>
                 <w:rFonts w:ascii="Times New Roman" w:hAnsi="Times New Roman" w:cs="Times New Roman"/>
-                <w:sz w:val="28"/>
-                <w:szCs w:val="28"/>
-              </w:rPr>
-              <w:t>Название</w:t>
-            </w:r>
-            <w:r>
-              <w:rPr>
-                <w:rFonts w:ascii="Times New Roman" w:hAnsi="Times New Roman" w:cs="Times New Roman"/>
-                <w:sz w:val="28"/>
-                <w:szCs w:val="28"/>
-              </w:rPr>
-              <w:t xml:space="preserve"> детали</w:t>
+                <w:sz w:val="24"/>
+                <w:szCs w:val="24"/>
+              </w:rPr>
+              <w:t>Название детали</w:t>
             </w:r>
           </w:p>
         </w:tc>
@@ -2754,15 +2795,15 @@
             <w:pPr>
               <w:rPr>
                 <w:rFonts w:ascii="Times New Roman" w:hAnsi="Times New Roman" w:cs="Times New Roman"/>
-                <w:sz w:val="28"/>
-                <w:szCs w:val="28"/>
+                <w:sz w:val="24"/>
+                <w:szCs w:val="24"/>
               </w:rPr>
             </w:pPr>
             <w:r>
               <w:rPr>
                 <w:rFonts w:ascii="Times New Roman" w:hAnsi="Times New Roman" w:cs="Times New Roman"/>
-                <w:sz w:val="28"/>
-                <w:szCs w:val="28"/>
+                <w:sz w:val="24"/>
+                <w:szCs w:val="24"/>
               </w:rPr>
               <w:t>Model</w:t>
             </w:r>
@@ -2777,16 +2818,16 @@
             <w:pPr>
               <w:rPr>
                 <w:rFonts w:ascii="Times New Roman" w:hAnsi="Times New Roman" w:cs="Times New Roman"/>
-                <w:sz w:val="28"/>
-                <w:szCs w:val="28"/>
+                <w:sz w:val="24"/>
+                <w:szCs w:val="24"/>
               </w:rPr>
             </w:pPr>
             <w:proofErr w:type="spellStart"/>
             <w:r>
               <w:rPr>
                 <w:rFonts w:ascii="Times New Roman" w:hAnsi="Times New Roman" w:cs="Times New Roman"/>
-                <w:sz w:val="28"/>
-                <w:szCs w:val="28"/>
+                <w:sz w:val="24"/>
+                <w:szCs w:val="24"/>
               </w:rPr>
               <w:t>ksModel</w:t>
             </w:r>
@@ -2802,15 +2843,15 @@
             <w:pPr>
               <w:rPr>
                 <w:rFonts w:ascii="Times New Roman" w:hAnsi="Times New Roman" w:cs="Times New Roman"/>
-                <w:sz w:val="28"/>
-                <w:szCs w:val="28"/>
+                <w:sz w:val="24"/>
+                <w:szCs w:val="24"/>
               </w:rPr>
             </w:pPr>
             <w:r>
               <w:rPr>
                 <w:rFonts w:ascii="Times New Roman" w:hAnsi="Times New Roman" w:cs="Times New Roman"/>
-                <w:sz w:val="28"/>
-                <w:szCs w:val="28"/>
+                <w:sz w:val="24"/>
+                <w:szCs w:val="24"/>
               </w:rPr>
               <w:t xml:space="preserve">3D-модель детали. Возвращает объект </w:t>
             </w:r>
@@ -2818,8 +2859,8 @@
             <w:r>
               <w:rPr>
                 <w:rFonts w:ascii="Times New Roman" w:hAnsi="Times New Roman" w:cs="Times New Roman"/>
-                <w:sz w:val="28"/>
-                <w:szCs w:val="28"/>
+                <w:sz w:val="24"/>
+                <w:szCs w:val="24"/>
               </w:rPr>
               <w:t>ksModel</w:t>
             </w:r>
@@ -2827,78 +2868,14 @@
             <w:r>
               <w:rPr>
                 <w:rFonts w:ascii="Times New Roman" w:hAnsi="Times New Roman" w:cs="Times New Roman"/>
-                <w:sz w:val="28"/>
-                <w:szCs w:val="28"/>
+                <w:sz w:val="24"/>
+                <w:szCs w:val="24"/>
               </w:rPr>
               <w:t>, представляющий 3D-модель детали.</w:t>
             </w:r>
           </w:p>
         </w:tc>
       </w:tr>
-    </w:tbl>
-    <w:p>
-      <w:pPr>
-        <w:rPr>
-          <w:rFonts w:ascii="Times New Roman" w:hAnsi="Times New Roman" w:cs="Times New Roman"/>
-          <w:sz w:val="28"/>
-          <w:szCs w:val="28"/>
-        </w:rPr>
-      </w:pPr>
-      <w:r>
-        <w:rPr>
-          <w:rFonts w:ascii="Times New Roman" w:hAnsi="Times New Roman" w:cs="Times New Roman"/>
-          <w:sz w:val="28"/>
-          <w:szCs w:val="28"/>
-        </w:rPr>
-        <w:br w:type="page"/>
-      </w:r>
-    </w:p>
-    <w:p>
-      <w:pPr>
-        <w:spacing w:line="360" w:lineRule="auto"/>
-        <w:jc w:val="both"/>
-        <w:rPr>
-          <w:rFonts w:ascii="Times New Roman" w:hAnsi="Times New Roman" w:cs="Times New Roman"/>
-          <w:sz w:val="28"/>
-          <w:szCs w:val="28"/>
-        </w:rPr>
-      </w:pPr>
-      <w:commentRangeStart w:id="4"/>
-      <w:r>
-        <w:rPr>
-          <w:rFonts w:ascii="Times New Roman" w:hAnsi="Times New Roman" w:cs="Times New Roman"/>
-          <w:sz w:val="28"/>
-          <w:szCs w:val="28"/>
-        </w:rPr>
-        <w:t xml:space="preserve">Таблица 2.1 – </w:t>
-      </w:r>
-      <w:r>
-        <w:rPr>
-          <w:rFonts w:ascii="Times New Roman" w:hAnsi="Times New Roman" w:cs="Times New Roman"/>
-          <w:sz w:val="28"/>
-          <w:szCs w:val="28"/>
-        </w:rPr>
-        <w:t>Продолжение</w:t>
-      </w:r>
-      <w:commentRangeEnd w:id="4"/>
-      <w:r>
-        <w:rPr>
-          <w:rStyle w:val="CommentReference"/>
-        </w:rPr>
-        <w:commentReference w:id="4"/>
-      </w:r>
-    </w:p>
-    <w:tbl>
-      <w:tblPr>
-        <w:tblStyle w:val="TableGrid"/>
-        <w:tblW w:w="0" w:type="auto"/>
-        <w:tblLook w:val="04A0" w:firstRow="1" w:lastRow="0" w:firstColumn="1" w:lastColumn="0" w:noHBand="0" w:noVBand="1"/>
-      </w:tblPr>
-      <w:tblGrid>
-        <w:gridCol w:w="3115"/>
-        <w:gridCol w:w="3115"/>
-        <w:gridCol w:w="3115"/>
-      </w:tblGrid>
       <w:tr>
         <w:tc>
           <w:tcPr>
@@ -2906,19 +2883,18 @@
           </w:tcPr>
           <w:p>
             <w:pPr>
-              <w:spacing w:line="360" w:lineRule="auto"/>
-              <w:rPr>
-                <w:rFonts w:ascii="Times New Roman" w:hAnsi="Times New Roman" w:cs="Times New Roman"/>
-                <w:sz w:val="28"/>
-                <w:szCs w:val="28"/>
+              <w:rPr>
+                <w:rFonts w:ascii="Times New Roman" w:hAnsi="Times New Roman" w:cs="Times New Roman"/>
+                <w:sz w:val="24"/>
+                <w:szCs w:val="24"/>
               </w:rPr>
             </w:pPr>
             <w:proofErr w:type="spellStart"/>
             <w:r>
               <w:rPr>
                 <w:rFonts w:ascii="Times New Roman" w:hAnsi="Times New Roman" w:cs="Times New Roman"/>
-                <w:sz w:val="28"/>
-                <w:szCs w:val="28"/>
+                <w:sz w:val="24"/>
+                <w:szCs w:val="24"/>
               </w:rPr>
               <w:t>VariableTable</w:t>
             </w:r>
@@ -2931,19 +2907,18 @@
           </w:tcPr>
           <w:p>
             <w:pPr>
-              <w:spacing w:line="360" w:lineRule="auto"/>
-              <w:rPr>
-                <w:rFonts w:ascii="Times New Roman" w:hAnsi="Times New Roman" w:cs="Times New Roman"/>
-                <w:sz w:val="28"/>
-                <w:szCs w:val="28"/>
+              <w:rPr>
+                <w:rFonts w:ascii="Times New Roman" w:hAnsi="Times New Roman" w:cs="Times New Roman"/>
+                <w:sz w:val="24"/>
+                <w:szCs w:val="24"/>
               </w:rPr>
             </w:pPr>
             <w:proofErr w:type="spellStart"/>
             <w:r>
               <w:rPr>
                 <w:rFonts w:ascii="Times New Roman" w:hAnsi="Times New Roman" w:cs="Times New Roman"/>
-                <w:sz w:val="28"/>
-                <w:szCs w:val="28"/>
+                <w:sz w:val="24"/>
+                <w:szCs w:val="24"/>
               </w:rPr>
               <w:t>ksVariableTable</w:t>
             </w:r>
@@ -2956,18 +2931,17 @@
           </w:tcPr>
           <w:p>
             <w:pPr>
-              <w:spacing w:line="360" w:lineRule="auto"/>
-              <w:rPr>
-                <w:rFonts w:ascii="Times New Roman" w:hAnsi="Times New Roman" w:cs="Times New Roman"/>
-                <w:sz w:val="28"/>
-                <w:szCs w:val="28"/>
+              <w:rPr>
+                <w:rFonts w:ascii="Times New Roman" w:hAnsi="Times New Roman" w:cs="Times New Roman"/>
+                <w:sz w:val="24"/>
+                <w:szCs w:val="24"/>
               </w:rPr>
             </w:pPr>
             <w:r>
               <w:rPr>
                 <w:rFonts w:ascii="Times New Roman" w:hAnsi="Times New Roman" w:cs="Times New Roman"/>
-                <w:sz w:val="28"/>
-                <w:szCs w:val="28"/>
+                <w:sz w:val="24"/>
+                <w:szCs w:val="24"/>
               </w:rPr>
               <w:t xml:space="preserve">Таблица переменных и параметров детали. Возвращает объект </w:t>
             </w:r>
@@ -2975,8 +2949,8 @@
             <w:r>
               <w:rPr>
                 <w:rFonts w:ascii="Times New Roman" w:hAnsi="Times New Roman" w:cs="Times New Roman"/>
-                <w:sz w:val="28"/>
-                <w:szCs w:val="28"/>
+                <w:sz w:val="24"/>
+                <w:szCs w:val="24"/>
               </w:rPr>
               <w:t>ksVariableTable</w:t>
             </w:r>
@@ -2984,8 +2958,8 @@
             <w:r>
               <w:rPr>
                 <w:rFonts w:ascii="Times New Roman" w:hAnsi="Times New Roman" w:cs="Times New Roman"/>
-                <w:sz w:val="28"/>
-                <w:szCs w:val="28"/>
+                <w:sz w:val="24"/>
+                <w:szCs w:val="24"/>
               </w:rPr>
               <w:t>, который позволяет управлять переменными и параметрами детали.</w:t>
             </w:r>
@@ -2995,15 +2969,20 @@
     </w:tbl>
     <w:p>
       <w:pPr>
-        <w:spacing w:line="360" w:lineRule="auto"/>
-        <w:ind w:firstLine="851"/>
-        <w:jc w:val="both"/>
-        <w:rPr>
-          <w:rFonts w:ascii="Times New Roman" w:hAnsi="Times New Roman" w:cs="Times New Roman"/>
-          <w:sz w:val="28"/>
-          <w:szCs w:val="28"/>
-        </w:rPr>
-      </w:pPr>
+        <w:rPr>
+          <w:rFonts w:ascii="Times New Roman" w:hAnsi="Times New Roman" w:cs="Times New Roman"/>
+          <w:sz w:val="28"/>
+          <w:szCs w:val="28"/>
+        </w:rPr>
+      </w:pPr>
+      <w:r>
+        <w:rPr>
+          <w:rFonts w:ascii="Times New Roman" w:hAnsi="Times New Roman" w:cs="Times New Roman"/>
+          <w:sz w:val="28"/>
+          <w:szCs w:val="28"/>
+        </w:rPr>
+        <w:br w:type="page"/>
+      </w:r>
     </w:p>
     <w:p>
       <w:pPr>
@@ -3016,25 +2995,61 @@
         </w:rPr>
       </w:pPr>
       <w:commentRangeStart w:id="5"/>
-      <w:r>
-        <w:rPr>
-          <w:rFonts w:ascii="Times New Roman" w:hAnsi="Times New Roman" w:cs="Times New Roman"/>
-          <w:sz w:val="28"/>
-          <w:szCs w:val="28"/>
-        </w:rPr>
-        <w:t>Таблица 2.2 – Используемые метода класса Application</w:t>
+      <w:commentRangeStart w:id="6"/>
+      <w:r>
+        <w:rPr>
+          <w:rFonts w:ascii="Times New Roman" w:hAnsi="Times New Roman" w:cs="Times New Roman"/>
+          <w:sz w:val="28"/>
+          <w:szCs w:val="28"/>
+        </w:rPr>
+        <w:lastRenderedPageBreak/>
+        <w:t>Таблица 2</w:t>
+      </w:r>
+      <w:r>
+        <w:rPr>
+          <w:rFonts w:ascii="Times New Roman" w:hAnsi="Times New Roman" w:cs="Times New Roman"/>
+          <w:sz w:val="28"/>
+          <w:szCs w:val="28"/>
+        </w:rPr>
+        <w:t xml:space="preserve"> </w:t>
+      </w:r>
+      <w:r>
+        <w:rPr>
+          <w:rFonts w:ascii="Times New Roman" w:hAnsi="Times New Roman" w:cs="Times New Roman"/>
+          <w:sz w:val="28"/>
+          <w:szCs w:val="28"/>
+        </w:rPr>
+        <w:t xml:space="preserve">– Используемые метода класса </w:t>
       </w:r>
       <w:commentRangeEnd w:id="5"/>
       <w:r>
         <w:rPr>
-          <w:rStyle w:val="CommentReference"/>
+          <w:rStyle w:val="aa"/>
         </w:rPr>
         <w:commentReference w:id="5"/>
       </w:r>
+      <w:commentRangeEnd w:id="6"/>
+      <w:r>
+        <w:rPr>
+          <w:rStyle w:val="aa"/>
+        </w:rPr>
+        <w:commentReference w:id="6"/>
+      </w:r>
+      <w:proofErr w:type="spellStart"/>
+      <w:r>
+        <w:rPr>
+          <w:rFonts w:ascii="Times New Roman" w:hAnsi="Times New Roman" w:cs="Times New Roman"/>
+          <w:sz w:val="28"/>
+          <w:szCs w:val="28"/>
+          <w:lang w:val="en-US"/>
+        </w:rPr>
+        <w:t>ksPart</w:t>
+      </w:r>
+      <w:proofErr w:type="spellEnd"/>
     </w:p>
     <w:tbl>
       <w:tblPr>
-        <w:tblStyle w:val="TableGrid"/>
+        <w:tblStyle w:val="a9"/>
         <w:tblW w:w="9776" w:type="dxa"/>
         <w:tblLook w:val="04A0" w:firstRow="1" w:lastRow="0" w:firstColumn="1" w:lastColumn="0" w:noHBand="0" w:noVBand="1"/>
       </w:tblPr>
@@ -3052,19 +3067,18 @@
           </w:tcPr>
           <w:p>
             <w:pPr>
-              <w:spacing w:line="360" w:lineRule="auto"/>
               <w:jc w:val="center"/>
               <w:rPr>
                 <w:rFonts w:ascii="Times New Roman" w:hAnsi="Times New Roman" w:cs="Times New Roman"/>
-                <w:sz w:val="28"/>
-                <w:szCs w:val="28"/>
+                <w:sz w:val="24"/>
+                <w:szCs w:val="24"/>
               </w:rPr>
             </w:pPr>
             <w:r>
               <w:rPr>
                 <w:rFonts w:ascii="Times New Roman" w:hAnsi="Times New Roman" w:cs="Times New Roman"/>
-                <w:sz w:val="28"/>
-                <w:szCs w:val="28"/>
+                <w:sz w:val="24"/>
+                <w:szCs w:val="24"/>
               </w:rPr>
               <w:t>Название</w:t>
             </w:r>
@@ -3077,19 +3091,18 @@
           </w:tcPr>
           <w:p>
             <w:pPr>
-              <w:spacing w:line="360" w:lineRule="auto"/>
               <w:jc w:val="center"/>
               <w:rPr>
                 <w:rFonts w:ascii="Times New Roman" w:hAnsi="Times New Roman" w:cs="Times New Roman"/>
-                <w:sz w:val="28"/>
-                <w:szCs w:val="28"/>
+                <w:sz w:val="24"/>
+                <w:szCs w:val="24"/>
               </w:rPr>
             </w:pPr>
             <w:r>
               <w:rPr>
                 <w:rFonts w:ascii="Times New Roman" w:hAnsi="Times New Roman" w:cs="Times New Roman"/>
-                <w:sz w:val="28"/>
-                <w:szCs w:val="28"/>
+                <w:sz w:val="24"/>
+                <w:szCs w:val="24"/>
               </w:rPr>
               <w:t>Входные параметры</w:t>
             </w:r>
@@ -3102,19 +3115,18 @@
           </w:tcPr>
           <w:p>
             <w:pPr>
-              <w:spacing w:line="360" w:lineRule="auto"/>
               <w:jc w:val="center"/>
               <w:rPr>
                 <w:rFonts w:ascii="Times New Roman" w:hAnsi="Times New Roman" w:cs="Times New Roman"/>
-                <w:sz w:val="28"/>
-                <w:szCs w:val="28"/>
+                <w:sz w:val="24"/>
+                <w:szCs w:val="24"/>
               </w:rPr>
             </w:pPr>
             <w:r>
               <w:rPr>
                 <w:rFonts w:ascii="Times New Roman" w:hAnsi="Times New Roman" w:cs="Times New Roman"/>
-                <w:sz w:val="28"/>
-                <w:szCs w:val="28"/>
+                <w:sz w:val="24"/>
+                <w:szCs w:val="24"/>
               </w:rPr>
               <w:t>Тип возвращаемых данных</w:t>
             </w:r>
@@ -3127,19 +3139,18 @@
           </w:tcPr>
           <w:p>
             <w:pPr>
-              <w:spacing w:line="360" w:lineRule="auto"/>
               <w:jc w:val="center"/>
               <w:rPr>
                 <w:rFonts w:ascii="Times New Roman" w:hAnsi="Times New Roman" w:cs="Times New Roman"/>
-                <w:sz w:val="28"/>
-                <w:szCs w:val="28"/>
+                <w:sz w:val="24"/>
+                <w:szCs w:val="24"/>
               </w:rPr>
             </w:pPr>
             <w:r>
               <w:rPr>
                 <w:rFonts w:ascii="Times New Roman" w:hAnsi="Times New Roman" w:cs="Times New Roman"/>
-                <w:sz w:val="28"/>
-                <w:szCs w:val="28"/>
+                <w:sz w:val="24"/>
+                <w:szCs w:val="24"/>
               </w:rPr>
               <w:t>Описание</w:t>
             </w:r>
@@ -3153,18 +3164,17 @@
           </w:tcPr>
           <w:p>
             <w:pPr>
-              <w:spacing w:line="360" w:lineRule="auto"/>
-              <w:rPr>
-                <w:rFonts w:ascii="Times New Roman" w:hAnsi="Times New Roman" w:cs="Times New Roman"/>
-                <w:sz w:val="28"/>
-                <w:szCs w:val="28"/>
+              <w:rPr>
+                <w:rFonts w:ascii="Times New Roman" w:hAnsi="Times New Roman" w:cs="Times New Roman"/>
+                <w:sz w:val="24"/>
+                <w:szCs w:val="24"/>
               </w:rPr>
             </w:pPr>
             <w:r>
               <w:rPr>
                 <w:rFonts w:ascii="Times New Roman" w:hAnsi="Times New Roman" w:cs="Times New Roman"/>
-                <w:sz w:val="28"/>
-                <w:szCs w:val="28"/>
+                <w:sz w:val="24"/>
+                <w:szCs w:val="24"/>
               </w:rPr>
               <w:t>Open</w:t>
             </w:r>
@@ -3176,19 +3186,18 @@
           </w:tcPr>
           <w:p>
             <w:pPr>
-              <w:spacing w:line="360" w:lineRule="auto"/>
-              <w:rPr>
-                <w:rFonts w:ascii="Times New Roman" w:hAnsi="Times New Roman" w:cs="Times New Roman"/>
-                <w:sz w:val="28"/>
-                <w:szCs w:val="28"/>
+              <w:rPr>
+                <w:rFonts w:ascii="Times New Roman" w:hAnsi="Times New Roman" w:cs="Times New Roman"/>
+                <w:sz w:val="24"/>
+                <w:szCs w:val="24"/>
               </w:rPr>
             </w:pPr>
             <w:proofErr w:type="spellStart"/>
             <w:r>
               <w:rPr>
                 <w:rFonts w:ascii="Times New Roman" w:hAnsi="Times New Roman" w:cs="Times New Roman"/>
-                <w:sz w:val="28"/>
-                <w:szCs w:val="28"/>
+                <w:sz w:val="24"/>
+                <w:szCs w:val="24"/>
               </w:rPr>
               <w:t>string</w:t>
             </w:r>
@@ -3196,8 +3205,8 @@
             <w:r>
               <w:rPr>
                 <w:rFonts w:ascii="Times New Roman" w:hAnsi="Times New Roman" w:cs="Times New Roman"/>
-                <w:sz w:val="28"/>
-                <w:szCs w:val="28"/>
+                <w:sz w:val="24"/>
+                <w:szCs w:val="24"/>
               </w:rPr>
               <w:t xml:space="preserve"> </w:t>
             </w:r>
@@ -3205,8 +3214,8 @@
             <w:r>
               <w:rPr>
                 <w:rFonts w:ascii="Times New Roman" w:hAnsi="Times New Roman" w:cs="Times New Roman"/>
-                <w:sz w:val="28"/>
-                <w:szCs w:val="28"/>
+                <w:sz w:val="24"/>
+                <w:szCs w:val="24"/>
               </w:rPr>
               <w:t>fileName</w:t>
             </w:r>
@@ -3219,11 +3228,10 @@
           </w:tcPr>
           <w:p>
             <w:pPr>
-              <w:spacing w:line="360" w:lineRule="auto"/>
-              <w:rPr>
-                <w:rFonts w:ascii="Times New Roman" w:hAnsi="Times New Roman" w:cs="Times New Roman"/>
-                <w:sz w:val="28"/>
-                <w:szCs w:val="28"/>
+              <w:rPr>
+                <w:rFonts w:ascii="Times New Roman" w:hAnsi="Times New Roman" w:cs="Times New Roman"/>
+                <w:sz w:val="24"/>
+                <w:szCs w:val="24"/>
               </w:rPr>
             </w:pPr>
           </w:p>
@@ -3234,18 +3242,17 @@
           </w:tcPr>
           <w:p>
             <w:pPr>
-              <w:spacing w:line="360" w:lineRule="auto"/>
-              <w:rPr>
-                <w:rFonts w:ascii="Times New Roman" w:hAnsi="Times New Roman" w:cs="Times New Roman"/>
-                <w:sz w:val="28"/>
-                <w:szCs w:val="28"/>
+              <w:rPr>
+                <w:rFonts w:ascii="Times New Roman" w:hAnsi="Times New Roman" w:cs="Times New Roman"/>
+                <w:sz w:val="24"/>
+                <w:szCs w:val="24"/>
               </w:rPr>
             </w:pPr>
             <w:r>
               <w:rPr>
                 <w:rFonts w:ascii="Times New Roman" w:hAnsi="Times New Roman" w:cs="Times New Roman"/>
-                <w:sz w:val="28"/>
-                <w:szCs w:val="28"/>
+                <w:sz w:val="24"/>
+                <w:szCs w:val="24"/>
               </w:rPr>
               <w:t xml:space="preserve">Открывает существующую деталь по указанному пути </w:t>
             </w:r>
@@ -3253,8 +3260,8 @@
             <w:r>
               <w:rPr>
                 <w:rFonts w:ascii="Times New Roman" w:hAnsi="Times New Roman" w:cs="Times New Roman"/>
-                <w:sz w:val="28"/>
-                <w:szCs w:val="28"/>
+                <w:sz w:val="24"/>
+                <w:szCs w:val="24"/>
               </w:rPr>
               <w:t>fileName</w:t>
             </w:r>
@@ -3262,8 +3269,8 @@
             <w:r>
               <w:rPr>
                 <w:rFonts w:ascii="Times New Roman" w:hAnsi="Times New Roman" w:cs="Times New Roman"/>
-                <w:sz w:val="28"/>
-                <w:szCs w:val="28"/>
+                <w:sz w:val="24"/>
+                <w:szCs w:val="24"/>
               </w:rPr>
               <w:t>.</w:t>
             </w:r>
@@ -3277,18 +3284,17 @@
           </w:tcPr>
           <w:p>
             <w:pPr>
-              <w:spacing w:line="360" w:lineRule="auto"/>
-              <w:rPr>
-                <w:rFonts w:ascii="Times New Roman" w:hAnsi="Times New Roman" w:cs="Times New Roman"/>
-                <w:sz w:val="28"/>
-                <w:szCs w:val="28"/>
+              <w:rPr>
+                <w:rFonts w:ascii="Times New Roman" w:hAnsi="Times New Roman" w:cs="Times New Roman"/>
+                <w:sz w:val="24"/>
+                <w:szCs w:val="24"/>
               </w:rPr>
             </w:pPr>
             <w:r>
               <w:rPr>
                 <w:rFonts w:ascii="Times New Roman" w:hAnsi="Times New Roman" w:cs="Times New Roman"/>
-                <w:sz w:val="28"/>
-                <w:szCs w:val="28"/>
+                <w:sz w:val="24"/>
+                <w:szCs w:val="24"/>
               </w:rPr>
               <w:t>Save</w:t>
             </w:r>
@@ -3300,11 +3306,10 @@
           </w:tcPr>
           <w:p>
             <w:pPr>
-              <w:spacing w:line="360" w:lineRule="auto"/>
-              <w:rPr>
-                <w:rFonts w:ascii="Times New Roman" w:hAnsi="Times New Roman" w:cs="Times New Roman"/>
-                <w:sz w:val="28"/>
-                <w:szCs w:val="28"/>
+              <w:rPr>
+                <w:rFonts w:ascii="Times New Roman" w:hAnsi="Times New Roman" w:cs="Times New Roman"/>
+                <w:sz w:val="24"/>
+                <w:szCs w:val="24"/>
               </w:rPr>
             </w:pPr>
           </w:p>
@@ -3315,11 +3320,10 @@
           </w:tcPr>
           <w:p>
             <w:pPr>
-              <w:spacing w:line="360" w:lineRule="auto"/>
-              <w:rPr>
-                <w:rFonts w:ascii="Times New Roman" w:hAnsi="Times New Roman" w:cs="Times New Roman"/>
-                <w:sz w:val="28"/>
-                <w:szCs w:val="28"/>
+              <w:rPr>
+                <w:rFonts w:ascii="Times New Roman" w:hAnsi="Times New Roman" w:cs="Times New Roman"/>
+                <w:sz w:val="24"/>
+                <w:szCs w:val="24"/>
               </w:rPr>
             </w:pPr>
           </w:p>
@@ -3330,18 +3334,17 @@
           </w:tcPr>
           <w:p>
             <w:pPr>
-              <w:spacing w:line="360" w:lineRule="auto"/>
-              <w:rPr>
-                <w:rFonts w:ascii="Times New Roman" w:hAnsi="Times New Roman" w:cs="Times New Roman"/>
-                <w:sz w:val="28"/>
-                <w:szCs w:val="28"/>
+              <w:rPr>
+                <w:rFonts w:ascii="Times New Roman" w:hAnsi="Times New Roman" w:cs="Times New Roman"/>
+                <w:sz w:val="24"/>
+                <w:szCs w:val="24"/>
               </w:rPr>
             </w:pPr>
             <w:r>
               <w:rPr>
                 <w:rFonts w:ascii="Times New Roman" w:hAnsi="Times New Roman" w:cs="Times New Roman"/>
-                <w:sz w:val="28"/>
-                <w:szCs w:val="28"/>
+                <w:sz w:val="24"/>
+                <w:szCs w:val="24"/>
               </w:rPr>
               <w:t>Сохраняет деталь</w:t>
             </w:r>
@@ -3355,19 +3358,18 @@
           </w:tcPr>
           <w:p>
             <w:pPr>
-              <w:spacing w:line="360" w:lineRule="auto"/>
-              <w:rPr>
-                <w:rFonts w:ascii="Times New Roman" w:hAnsi="Times New Roman" w:cs="Times New Roman"/>
-                <w:sz w:val="28"/>
-                <w:szCs w:val="28"/>
+              <w:rPr>
+                <w:rFonts w:ascii="Times New Roman" w:hAnsi="Times New Roman" w:cs="Times New Roman"/>
+                <w:sz w:val="24"/>
+                <w:szCs w:val="24"/>
               </w:rPr>
             </w:pPr>
             <w:proofErr w:type="spellStart"/>
             <w:r>
               <w:rPr>
                 <w:rFonts w:ascii="Times New Roman" w:hAnsi="Times New Roman" w:cs="Times New Roman"/>
-                <w:sz w:val="28"/>
-                <w:szCs w:val="28"/>
+                <w:sz w:val="24"/>
+                <w:szCs w:val="24"/>
               </w:rPr>
               <w:t>GetDefaultEntityParams</w:t>
             </w:r>
@@ -3380,19 +3382,18 @@
           </w:tcPr>
           <w:p>
             <w:pPr>
-              <w:spacing w:line="360" w:lineRule="auto"/>
-              <w:rPr>
-                <w:rFonts w:ascii="Times New Roman" w:hAnsi="Times New Roman" w:cs="Times New Roman"/>
-                <w:sz w:val="28"/>
-                <w:szCs w:val="28"/>
+              <w:rPr>
+                <w:rFonts w:ascii="Times New Roman" w:hAnsi="Times New Roman" w:cs="Times New Roman"/>
+                <w:sz w:val="24"/>
+                <w:szCs w:val="24"/>
               </w:rPr>
             </w:pPr>
             <w:proofErr w:type="spellStart"/>
             <w:r>
               <w:rPr>
                 <w:rFonts w:ascii="Times New Roman" w:hAnsi="Times New Roman" w:cs="Times New Roman"/>
-                <w:sz w:val="28"/>
-                <w:szCs w:val="28"/>
+                <w:sz w:val="24"/>
+                <w:szCs w:val="24"/>
               </w:rPr>
               <w:t>int</w:t>
             </w:r>
@@ -3400,8 +3401,8 @@
             <w:r>
               <w:rPr>
                 <w:rFonts w:ascii="Times New Roman" w:hAnsi="Times New Roman" w:cs="Times New Roman"/>
-                <w:sz w:val="28"/>
-                <w:szCs w:val="28"/>
+                <w:sz w:val="24"/>
+                <w:szCs w:val="24"/>
               </w:rPr>
               <w:t xml:space="preserve"> </w:t>
             </w:r>
@@ -3409,8 +3410,8 @@
             <w:r>
               <w:rPr>
                 <w:rFonts w:ascii="Times New Roman" w:hAnsi="Times New Roman" w:cs="Times New Roman"/>
-                <w:sz w:val="28"/>
-                <w:szCs w:val="28"/>
+                <w:sz w:val="24"/>
+                <w:szCs w:val="24"/>
               </w:rPr>
               <w:t>type</w:t>
             </w:r>
@@ -3423,19 +3424,18 @@
           </w:tcPr>
           <w:p>
             <w:pPr>
-              <w:spacing w:line="360" w:lineRule="auto"/>
-              <w:rPr>
-                <w:rFonts w:ascii="Times New Roman" w:hAnsi="Times New Roman" w:cs="Times New Roman"/>
-                <w:sz w:val="28"/>
-                <w:szCs w:val="28"/>
+              <w:rPr>
+                <w:rFonts w:ascii="Times New Roman" w:hAnsi="Times New Roman" w:cs="Times New Roman"/>
+                <w:sz w:val="24"/>
+                <w:szCs w:val="24"/>
               </w:rPr>
             </w:pPr>
             <w:proofErr w:type="spellStart"/>
             <w:r>
               <w:rPr>
                 <w:rFonts w:ascii="Times New Roman" w:hAnsi="Times New Roman" w:cs="Times New Roman"/>
-                <w:sz w:val="28"/>
-                <w:szCs w:val="28"/>
+                <w:sz w:val="24"/>
+                <w:szCs w:val="24"/>
               </w:rPr>
               <w:t>ksEntityParam</w:t>
             </w:r>
@@ -3448,18 +3448,17 @@
           </w:tcPr>
           <w:p>
             <w:pPr>
-              <w:spacing w:line="360" w:lineRule="auto"/>
-              <w:rPr>
-                <w:rFonts w:ascii="Times New Roman" w:hAnsi="Times New Roman" w:cs="Times New Roman"/>
-                <w:sz w:val="28"/>
-                <w:szCs w:val="28"/>
+              <w:rPr>
+                <w:rFonts w:ascii="Times New Roman" w:hAnsi="Times New Roman" w:cs="Times New Roman"/>
+                <w:sz w:val="24"/>
+                <w:szCs w:val="24"/>
               </w:rPr>
             </w:pPr>
             <w:r>
               <w:rPr>
                 <w:rFonts w:ascii="Times New Roman" w:hAnsi="Times New Roman" w:cs="Times New Roman"/>
-                <w:sz w:val="28"/>
-                <w:szCs w:val="28"/>
+                <w:sz w:val="24"/>
+                <w:szCs w:val="24"/>
               </w:rPr>
               <w:t xml:space="preserve">Возвращает объект, представляющий параметры для создания геометрических объектов (например, линий, окружностей) определенного типа (указанным </w:t>
             </w:r>
@@ -3467,8 +3466,8 @@
             <w:r>
               <w:rPr>
                 <w:rFonts w:ascii="Times New Roman" w:hAnsi="Times New Roman" w:cs="Times New Roman"/>
-                <w:sz w:val="28"/>
-                <w:szCs w:val="28"/>
+                <w:sz w:val="24"/>
+                <w:szCs w:val="24"/>
               </w:rPr>
               <w:t>type</w:t>
             </w:r>
@@ -3476,8 +3475,8 @@
             <w:r>
               <w:rPr>
                 <w:rFonts w:ascii="Times New Roman" w:hAnsi="Times New Roman" w:cs="Times New Roman"/>
-                <w:sz w:val="28"/>
-                <w:szCs w:val="28"/>
+                <w:sz w:val="24"/>
+                <w:szCs w:val="24"/>
               </w:rPr>
               <w:t>).</w:t>
             </w:r>
@@ -3493,45 +3492,69 @@
           <w:szCs w:val="28"/>
         </w:rPr>
       </w:pPr>
-      <w:r>
-        <w:rPr>
-          <w:rFonts w:ascii="Times New Roman" w:hAnsi="Times New Roman" w:cs="Times New Roman"/>
-          <w:sz w:val="28"/>
-          <w:szCs w:val="28"/>
-        </w:rPr>
-        <w:br w:type="page"/>
-      </w:r>
-    </w:p>
-    <w:p>
-      <w:pPr>
-        <w:spacing w:line="360" w:lineRule="auto"/>
-        <w:jc w:val="both"/>
-        <w:rPr>
-          <w:rFonts w:ascii="Times New Roman" w:hAnsi="Times New Roman" w:cs="Times New Roman"/>
-          <w:sz w:val="28"/>
-          <w:szCs w:val="28"/>
-        </w:rPr>
-      </w:pPr>
-      <w:commentRangeStart w:id="6"/>
-      <w:r>
-        <w:rPr>
-          <w:rFonts w:ascii="Times New Roman" w:hAnsi="Times New Roman" w:cs="Times New Roman"/>
-          <w:sz w:val="28"/>
-          <w:szCs w:val="28"/>
-        </w:rPr>
-        <w:t>Таблица 2.2 – Используемые метода класса Application</w:t>
-      </w:r>
-      <w:commentRangeEnd w:id="6"/>
-      <w:r>
-        <w:rPr>
-          <w:rStyle w:val="CommentReference"/>
-        </w:rPr>
-        <w:commentReference w:id="6"/>
-      </w:r>
+    </w:p>
+    <w:p>
+      <w:pPr>
+        <w:rPr>
+          <w:rFonts w:ascii="Times New Roman" w:hAnsi="Times New Roman" w:cs="Times New Roman"/>
+          <w:sz w:val="28"/>
+          <w:szCs w:val="28"/>
+        </w:rPr>
+      </w:pPr>
+      <w:commentRangeStart w:id="7"/>
+      <w:commentRangeStart w:id="8"/>
+      <w:r>
+        <w:rPr>
+          <w:rFonts w:ascii="Times New Roman" w:hAnsi="Times New Roman" w:cs="Times New Roman"/>
+          <w:sz w:val="28"/>
+          <w:szCs w:val="28"/>
+        </w:rPr>
+        <w:t xml:space="preserve">Таблица </w:t>
+      </w:r>
+      <w:r>
+        <w:rPr>
+          <w:rFonts w:ascii="Times New Roman" w:hAnsi="Times New Roman" w:cs="Times New Roman"/>
+          <w:sz w:val="28"/>
+          <w:szCs w:val="28"/>
+        </w:rPr>
+        <w:t>3</w:t>
+      </w:r>
+      <w:r>
+        <w:rPr>
+          <w:rFonts w:ascii="Times New Roman" w:hAnsi="Times New Roman" w:cs="Times New Roman"/>
+          <w:sz w:val="28"/>
+          <w:szCs w:val="28"/>
+        </w:rPr>
+        <w:t xml:space="preserve"> – Используемые метода класса </w:t>
+      </w:r>
+      <w:commentRangeEnd w:id="7"/>
+      <w:r>
+        <w:rPr>
+          <w:rStyle w:val="aa"/>
+        </w:rPr>
+        <w:commentReference w:id="7"/>
+      </w:r>
+      <w:commentRangeEnd w:id="8"/>
+      <w:r>
+        <w:rPr>
+          <w:rStyle w:val="aa"/>
+        </w:rPr>
+        <w:commentReference w:id="8"/>
+      </w:r>
+      <w:proofErr w:type="spellStart"/>
+      <w:r>
+        <w:rPr>
+          <w:rFonts w:ascii="Times New Roman" w:hAnsi="Times New Roman" w:cs="Times New Roman"/>
+          <w:sz w:val="28"/>
+          <w:szCs w:val="28"/>
+        </w:rPr>
+        <w:t>ksRadialArray</w:t>
+      </w:r>
+      <w:proofErr w:type="spellEnd"/>
     </w:p>
     <w:tbl>
       <w:tblPr>
-        <w:tblStyle w:val="TableGrid"/>
+        <w:tblStyle w:val="a9"/>
         <w:tblW w:w="9634" w:type="dxa"/>
         <w:tblLook w:val="04A0" w:firstRow="1" w:lastRow="0" w:firstColumn="1" w:lastColumn="0" w:noHBand="0" w:noVBand="1"/>
       </w:tblPr>
@@ -3549,19 +3572,18 @@
           </w:tcPr>
           <w:p>
             <w:pPr>
-              <w:spacing w:line="360" w:lineRule="auto"/>
               <w:jc w:val="center"/>
               <w:rPr>
                 <w:rFonts w:ascii="Times New Roman" w:hAnsi="Times New Roman" w:cs="Times New Roman"/>
-                <w:sz w:val="28"/>
-                <w:szCs w:val="28"/>
+                <w:sz w:val="24"/>
+                <w:szCs w:val="24"/>
               </w:rPr>
             </w:pPr>
             <w:r>
               <w:rPr>
                 <w:rFonts w:ascii="Times New Roman" w:hAnsi="Times New Roman" w:cs="Times New Roman"/>
-                <w:sz w:val="28"/>
-                <w:szCs w:val="28"/>
+                <w:sz w:val="24"/>
+                <w:szCs w:val="24"/>
               </w:rPr>
               <w:t>Название</w:t>
             </w:r>
@@ -3574,19 +3596,18 @@
           </w:tcPr>
           <w:p>
             <w:pPr>
-              <w:spacing w:line="360" w:lineRule="auto"/>
               <w:jc w:val="center"/>
               <w:rPr>
                 <w:rFonts w:ascii="Times New Roman" w:hAnsi="Times New Roman" w:cs="Times New Roman"/>
-                <w:sz w:val="28"/>
-                <w:szCs w:val="28"/>
+                <w:sz w:val="24"/>
+                <w:szCs w:val="24"/>
               </w:rPr>
             </w:pPr>
             <w:r>
               <w:rPr>
                 <w:rFonts w:ascii="Times New Roman" w:hAnsi="Times New Roman" w:cs="Times New Roman"/>
-                <w:sz w:val="28"/>
-                <w:szCs w:val="28"/>
+                <w:sz w:val="24"/>
+                <w:szCs w:val="24"/>
               </w:rPr>
               <w:t>Входные параметры</w:t>
             </w:r>
@@ -3599,19 +3620,18 @@
           </w:tcPr>
           <w:p>
             <w:pPr>
-              <w:spacing w:line="360" w:lineRule="auto"/>
               <w:jc w:val="center"/>
               <w:rPr>
                 <w:rFonts w:ascii="Times New Roman" w:hAnsi="Times New Roman" w:cs="Times New Roman"/>
-                <w:sz w:val="28"/>
-                <w:szCs w:val="28"/>
+                <w:sz w:val="24"/>
+                <w:szCs w:val="24"/>
               </w:rPr>
             </w:pPr>
             <w:r>
               <w:rPr>
                 <w:rFonts w:ascii="Times New Roman" w:hAnsi="Times New Roman" w:cs="Times New Roman"/>
-                <w:sz w:val="28"/>
-                <w:szCs w:val="28"/>
+                <w:sz w:val="24"/>
+                <w:szCs w:val="24"/>
               </w:rPr>
               <w:t>Тип возвращаемых данных</w:t>
             </w:r>
@@ -3624,19 +3644,18 @@
           </w:tcPr>
           <w:p>
             <w:pPr>
-              <w:spacing w:line="360" w:lineRule="auto"/>
               <w:jc w:val="center"/>
               <w:rPr>
                 <w:rFonts w:ascii="Times New Roman" w:hAnsi="Times New Roman" w:cs="Times New Roman"/>
-                <w:sz w:val="28"/>
-                <w:szCs w:val="28"/>
+                <w:sz w:val="24"/>
+                <w:szCs w:val="24"/>
               </w:rPr>
             </w:pPr>
             <w:r>
               <w:rPr>
                 <w:rFonts w:ascii="Times New Roman" w:hAnsi="Times New Roman" w:cs="Times New Roman"/>
-                <w:sz w:val="28"/>
-                <w:szCs w:val="28"/>
+                <w:sz w:val="24"/>
+                <w:szCs w:val="24"/>
               </w:rPr>
               <w:t>Описание</w:t>
             </w:r>
@@ -3650,19 +3669,18 @@
           </w:tcPr>
           <w:p>
             <w:pPr>
-              <w:spacing w:line="360" w:lineRule="auto"/>
-              <w:rPr>
-                <w:rFonts w:ascii="Times New Roman" w:hAnsi="Times New Roman" w:cs="Times New Roman"/>
-                <w:sz w:val="28"/>
-                <w:szCs w:val="28"/>
+              <w:rPr>
+                <w:rFonts w:ascii="Times New Roman" w:hAnsi="Times New Roman" w:cs="Times New Roman"/>
+                <w:sz w:val="24"/>
+                <w:szCs w:val="24"/>
               </w:rPr>
             </w:pPr>
             <w:proofErr w:type="spellStart"/>
             <w:r>
               <w:rPr>
                 <w:rFonts w:ascii="Times New Roman" w:hAnsi="Times New Roman" w:cs="Times New Roman"/>
-                <w:sz w:val="28"/>
-                <w:szCs w:val="28"/>
+                <w:sz w:val="24"/>
+                <w:szCs w:val="24"/>
               </w:rPr>
               <w:t>SetParam</w:t>
             </w:r>
@@ -3675,11 +3693,10 @@
           </w:tcPr>
           <w:p>
             <w:pPr>
-              <w:spacing w:line="360" w:lineRule="auto"/>
-              <w:rPr>
-                <w:rFonts w:ascii="Times New Roman" w:hAnsi="Times New Roman" w:cs="Times New Roman"/>
-                <w:sz w:val="28"/>
-                <w:szCs w:val="28"/>
+              <w:rPr>
+                <w:rFonts w:ascii="Times New Roman" w:hAnsi="Times New Roman" w:cs="Times New Roman"/>
+                <w:sz w:val="24"/>
+                <w:szCs w:val="24"/>
                 <w:lang w:val="en-US"/>
               </w:rPr>
             </w:pPr>
@@ -3687,8 +3704,8 @@
             <w:r>
               <w:rPr>
                 <w:rFonts w:ascii="Times New Roman" w:hAnsi="Times New Roman" w:cs="Times New Roman"/>
-                <w:sz w:val="28"/>
-                <w:szCs w:val="28"/>
+                <w:sz w:val="24"/>
+                <w:szCs w:val="24"/>
                 <w:lang w:val="en-US"/>
               </w:rPr>
               <w:t>ksEntity</w:t>
@@ -3697,8 +3714,8 @@
             <w:r>
               <w:rPr>
                 <w:rFonts w:ascii="Times New Roman" w:hAnsi="Times New Roman" w:cs="Times New Roman"/>
-                <w:sz w:val="28"/>
-                <w:szCs w:val="28"/>
+                <w:sz w:val="24"/>
+                <w:szCs w:val="24"/>
                 <w:lang w:val="en-US"/>
               </w:rPr>
               <w:t xml:space="preserve"> axis, int type, int count, double step</w:t>
@@ -3711,11 +3728,10 @@
           </w:tcPr>
           <w:p>
             <w:pPr>
-              <w:spacing w:line="360" w:lineRule="auto"/>
-              <w:rPr>
-                <w:rFonts w:ascii="Times New Roman" w:hAnsi="Times New Roman" w:cs="Times New Roman"/>
-                <w:sz w:val="28"/>
-                <w:szCs w:val="28"/>
+              <w:rPr>
+                <w:rFonts w:ascii="Times New Roman" w:hAnsi="Times New Roman" w:cs="Times New Roman"/>
+                <w:sz w:val="24"/>
+                <w:szCs w:val="24"/>
                 <w:lang w:val="en-US"/>
               </w:rPr>
             </w:pPr>
@@ -3727,18 +3743,17 @@
           </w:tcPr>
           <w:p>
             <w:pPr>
-              <w:spacing w:line="360" w:lineRule="auto"/>
-              <w:rPr>
-                <w:rFonts w:ascii="Times New Roman" w:hAnsi="Times New Roman" w:cs="Times New Roman"/>
-                <w:sz w:val="28"/>
-                <w:szCs w:val="28"/>
+              <w:rPr>
+                <w:rFonts w:ascii="Times New Roman" w:hAnsi="Times New Roman" w:cs="Times New Roman"/>
+                <w:sz w:val="24"/>
+                <w:szCs w:val="24"/>
               </w:rPr>
             </w:pPr>
             <w:r>
               <w:rPr>
                 <w:rFonts w:ascii="Times New Roman" w:hAnsi="Times New Roman" w:cs="Times New Roman"/>
-                <w:sz w:val="28"/>
-                <w:szCs w:val="28"/>
+                <w:sz w:val="24"/>
+                <w:szCs w:val="24"/>
               </w:rPr>
               <w:t xml:space="preserve">Устанавливает параметры радиального массива, такие как объект </w:t>
             </w:r>
@@ -3746,8 +3761,8 @@
             <w:r>
               <w:rPr>
                 <w:rFonts w:ascii="Times New Roman" w:hAnsi="Times New Roman" w:cs="Times New Roman"/>
-                <w:sz w:val="28"/>
-                <w:szCs w:val="28"/>
+                <w:sz w:val="24"/>
+                <w:szCs w:val="24"/>
               </w:rPr>
               <w:t>axis</w:t>
             </w:r>
@@ -3755,8 +3770,8 @@
             <w:r>
               <w:rPr>
                 <w:rFonts w:ascii="Times New Roman" w:hAnsi="Times New Roman" w:cs="Times New Roman"/>
-                <w:sz w:val="28"/>
-                <w:szCs w:val="28"/>
+                <w:sz w:val="24"/>
+                <w:szCs w:val="24"/>
               </w:rPr>
               <w:t>, тип массива, количество копий (</w:t>
             </w:r>
@@ -3764,8 +3779,8 @@
             <w:r>
               <w:rPr>
                 <w:rFonts w:ascii="Times New Roman" w:hAnsi="Times New Roman" w:cs="Times New Roman"/>
-                <w:sz w:val="28"/>
-                <w:szCs w:val="28"/>
+                <w:sz w:val="24"/>
+                <w:szCs w:val="24"/>
               </w:rPr>
               <w:t>count</w:t>
             </w:r>
@@ -3773,8 +3788,8 @@
             <w:r>
               <w:rPr>
                 <w:rFonts w:ascii="Times New Roman" w:hAnsi="Times New Roman" w:cs="Times New Roman"/>
-                <w:sz w:val="28"/>
-                <w:szCs w:val="28"/>
+                <w:sz w:val="24"/>
+                <w:szCs w:val="24"/>
               </w:rPr>
               <w:t>) и угловой шаг (</w:t>
             </w:r>
@@ -3782,8 +3797,8 @@
             <w:r>
               <w:rPr>
                 <w:rFonts w:ascii="Times New Roman" w:hAnsi="Times New Roman" w:cs="Times New Roman"/>
-                <w:sz w:val="28"/>
-                <w:szCs w:val="28"/>
+                <w:sz w:val="24"/>
+                <w:szCs w:val="24"/>
               </w:rPr>
               <w:t>step</w:t>
             </w:r>
@@ -3791,8 +3806,8 @@
             <w:r>
               <w:rPr>
                 <w:rFonts w:ascii="Times New Roman" w:hAnsi="Times New Roman" w:cs="Times New Roman"/>
-                <w:sz w:val="28"/>
-                <w:szCs w:val="28"/>
+                <w:sz w:val="24"/>
+                <w:szCs w:val="24"/>
               </w:rPr>
               <w:t>).</w:t>
             </w:r>
@@ -3806,19 +3821,18 @@
           </w:tcPr>
           <w:p>
             <w:pPr>
-              <w:spacing w:line="360" w:lineRule="auto"/>
-              <w:rPr>
-                <w:rFonts w:ascii="Times New Roman" w:hAnsi="Times New Roman" w:cs="Times New Roman"/>
-                <w:sz w:val="28"/>
-                <w:szCs w:val="28"/>
+              <w:rPr>
+                <w:rFonts w:ascii="Times New Roman" w:hAnsi="Times New Roman" w:cs="Times New Roman"/>
+                <w:sz w:val="24"/>
+                <w:szCs w:val="24"/>
               </w:rPr>
             </w:pPr>
             <w:proofErr w:type="spellStart"/>
             <w:r>
               <w:rPr>
                 <w:rFonts w:ascii="Times New Roman" w:hAnsi="Times New Roman" w:cs="Times New Roman"/>
-                <w:sz w:val="28"/>
-                <w:szCs w:val="28"/>
+                <w:sz w:val="24"/>
+                <w:szCs w:val="24"/>
               </w:rPr>
               <w:t>AddElements</w:t>
             </w:r>
@@ -3831,19 +3845,18 @@
           </w:tcPr>
           <w:p>
             <w:pPr>
-              <w:spacing w:line="360" w:lineRule="auto"/>
-              <w:rPr>
-                <w:rFonts w:ascii="Times New Roman" w:hAnsi="Times New Roman" w:cs="Times New Roman"/>
-                <w:sz w:val="28"/>
-                <w:szCs w:val="28"/>
+              <w:rPr>
+                <w:rFonts w:ascii="Times New Roman" w:hAnsi="Times New Roman" w:cs="Times New Roman"/>
+                <w:sz w:val="24"/>
+                <w:szCs w:val="24"/>
               </w:rPr>
             </w:pPr>
             <w:proofErr w:type="spellStart"/>
             <w:r>
               <w:rPr>
                 <w:rFonts w:ascii="Times New Roman" w:hAnsi="Times New Roman" w:cs="Times New Roman"/>
-                <w:sz w:val="28"/>
-                <w:szCs w:val="28"/>
+                <w:sz w:val="24"/>
+                <w:szCs w:val="24"/>
               </w:rPr>
               <w:t>int</w:t>
             </w:r>
@@ -3851,8 +3864,8 @@
             <w:r>
               <w:rPr>
                 <w:rFonts w:ascii="Times New Roman" w:hAnsi="Times New Roman" w:cs="Times New Roman"/>
-                <w:sz w:val="28"/>
-                <w:szCs w:val="28"/>
+                <w:sz w:val="24"/>
+                <w:szCs w:val="24"/>
               </w:rPr>
               <w:t xml:space="preserve"> </w:t>
             </w:r>
@@ -3860,8 +3873,8 @@
             <w:r>
               <w:rPr>
                 <w:rFonts w:ascii="Times New Roman" w:hAnsi="Times New Roman" w:cs="Times New Roman"/>
-                <w:sz w:val="28"/>
-                <w:szCs w:val="28"/>
+                <w:sz w:val="24"/>
+                <w:szCs w:val="24"/>
               </w:rPr>
               <w:t>count</w:t>
             </w:r>
@@ -3874,11 +3887,10 @@
           </w:tcPr>
           <w:p>
             <w:pPr>
-              <w:spacing w:line="360" w:lineRule="auto"/>
-              <w:rPr>
-                <w:rFonts w:ascii="Times New Roman" w:hAnsi="Times New Roman" w:cs="Times New Roman"/>
-                <w:sz w:val="28"/>
-                <w:szCs w:val="28"/>
+              <w:rPr>
+                <w:rFonts w:ascii="Times New Roman" w:hAnsi="Times New Roman" w:cs="Times New Roman"/>
+                <w:sz w:val="24"/>
+                <w:szCs w:val="24"/>
               </w:rPr>
             </w:pPr>
           </w:p>
@@ -3889,18 +3901,17 @@
           </w:tcPr>
           <w:p>
             <w:pPr>
-              <w:spacing w:line="360" w:lineRule="auto"/>
-              <w:rPr>
-                <w:rFonts w:ascii="Times New Roman" w:hAnsi="Times New Roman" w:cs="Times New Roman"/>
-                <w:sz w:val="28"/>
-                <w:szCs w:val="28"/>
+              <w:rPr>
+                <w:rFonts w:ascii="Times New Roman" w:hAnsi="Times New Roman" w:cs="Times New Roman"/>
+                <w:sz w:val="24"/>
+                <w:szCs w:val="24"/>
               </w:rPr>
             </w:pPr>
             <w:r>
               <w:rPr>
                 <w:rFonts w:ascii="Times New Roman" w:hAnsi="Times New Roman" w:cs="Times New Roman"/>
-                <w:sz w:val="28"/>
-                <w:szCs w:val="28"/>
+                <w:sz w:val="24"/>
+                <w:szCs w:val="24"/>
               </w:rPr>
               <w:t>Добавляет элементы к массиву, увеличивая количество копий.</w:t>
             </w:r>
@@ -3914,19 +3925,18 @@
           </w:tcPr>
           <w:p>
             <w:pPr>
-              <w:spacing w:line="360" w:lineRule="auto"/>
-              <w:rPr>
-                <w:rFonts w:ascii="Times New Roman" w:hAnsi="Times New Roman" w:cs="Times New Roman"/>
-                <w:sz w:val="28"/>
-                <w:szCs w:val="28"/>
+              <w:rPr>
+                <w:rFonts w:ascii="Times New Roman" w:hAnsi="Times New Roman" w:cs="Times New Roman"/>
+                <w:sz w:val="24"/>
+                <w:szCs w:val="24"/>
               </w:rPr>
             </w:pPr>
             <w:proofErr w:type="spellStart"/>
             <w:r>
               <w:rPr>
                 <w:rFonts w:ascii="Times New Roman" w:hAnsi="Times New Roman" w:cs="Times New Roman"/>
-                <w:sz w:val="28"/>
-                <w:szCs w:val="28"/>
+                <w:sz w:val="24"/>
+                <w:szCs w:val="24"/>
               </w:rPr>
               <w:t>SetType</w:t>
             </w:r>
@@ -3939,19 +3949,18 @@
           </w:tcPr>
           <w:p>
             <w:pPr>
-              <w:spacing w:line="360" w:lineRule="auto"/>
-              <w:rPr>
-                <w:rFonts w:ascii="Times New Roman" w:hAnsi="Times New Roman" w:cs="Times New Roman"/>
-                <w:sz w:val="28"/>
-                <w:szCs w:val="28"/>
+              <w:rPr>
+                <w:rFonts w:ascii="Times New Roman" w:hAnsi="Times New Roman" w:cs="Times New Roman"/>
+                <w:sz w:val="24"/>
+                <w:szCs w:val="24"/>
               </w:rPr>
             </w:pPr>
             <w:proofErr w:type="spellStart"/>
             <w:r>
               <w:rPr>
                 <w:rFonts w:ascii="Times New Roman" w:hAnsi="Times New Roman" w:cs="Times New Roman"/>
-                <w:sz w:val="28"/>
-                <w:szCs w:val="28"/>
+                <w:sz w:val="24"/>
+                <w:szCs w:val="24"/>
               </w:rPr>
               <w:t>int</w:t>
             </w:r>
@@ -3959,8 +3968,8 @@
             <w:r>
               <w:rPr>
                 <w:rFonts w:ascii="Times New Roman" w:hAnsi="Times New Roman" w:cs="Times New Roman"/>
-                <w:sz w:val="28"/>
-                <w:szCs w:val="28"/>
+                <w:sz w:val="24"/>
+                <w:szCs w:val="24"/>
               </w:rPr>
               <w:t xml:space="preserve"> </w:t>
             </w:r>
@@ -3968,8 +3977,8 @@
             <w:r>
               <w:rPr>
                 <w:rFonts w:ascii="Times New Roman" w:hAnsi="Times New Roman" w:cs="Times New Roman"/>
-                <w:sz w:val="28"/>
-                <w:szCs w:val="28"/>
+                <w:sz w:val="24"/>
+                <w:szCs w:val="24"/>
               </w:rPr>
               <w:t>type</w:t>
             </w:r>
@@ -3982,11 +3991,10 @@
           </w:tcPr>
           <w:p>
             <w:pPr>
-              <w:spacing w:line="360" w:lineRule="auto"/>
-              <w:rPr>
-                <w:rFonts w:ascii="Times New Roman" w:hAnsi="Times New Roman" w:cs="Times New Roman"/>
-                <w:sz w:val="28"/>
-                <w:szCs w:val="28"/>
+              <w:rPr>
+                <w:rFonts w:ascii="Times New Roman" w:hAnsi="Times New Roman" w:cs="Times New Roman"/>
+                <w:sz w:val="24"/>
+                <w:szCs w:val="24"/>
               </w:rPr>
             </w:pPr>
           </w:p>
@@ -3997,18 +4005,17 @@
           </w:tcPr>
           <w:p>
             <w:pPr>
-              <w:spacing w:line="360" w:lineRule="auto"/>
-              <w:rPr>
-                <w:rFonts w:ascii="Times New Roman" w:hAnsi="Times New Roman" w:cs="Times New Roman"/>
-                <w:sz w:val="28"/>
-                <w:szCs w:val="28"/>
+              <w:rPr>
+                <w:rFonts w:ascii="Times New Roman" w:hAnsi="Times New Roman" w:cs="Times New Roman"/>
+                <w:sz w:val="24"/>
+                <w:szCs w:val="24"/>
               </w:rPr>
             </w:pPr>
             <w:r>
               <w:rPr>
                 <w:rFonts w:ascii="Times New Roman" w:hAnsi="Times New Roman" w:cs="Times New Roman"/>
-                <w:sz w:val="28"/>
-                <w:szCs w:val="28"/>
+                <w:sz w:val="24"/>
+                <w:szCs w:val="24"/>
               </w:rPr>
               <w:t>Устанавливает тип массива.</w:t>
             </w:r>
@@ -4018,7 +4025,7 @@
     </w:tbl>
     <w:p>
       <w:pPr>
-        <w:pStyle w:val="ListParagraph"/>
+        <w:pStyle w:val="a3"/>
         <w:ind w:left="851"/>
         <w:jc w:val="both"/>
         <w:rPr>
@@ -4032,7 +4039,29 @@
     </w:p>
     <w:p>
       <w:pPr>
-        <w:pStyle w:val="ListParagraph"/>
+        <w:rPr>
+          <w:rFonts w:ascii="Times New Roman" w:hAnsi="Times New Roman" w:cs="Times New Roman"/>
+          <w:b/>
+          <w:bCs/>
+          <w:sz w:val="28"/>
+          <w:szCs w:val="28"/>
+        </w:rPr>
+      </w:pPr>
+      <w:bookmarkStart w:id="9" w:name="_Toc148454881"/>
+      <w:r>
+        <w:rPr>
+          <w:rFonts w:ascii="Times New Roman" w:hAnsi="Times New Roman" w:cs="Times New Roman"/>
+          <w:b/>
+          <w:bCs/>
+          <w:sz w:val="28"/>
+          <w:szCs w:val="28"/>
+        </w:rPr>
+        <w:br w:type="page"/>
+      </w:r>
+    </w:p>
+    <w:p>
+      <w:pPr>
+        <w:pStyle w:val="a3"/>
         <w:numPr>
           <w:ilvl w:val="1"/>
           <w:numId w:val="1"/>
@@ -4048,7 +4077,6 @@
           <w:szCs w:val="28"/>
         </w:rPr>
       </w:pPr>
-      <w:bookmarkStart w:id="7" w:name="_Toc148454881"/>
       <w:r>
         <w:rPr>
           <w:rFonts w:ascii="Times New Roman" w:hAnsi="Times New Roman" w:cs="Times New Roman"/>
@@ -4057,9 +4085,10 @@
           <w:sz w:val="28"/>
           <w:szCs w:val="28"/>
         </w:rPr>
+        <w:lastRenderedPageBreak/>
         <w:t>Обзор аналогов плагина</w:t>
       </w:r>
-      <w:bookmarkEnd w:id="7"/>
+      <w:bookmarkEnd w:id="9"/>
     </w:p>
     <w:p>
       <w:pPr>
@@ -4299,7 +4328,7 @@
     </w:p>
     <w:p>
       <w:pPr>
-        <w:pStyle w:val="ListParagraph"/>
+        <w:pStyle w:val="a3"/>
         <w:numPr>
           <w:ilvl w:val="0"/>
           <w:numId w:val="1"/>
@@ -4316,7 +4345,7 @@
           <w:szCs w:val="28"/>
         </w:rPr>
       </w:pPr>
-      <w:bookmarkStart w:id="8" w:name="_Toc148454882"/>
+      <w:bookmarkStart w:id="10" w:name="_Toc148454882"/>
       <w:r>
         <w:rPr>
           <w:rFonts w:ascii="Times New Roman" w:hAnsi="Times New Roman" w:cs="Times New Roman"/>
@@ -4325,9 +4354,10 @@
           <w:sz w:val="28"/>
           <w:szCs w:val="28"/>
         </w:rPr>
+        <w:lastRenderedPageBreak/>
         <w:t>ОПИСАНИЕ ПРЕДМЕТА ПРОЕКТИРОВАНИЯ</w:t>
       </w:r>
-      <w:bookmarkEnd w:id="8"/>
+      <w:bookmarkEnd w:id="10"/>
     </w:p>
     <w:p>
       <w:pPr>
@@ -4367,7 +4397,7 @@
     </w:p>
     <w:p>
       <w:pPr>
-        <w:pStyle w:val="ListParagraph"/>
+        <w:pStyle w:val="a3"/>
         <w:spacing w:after="0" w:line="360" w:lineRule="auto"/>
         <w:ind w:left="0" w:firstLine="851"/>
         <w:jc w:val="both"/>
@@ -4439,7 +4469,7 @@
     </w:p>
     <w:p>
       <w:pPr>
-        <w:pStyle w:val="ListParagraph"/>
+        <w:pStyle w:val="a3"/>
         <w:ind w:left="360"/>
         <w:jc w:val="center"/>
         <w:rPr>
@@ -4474,12 +4504,13 @@
           <w:sz w:val="28"/>
           <w:szCs w:val="28"/>
         </w:rPr>
+        <w:lastRenderedPageBreak/>
         <w:t>Система должна быть выполнена в одном из двух вариантов:</w:t>
       </w:r>
     </w:p>
     <w:p>
       <w:pPr>
-        <w:pStyle w:val="ListParagraph"/>
+        <w:pStyle w:val="a3"/>
         <w:numPr>
           <w:ilvl w:val="0"/>
           <w:numId w:val="5"/>
@@ -4525,7 +4556,7 @@
     </w:p>
     <w:p>
       <w:pPr>
-        <w:pStyle w:val="ListParagraph"/>
+        <w:pStyle w:val="a3"/>
         <w:numPr>
           <w:ilvl w:val="0"/>
           <w:numId w:val="5"/>
@@ -4582,7 +4613,7 @@
     </w:p>
     <w:p>
       <w:pPr>
-        <w:pStyle w:val="ListParagraph"/>
+        <w:pStyle w:val="a3"/>
         <w:numPr>
           <w:ilvl w:val="0"/>
           <w:numId w:val="6"/>
@@ -4674,7 +4705,7 @@
     </w:p>
     <w:p>
       <w:pPr>
-        <w:pStyle w:val="ListParagraph"/>
+        <w:pStyle w:val="a3"/>
         <w:numPr>
           <w:ilvl w:val="0"/>
           <w:numId w:val="6"/>
@@ -4808,7 +4839,7 @@
     </w:p>
     <w:p>
       <w:pPr>
-        <w:pStyle w:val="ListParagraph"/>
+        <w:pStyle w:val="a3"/>
         <w:numPr>
           <w:ilvl w:val="0"/>
           <w:numId w:val="6"/>
@@ -4892,7 +4923,7 @@
     </w:p>
     <w:p>
       <w:pPr>
-        <w:pStyle w:val="ListParagraph"/>
+        <w:pStyle w:val="a3"/>
         <w:numPr>
           <w:ilvl w:val="0"/>
           <w:numId w:val="6"/>
@@ -4976,7 +5007,7 @@
     </w:p>
     <w:p>
       <w:pPr>
-        <w:pStyle w:val="ListParagraph"/>
+        <w:pStyle w:val="a3"/>
         <w:numPr>
           <w:ilvl w:val="0"/>
           <w:numId w:val="6"/>
@@ -5038,7 +5069,7 @@
     </w:p>
     <w:p>
       <w:pPr>
-        <w:pStyle w:val="ListParagraph"/>
+        <w:pStyle w:val="a3"/>
         <w:numPr>
           <w:ilvl w:val="0"/>
           <w:numId w:val="6"/>
@@ -5100,7 +5131,7 @@
     </w:p>
     <w:p>
       <w:pPr>
-        <w:pStyle w:val="ListParagraph"/>
+        <w:pStyle w:val="a3"/>
         <w:numPr>
           <w:ilvl w:val="0"/>
           <w:numId w:val="6"/>
@@ -5206,7 +5237,7 @@
     </w:p>
     <w:p>
       <w:pPr>
-        <w:pStyle w:val="ListParagraph"/>
+        <w:pStyle w:val="a3"/>
         <w:numPr>
           <w:ilvl w:val="0"/>
           <w:numId w:val="6"/>
@@ -5376,7 +5407,7 @@
     </w:p>
     <w:p>
       <w:pPr>
-        <w:pStyle w:val="ListParagraph"/>
+        <w:pStyle w:val="a3"/>
         <w:numPr>
           <w:ilvl w:val="0"/>
           <w:numId w:val="1"/>
@@ -5393,7 +5424,7 @@
           <w:szCs w:val="28"/>
         </w:rPr>
       </w:pPr>
-      <w:bookmarkStart w:id="9" w:name="_Toc148454883"/>
+      <w:bookmarkStart w:id="11" w:name="_Toc148454883"/>
       <w:r>
         <w:rPr>
           <w:rFonts w:ascii="Times New Roman" w:hAnsi="Times New Roman" w:cs="Times New Roman"/>
@@ -5402,13 +5433,14 @@
           <w:sz w:val="28"/>
           <w:szCs w:val="28"/>
         </w:rPr>
+        <w:lastRenderedPageBreak/>
         <w:t>ПРОЕКТ СИСТЕМЫ</w:t>
       </w:r>
-      <w:bookmarkEnd w:id="9"/>
-    </w:p>
-    <w:p>
-      <w:pPr>
-        <w:pStyle w:val="ListParagraph"/>
+      <w:bookmarkEnd w:id="11"/>
+    </w:p>
+    <w:p>
+      <w:pPr>
+        <w:pStyle w:val="a3"/>
         <w:numPr>
           <w:ilvl w:val="1"/>
           <w:numId w:val="1"/>
@@ -5425,7 +5457,7 @@
           <w:szCs w:val="28"/>
         </w:rPr>
       </w:pPr>
-      <w:bookmarkStart w:id="10" w:name="_Toc148454884"/>
+      <w:bookmarkStart w:id="12" w:name="_Toc148454884"/>
       <w:r>
         <w:rPr>
           <w:rFonts w:ascii="Times New Roman" w:hAnsi="Times New Roman" w:cs="Times New Roman"/>
@@ -5436,7 +5468,7 @@
         </w:rPr>
         <w:t>Диаграмма классов</w:t>
       </w:r>
-      <w:bookmarkEnd w:id="10"/>
+      <w:bookmarkEnd w:id="12"/>
     </w:p>
     <w:p>
       <w:pPr>
@@ -5505,7 +5537,7 @@
     </w:p>
     <w:p>
       <w:pPr>
-        <w:pStyle w:val="ListParagraph"/>
+        <w:pStyle w:val="a3"/>
         <w:ind w:left="360"/>
         <w:jc w:val="center"/>
         <w:rPr>
@@ -5908,7 +5940,7 @@
     </w:p>
     <w:p>
       <w:pPr>
-        <w:pStyle w:val="ListParagraph"/>
+        <w:pStyle w:val="a3"/>
         <w:numPr>
           <w:ilvl w:val="1"/>
           <w:numId w:val="1"/>
@@ -5925,7 +5957,7 @@
           <w:szCs w:val="28"/>
         </w:rPr>
       </w:pPr>
-      <w:bookmarkStart w:id="11" w:name="_Toc148454885"/>
+      <w:bookmarkStart w:id="13" w:name="_Toc148454885"/>
       <w:r>
         <w:rPr>
           <w:rFonts w:ascii="Times New Roman" w:hAnsi="Times New Roman" w:cs="Times New Roman"/>
@@ -5934,9 +5966,10 @@
           <w:sz w:val="28"/>
           <w:szCs w:val="28"/>
         </w:rPr>
+        <w:lastRenderedPageBreak/>
         <w:t>Макеты пользовательского интерфейса</w:t>
       </w:r>
-      <w:bookmarkEnd w:id="11"/>
+      <w:bookmarkEnd w:id="13"/>
     </w:p>
     <w:p>
       <w:pPr>
@@ -5951,22 +5984,42 @@
           <w:lang w:val="en-US"/>
         </w:rPr>
       </w:pPr>
-      <w:commentRangeStart w:id="12"/>
+      <w:commentRangeStart w:id="14"/>
+      <w:commentRangeStart w:id="15"/>
+      <w:commentRangeEnd w:id="14"/>
+      <w:r>
+        <w:rPr>
+          <w:rStyle w:val="aa"/>
+        </w:rPr>
+        <w:commentReference w:id="14"/>
+      </w:r>
+      <w:commentRangeEnd w:id="15"/>
+      <w:r>
+        <w:rPr>
+          <w:rStyle w:val="aa"/>
+        </w:rPr>
+        <w:commentReference w:id="15"/>
+      </w:r>
+      <w:r>
+        <w:rPr>
+          <w:noProof/>
+        </w:rPr>
+        <w:t xml:space="preserve"> </w:t>
+      </w:r>
       <w:r>
         <w:rPr>
           <w:rFonts w:ascii="Times New Roman" w:hAnsi="Times New Roman" w:cs="Times New Roman"/>
           <w:b/>
           <w:bCs/>
-          <w:noProof/>
           <w:sz w:val="28"/>
           <w:szCs w:val="28"/>
           <w:lang w:val="en-US"/>
         </w:rPr>
         <w:drawing>
-          <wp:inline distT="0" distB="0" distL="0" distR="0" wp14:anchorId="77A34C3C" wp14:editId="4EB08F0F">
-            <wp:extent cx="5860288" cy="2758679"/>
-            <wp:effectExtent l="0" t="0" r="7620" b="3810"/>
-            <wp:docPr id="7" name="Рисунок 7"/>
+          <wp:inline distT="0" distB="0" distL="0" distR="0" wp14:anchorId="7F52388C" wp14:editId="1D681DCE">
+            <wp:extent cx="5235525" cy="2933700"/>
+            <wp:effectExtent l="0" t="0" r="3810" b="0"/>
+            <wp:docPr id="5" name="Рисунок 5"/>
             <wp:cNvGraphicFramePr>
               <a:graphicFrameLocks xmlns:a="http://schemas.openxmlformats.org/drawingml/2006/main" noChangeAspect="1"/>
             </wp:cNvGraphicFramePr>
@@ -5986,7 +6039,7 @@
                   <pic:spPr>
                     <a:xfrm>
                       <a:off x="0" y="0"/>
-                      <a:ext cx="5860288" cy="2758679"/>
+                      <a:ext cx="5245748" cy="2939428"/>
                     </a:xfrm>
                     <a:prstGeom prst="rect">
                       <a:avLst/>
@@ -5998,17 +6051,10 @@
           </wp:inline>
         </w:drawing>
       </w:r>
-      <w:commentRangeEnd w:id="12"/>
-      <w:r>
-        <w:rPr>
-          <w:rStyle w:val="CommentReference"/>
-        </w:rPr>
-        <w:commentReference w:id="12"/>
-      </w:r>
-    </w:p>
-    <w:p>
-      <w:pPr>
-        <w:pStyle w:val="ListParagraph"/>
+    </w:p>
+    <w:p>
+      <w:pPr>
+        <w:pStyle w:val="a3"/>
         <w:ind w:left="360"/>
         <w:jc w:val="center"/>
         <w:rPr>
@@ -6053,38 +6099,54 @@
     <w:p>
       <w:pPr>
         <w:spacing w:line="360" w:lineRule="auto"/>
-        <w:jc w:val="both"/>
+        <w:jc w:val="center"/>
         <w:rPr>
           <w:rFonts w:ascii="Times New Roman" w:hAnsi="Times New Roman" w:cs="Times New Roman"/>
           <w:b/>
           <w:bCs/>
           <w:sz w:val="28"/>
           <w:szCs w:val="28"/>
-          <w:lang w:val="en-US"/>
-        </w:rPr>
-      </w:pPr>
+        </w:rPr>
+      </w:pPr>
+      <w:commentRangeStart w:id="16"/>
+      <w:commentRangeStart w:id="17"/>
+      <w:commentRangeStart w:id="18"/>
+      <w:commentRangeEnd w:id="16"/>
+      <w:r>
+        <w:rPr>
+          <w:rStyle w:val="aa"/>
+        </w:rPr>
+        <w:commentReference w:id="16"/>
+      </w:r>
+      <w:commentRangeEnd w:id="17"/>
+      <w:r>
+        <w:rPr>
+          <w:rStyle w:val="aa"/>
+        </w:rPr>
+        <w:commentReference w:id="17"/>
+      </w:r>
+      <w:commentRangeEnd w:id="18"/>
+      <w:r>
+        <w:rPr>
+          <w:rStyle w:val="aa"/>
+        </w:rPr>
+        <w:commentReference w:id="18"/>
+      </w:r>
       <w:r>
         <w:rPr>
           <w:noProof/>
         </w:rPr>
         <w:t xml:space="preserve"> </w:t>
       </w:r>
-      <w:commentRangeStart w:id="13"/>
-      <w:r>
-        <w:rPr>
-          <w:rFonts w:ascii="Times New Roman" w:hAnsi="Times New Roman" w:cs="Times New Roman"/>
-          <w:b/>
-          <w:bCs/>
+      <w:r>
+        <w:rPr>
           <w:noProof/>
-          <w:sz w:val="28"/>
-          <w:szCs w:val="28"/>
-          <w:lang w:val="en-US"/>
         </w:rPr>
         <w:drawing>
-          <wp:inline distT="0" distB="0" distL="0" distR="0" wp14:anchorId="1749BAE5" wp14:editId="0293916D">
-            <wp:extent cx="5852667" cy="2796782"/>
-            <wp:effectExtent l="0" t="0" r="0" b="3810"/>
-            <wp:docPr id="8" name="Рисунок 8"/>
+          <wp:inline distT="0" distB="0" distL="0" distR="0" wp14:anchorId="48CE4E84" wp14:editId="712288D1">
+            <wp:extent cx="5265420" cy="2964641"/>
+            <wp:effectExtent l="0" t="0" r="0" b="7620"/>
+            <wp:docPr id="3" name="Рисунок 3"/>
             <wp:cNvGraphicFramePr>
               <a:graphicFrameLocks xmlns:a="http://schemas.openxmlformats.org/drawingml/2006/main" noChangeAspect="1"/>
             </wp:cNvGraphicFramePr>
@@ -6104,7 +6166,7 @@
                   <pic:spPr>
                     <a:xfrm>
                       <a:off x="0" y="0"/>
-                      <a:ext cx="5852667" cy="2796782"/>
+                      <a:ext cx="5277490" cy="2971437"/>
                     </a:xfrm>
                     <a:prstGeom prst="rect">
                       <a:avLst/>
@@ -6116,17 +6178,10 @@
           </wp:inline>
         </w:drawing>
       </w:r>
-      <w:commentRangeEnd w:id="13"/>
-      <w:r>
-        <w:rPr>
-          <w:rStyle w:val="CommentReference"/>
-        </w:rPr>
-        <w:commentReference w:id="13"/>
-      </w:r>
-    </w:p>
-    <w:p>
-      <w:pPr>
-        <w:pStyle w:val="ListParagraph"/>
+    </w:p>
+    <w:p>
+      <w:pPr>
+        <w:pStyle w:val="a3"/>
         <w:ind w:left="360"/>
         <w:jc w:val="center"/>
         <w:rPr>
@@ -6195,9 +6250,10 @@
     </w:p>
     <w:p>
       <w:pPr>
-        <w:pStyle w:val="ListParagraph"/>
+        <w:pStyle w:val="a3"/>
         <w:spacing w:line="360" w:lineRule="auto"/>
         <w:ind w:left="851"/>
+        <w:jc w:val="center"/>
         <w:outlineLvl w:val="0"/>
         <w:rPr>
           <w:rFonts w:ascii="Times New Roman" w:hAnsi="Times New Roman" w:cs="Times New Roman"/>
@@ -6207,8 +6263,7 @@
           <w:szCs w:val="28"/>
         </w:rPr>
       </w:pPr>
-      <w:bookmarkStart w:id="14" w:name="_Toc148454886"/>
-      <w:commentRangeStart w:id="15"/>
+      <w:bookmarkStart w:id="19" w:name="_Toc148454886"/>
       <w:r>
         <w:rPr>
           <w:rFonts w:ascii="Times New Roman" w:hAnsi="Times New Roman" w:cs="Times New Roman"/>
@@ -6217,20 +6272,35 @@
           <w:sz w:val="28"/>
           <w:szCs w:val="28"/>
         </w:rPr>
-        <w:t>Список источников</w:t>
-      </w:r>
-      <w:bookmarkEnd w:id="14"/>
-      <w:commentRangeEnd w:id="15"/>
-      <w:r>
-        <w:rPr>
-          <w:rStyle w:val="CommentReference"/>
-        </w:rPr>
-        <w:commentReference w:id="15"/>
-      </w:r>
-    </w:p>
-    <w:p>
-      <w:pPr>
-        <w:pStyle w:val="ListParagraph"/>
+        <w:lastRenderedPageBreak/>
+        <w:t>СПИСОК ИСТОЧНИКОВ</w:t>
+      </w:r>
+      <w:bookmarkEnd w:id="19"/>
+      <w:commentRangeStart w:id="20"/>
+      <w:commentRangeStart w:id="21"/>
+      <w:commentRangeEnd w:id="20"/>
+      <w:r>
+        <w:rPr>
+          <w:rStyle w:val="aa"/>
+          <w:rFonts w:ascii="Times New Roman" w:hAnsi="Times New Roman" w:cs="Times New Roman"/>
+          <w:b/>
+          <w:bCs/>
+          <w:sz w:val="28"/>
+          <w:szCs w:val="28"/>
+        </w:rPr>
+        <w:commentReference w:id="20"/>
+      </w:r>
+      <w:commentRangeEnd w:id="21"/>
+      <w:r>
+        <w:rPr>
+          <w:rStyle w:val="aa"/>
+        </w:rPr>
+        <w:commentReference w:id="21"/>
+      </w:r>
+    </w:p>
+    <w:p>
+      <w:pPr>
+        <w:pStyle w:val="a3"/>
         <w:numPr>
           <w:ilvl w:val="3"/>
           <w:numId w:val="1"/>
@@ -6357,7 +6427,7 @@
       <w:hyperlink r:id="rId15" w:history="1">
         <w:r>
           <w:rPr>
-            <w:rStyle w:val="Hyperlink"/>
+            <w:rStyle w:val="a5"/>
             <w:rFonts w:ascii="Times New Roman" w:hAnsi="Times New Roman" w:cs="Times New Roman"/>
             <w:sz w:val="28"/>
             <w:szCs w:val="28"/>
@@ -6384,7 +6454,7 @@
     </w:p>
     <w:p>
       <w:pPr>
-        <w:pStyle w:val="ListParagraph"/>
+        <w:pStyle w:val="a3"/>
         <w:numPr>
           <w:ilvl w:val="3"/>
           <w:numId w:val="1"/>
@@ -6444,7 +6514,7 @@
       <w:hyperlink r:id="rId16" w:history="1">
         <w:r>
           <w:rPr>
-            <w:rStyle w:val="Hyperlink"/>
+            <w:rStyle w:val="a5"/>
             <w:rFonts w:ascii="Times New Roman" w:hAnsi="Times New Roman" w:cs="Times New Roman"/>
             <w:sz w:val="28"/>
             <w:szCs w:val="28"/>
@@ -6471,7 +6541,7 @@
     </w:p>
     <w:p>
       <w:pPr>
-        <w:pStyle w:val="ListParagraph"/>
+        <w:pStyle w:val="a3"/>
         <w:numPr>
           <w:ilvl w:val="3"/>
           <w:numId w:val="1"/>
@@ -6563,7 +6633,7 @@
       <w:hyperlink r:id="rId17" w:history="1">
         <w:r>
           <w:rPr>
-            <w:rStyle w:val="Hyperlink"/>
+            <w:rStyle w:val="a5"/>
             <w:rFonts w:ascii="Times New Roman" w:hAnsi="Times New Roman" w:cs="Times New Roman"/>
             <w:sz w:val="28"/>
             <w:szCs w:val="28"/>
@@ -6582,7 +6652,7 @@
     </w:p>
     <w:p>
       <w:pPr>
-        <w:pStyle w:val="ListParagraph"/>
+        <w:pStyle w:val="a3"/>
         <w:numPr>
           <w:ilvl w:val="3"/>
           <w:numId w:val="1"/>
@@ -6657,7 +6727,7 @@
       <w:hyperlink r:id="rId18" w:history="1">
         <w:r>
           <w:rPr>
-            <w:rStyle w:val="Hyperlink"/>
+            <w:rStyle w:val="a5"/>
             <w:rFonts w:ascii="Times New Roman" w:hAnsi="Times New Roman" w:cs="Times New Roman"/>
             <w:sz w:val="28"/>
             <w:szCs w:val="28"/>
@@ -6676,7 +6746,7 @@
     </w:p>
     <w:p>
       <w:pPr>
-        <w:pStyle w:val="ListParagraph"/>
+        <w:pStyle w:val="a3"/>
         <w:numPr>
           <w:ilvl w:val="3"/>
           <w:numId w:val="1"/>
@@ -6808,7 +6878,7 @@
       <w:hyperlink r:id="rId19" w:tgtFrame="_new" w:history="1">
         <w:r>
           <w:rPr>
-            <w:rStyle w:val="Hyperlink"/>
+            <w:rStyle w:val="a5"/>
             <w:rFonts w:ascii="Times New Roman" w:hAnsi="Times New Roman" w:cs="Times New Roman"/>
             <w:sz w:val="28"/>
             <w:szCs w:val="28"/>
@@ -6827,7 +6897,7 @@
     </w:p>
     <w:p>
       <w:pPr>
-        <w:pStyle w:val="ListParagraph"/>
+        <w:pStyle w:val="a3"/>
         <w:numPr>
           <w:ilvl w:val="3"/>
           <w:numId w:val="1"/>
@@ -6917,7 +6987,7 @@
       <w:hyperlink r:id="rId20" w:history="1">
         <w:r>
           <w:rPr>
-            <w:rStyle w:val="Hyperlink"/>
+            <w:rStyle w:val="a5"/>
             <w:rFonts w:ascii="Times New Roman" w:hAnsi="Times New Roman" w:cs="Times New Roman"/>
             <w:sz w:val="28"/>
             <w:szCs w:val="28"/>
@@ -6936,7 +7006,7 @@
     </w:p>
     <w:p>
       <w:pPr>
-        <w:pStyle w:val="ListParagraph"/>
+        <w:pStyle w:val="a3"/>
         <w:ind w:left="1211"/>
         <w:jc w:val="both"/>
         <w:rPr>
@@ -6959,15 +7029,15 @@
 </file>
 
 <file path=word/comments.xml><?xml version="1.0" encoding="utf-8"?>
-<w:comments xmlns:wpc="http://schemas.microsoft.com/office/word/2010/wordprocessingCanvas" xmlns:cx="http://schemas.microsoft.com/office/drawing/2014/chartex" xmlns:cx1="http://schemas.microsoft.com/office/drawing/2015/9/8/chartex" xmlns:cx2="http://schemas.microsoft.com/office/drawing/2015/10/21/chartex" xmlns:cx3="http://schemas.microsoft.com/office/drawing/2016/5/9/chartex" xmlns:cx4="http://schemas.microsoft.com/office/drawing/2016/5/10/chartex" xmlns:cx5="http://schemas.microsoft.com/office/drawing/2016/5/11/chartex" xmlns:cx6="http://schemas.microsoft.com/office/drawing/2016/5/12/chartex" xmlns:cx7="http://schemas.microsoft.com/office/drawing/2016/5/13/chartex" xmlns:cx8="http://schemas.microsoft.com/office/drawing/2016/5/14/chartex" xmlns:mc="http://schemas.openxmlformats.org/markup-compatibility/2006" xmlns:aink="http://schemas.microsoft.com/office/drawing/2016/ink" xmlns:am3d="http://schemas.microsoft.com/office/drawing/2017/model3d" xmlns:o="urn:schemas-microsoft-com:office:office" xmlns:oel="http://schemas.microsoft.com/office/2019/extlst" xmlns:r="http://schemas.openxmlformats.org/officeDocument/2006/relationships" xmlns:m="http://schemas.openxmlformats.org/officeDocument/2006/math" xmlns:v="urn:schemas-microsoft-com:vml" xmlns:wp14="http://schemas.microsoft.com/office/word/2010/wordprocessingDrawing" xmlns:wp="http://schemas.openxmlformats.org/drawingml/2006/wordprocessingDrawing" xmlns:w10="urn:schemas-microsoft-com:office:word" xmlns:w="http://schemas.openxmlformats.org/wordprocessingml/2006/main" xmlns:w14="http://schemas.microsoft.com/office/word/2010/wordml" xmlns:w15="http://schemas.microsoft.com/office/word/2012/wordml" xmlns:w16cex="http://schemas.microsoft.com/office/word/2018/wordml/cex" xmlns:w16cid="http://schemas.microsoft.com/office/word/2016/wordml/cid" xmlns:w16="http://schemas.microsoft.com/office/word/2018/wordml" xmlns:w16sdtdh="http://schemas.microsoft.com/office/word/2020/wordml/sdtdatahash" xmlns:w16se="http://schemas.microsoft.com/office/word/2015/wordml/symex" xmlns:wpg="http://schemas.microsoft.com/office/word/2010/wordprocessingGroup" xmlns:wpi="http://schemas.microsoft.com/office/word/2010/wordprocessingInk" xmlns:wne="http://schemas.microsoft.com/office/word/2006/wordml" xmlns:wps="http://schemas.microsoft.com/office/word/2010/wordprocessingShape" mc:Ignorable="w14 w15 w16se w16cid w16 w16cex w16sdtdh wp14">
+<w:comments xmlns:wpc="http://schemas.microsoft.com/office/word/2010/wordprocessingCanvas" xmlns:cx="http://schemas.microsoft.com/office/drawing/2014/chartex" xmlns:cx1="http://schemas.microsoft.com/office/drawing/2015/9/8/chartex" xmlns:cx2="http://schemas.microsoft.com/office/drawing/2015/10/21/chartex" xmlns:cx3="http://schemas.microsoft.com/office/drawing/2016/5/9/chartex" xmlns:cx4="http://schemas.microsoft.com/office/drawing/2016/5/10/chartex" xmlns:cx5="http://schemas.microsoft.com/office/drawing/2016/5/11/chartex" xmlns:cx6="http://schemas.microsoft.com/office/drawing/2016/5/12/chartex" xmlns:cx7="http://schemas.microsoft.com/office/drawing/2016/5/13/chartex" xmlns:cx8="http://schemas.microsoft.com/office/drawing/2016/5/14/chartex" xmlns:mc="http://schemas.openxmlformats.org/markup-compatibility/2006" xmlns:aink="http://schemas.microsoft.com/office/drawing/2016/ink" xmlns:am3d="http://schemas.microsoft.com/office/drawing/2017/model3d" xmlns:o="urn:schemas-microsoft-com:office:office" xmlns:r="http://schemas.openxmlformats.org/officeDocument/2006/relationships" xmlns:m="http://schemas.openxmlformats.org/officeDocument/2006/math" xmlns:v="urn:schemas-microsoft-com:vml" xmlns:wp14="http://schemas.microsoft.com/office/word/2010/wordprocessingDrawing" xmlns:wp="http://schemas.openxmlformats.org/drawingml/2006/wordprocessingDrawing" xmlns:w10="urn:schemas-microsoft-com:office:word" xmlns:w="http://schemas.openxmlformats.org/wordprocessingml/2006/main" xmlns:w14="http://schemas.microsoft.com/office/word/2010/wordml" xmlns:w15="http://schemas.microsoft.com/office/word/2012/wordml" xmlns:w16cex="http://schemas.microsoft.com/office/word/2018/wordml/cex" xmlns:w16cid="http://schemas.microsoft.com/office/word/2016/wordml/cid" xmlns:w16="http://schemas.microsoft.com/office/word/2018/wordml" xmlns:w16sdtdh="http://schemas.microsoft.com/office/word/2020/wordml/sdtdatahash" xmlns:w16se="http://schemas.microsoft.com/office/word/2015/wordml/symex" xmlns:wpg="http://schemas.microsoft.com/office/word/2010/wordprocessingGroup" xmlns:wpi="http://schemas.microsoft.com/office/word/2010/wordprocessingInk" xmlns:wne="http://schemas.microsoft.com/office/word/2006/wordml" xmlns:wps="http://schemas.microsoft.com/office/word/2010/wordprocessingShape" mc:Ignorable="w14 w15 w16se w16cid w16 w16cex w16sdtdh wp14">
   <w:comment w:id="3" w:author="Vanada _" w:date="2023-10-17T20:34:00Z" w:initials="V_">
     <w:p>
       <w:pPr>
-        <w:pStyle w:val="CommentText"/>
-      </w:pPr>
-      <w:r>
-        <w:rPr>
-          <w:rStyle w:val="CommentReference"/>
+        <w:pStyle w:val="ab"/>
+      </w:pPr>
+      <w:r>
+        <w:rPr>
+          <w:rStyle w:val="aa"/>
         </w:rPr>
         <w:annotationRef/>
       </w:r>
@@ -6976,30 +7046,30 @@
       </w:r>
     </w:p>
   </w:comment>
-  <w:comment w:id="4" w:author="Vanada _" w:date="2023-10-17T20:34:00Z" w:initials="V_">
-    <w:p>
-      <w:pPr>
-        <w:pStyle w:val="CommentText"/>
-      </w:pPr>
-      <w:r>
-        <w:rPr>
-          <w:rStyle w:val="CommentReference"/>
+  <w:comment w:id="4" w:author="Аркадий Горюнов" w:date="2023-10-20T16:06:00Z" w:initials="АГ">
+    <w:p>
+      <w:pPr>
+        <w:pStyle w:val="ab"/>
+      </w:pPr>
+      <w:r>
+        <w:rPr>
+          <w:rStyle w:val="aa"/>
         </w:rPr>
         <w:annotationRef/>
       </w:r>
       <w:r>
-        <w:t>Окончание таблицы 2.1</w:t>
+        <w:t>+</w:t>
       </w:r>
     </w:p>
   </w:comment>
   <w:comment w:id="5" w:author="Vanada _" w:date="2023-10-17T20:36:00Z" w:initials="V_">
     <w:p>
       <w:pPr>
-        <w:pStyle w:val="CommentText"/>
-      </w:pPr>
-      <w:r>
-        <w:rPr>
-          <w:rStyle w:val="CommentReference"/>
+        <w:pStyle w:val="ab"/>
+      </w:pPr>
+      <w:r>
+        <w:rPr>
+          <w:rStyle w:val="aa"/>
         </w:rPr>
         <w:annotationRef/>
       </w:r>
@@ -7008,37 +7078,69 @@
       </w:r>
     </w:p>
   </w:comment>
-  <w:comment w:id="6" w:author="Vanada _" w:date="2023-10-17T20:36:00Z" w:initials="V_">
-    <w:p>
-      <w:pPr>
-        <w:pStyle w:val="CommentText"/>
-      </w:pPr>
-      <w:r>
-        <w:rPr>
-          <w:rStyle w:val="CommentReference"/>
+  <w:comment w:id="6" w:author="Аркадий Горюнов" w:date="2023-10-20T16:06:00Z" w:initials="АГ">
+    <w:p>
+      <w:pPr>
+        <w:pStyle w:val="ab"/>
+      </w:pPr>
+      <w:r>
+        <w:rPr>
+          <w:rStyle w:val="aa"/>
         </w:rPr>
         <w:annotationRef/>
       </w:r>
+      <w:r>
+        <w:t>+</w:t>
+      </w:r>
     </w:p>
   </w:comment>
-  <w:comment w:id="12" w:author="Vanada _" w:date="2023-10-17T20:38:00Z" w:initials="V_">
-    <w:p>
-      <w:pPr>
-        <w:pStyle w:val="CommentText"/>
-      </w:pPr>
-      <w:r>
-        <w:rPr>
-          <w:rStyle w:val="CommentReference"/>
+  <w:comment w:id="7" w:author="Vanada _" w:date="2023-10-17T20:36:00Z" w:initials="V_">
+    <w:p>
+      <w:pPr>
+        <w:pStyle w:val="ab"/>
+      </w:pPr>
+      <w:r>
+        <w:rPr>
+          <w:rStyle w:val="aa"/>
         </w:rPr>
         <w:annotationRef/>
       </w:r>
+    </w:p>
+  </w:comment>
+  <w:comment w:id="8" w:author="Аркадий Горюнов" w:date="2023-10-20T16:08:00Z" w:initials="АГ">
+    <w:p>
+      <w:pPr>
+        <w:pStyle w:val="ab"/>
+      </w:pPr>
+      <w:r>
+        <w:rPr>
+          <w:rStyle w:val="aa"/>
+        </w:rPr>
+        <w:annotationRef/>
+      </w:r>
+      <w:r>
+        <w:t>+</w:t>
+      </w:r>
+    </w:p>
+  </w:comment>
+  <w:comment w:id="14" w:author="Vanada _" w:date="2023-10-17T20:38:00Z" w:initials="V_">
+    <w:p>
+      <w:pPr>
+        <w:pStyle w:val="ab"/>
+      </w:pPr>
+      <w:r>
+        <w:rPr>
+          <w:rStyle w:val="aa"/>
+        </w:rPr>
+        <w:annotationRef/>
+      </w:r>
       <w:r>
         <w:t>Сделать более компактный интерфейс:</w:t>
       </w:r>
     </w:p>
     <w:p>
       <w:pPr>
-        <w:pStyle w:val="CommentText"/>
+        <w:pStyle w:val="ab"/>
       </w:pPr>
       <w:r>
         <w:t xml:space="preserve">- Уменьшить ширину </w:t>
@@ -7054,7 +7156,7 @@
     </w:p>
     <w:p>
       <w:pPr>
-        <w:pStyle w:val="CommentText"/>
+        <w:pStyle w:val="ab"/>
       </w:pPr>
       <w:r>
         <w:t xml:space="preserve">- </w:t>
@@ -7077,31 +7179,47 @@
     </w:p>
     <w:p>
       <w:pPr>
-        <w:pStyle w:val="CommentText"/>
+        <w:pStyle w:val="ab"/>
       </w:pPr>
       <w:r>
         <w:t>- Можно в несколько строк сделать описание полей. Добавить знак «:» в конце поля для ввода</w:t>
       </w:r>
     </w:p>
   </w:comment>
-  <w:comment w:id="13" w:author="Vanada _" w:date="2023-10-17T20:41:00Z" w:initials="V_">
-    <w:p>
-      <w:pPr>
-        <w:pStyle w:val="CommentText"/>
-      </w:pPr>
-      <w:r>
-        <w:rPr>
-          <w:rStyle w:val="CommentReference"/>
+  <w:comment w:id="15" w:author="Аркадий Горюнов" w:date="2023-10-20T16:23:00Z" w:initials="АГ">
+    <w:p>
+      <w:pPr>
+        <w:pStyle w:val="ab"/>
+      </w:pPr>
+      <w:r>
+        <w:rPr>
+          <w:rStyle w:val="aa"/>
         </w:rPr>
         <w:annotationRef/>
       </w:r>
       <w:r>
+        <w:t>+</w:t>
+      </w:r>
+    </w:p>
+  </w:comment>
+  <w:comment w:id="16" w:author="Vanada _" w:date="2023-10-17T20:41:00Z" w:initials="V_">
+    <w:p>
+      <w:pPr>
+        <w:pStyle w:val="ab"/>
+      </w:pPr>
+      <w:r>
+        <w:rPr>
+          <w:rStyle w:val="aa"/>
+        </w:rPr>
+        <w:annotationRef/>
+      </w:r>
+      <w:r>
         <w:t>Указать, в каком поле ошибка – дать название</w:t>
       </w:r>
     </w:p>
     <w:p>
       <w:pPr>
-        <w:pStyle w:val="CommentText"/>
+        <w:pStyle w:val="ab"/>
         <w:rPr>
           <w:rFonts w:cs="Arial"/>
         </w:rPr>
@@ -7122,19 +7240,64 @@
       </w:r>
     </w:p>
   </w:comment>
-  <w:comment w:id="15" w:author="Vanada _" w:date="2023-10-17T20:44:00Z" w:initials="V_">
-    <w:p>
-      <w:pPr>
-        <w:pStyle w:val="CommentText"/>
-      </w:pPr>
-      <w:r>
-        <w:rPr>
-          <w:rStyle w:val="CommentReference"/>
+  <w:comment w:id="17" w:author="Аркадий Горюнов" w:date="2023-10-20T16:23:00Z" w:initials="АГ">
+    <w:p>
+      <w:pPr>
+        <w:pStyle w:val="ab"/>
+      </w:pPr>
+      <w:r>
+        <w:rPr>
+          <w:rStyle w:val="aa"/>
         </w:rPr>
         <w:annotationRef/>
       </w:r>
       <w:r>
+        <w:t>+</w:t>
+      </w:r>
+    </w:p>
+  </w:comment>
+  <w:comment w:id="18" w:author="Аркадий Горюнов" w:date="2023-10-20T16:23:00Z" w:initials="АГ">
+    <w:p>
+      <w:pPr>
+        <w:pStyle w:val="ab"/>
+      </w:pPr>
+      <w:r>
+        <w:rPr>
+          <w:rStyle w:val="aa"/>
+        </w:rPr>
+        <w:annotationRef/>
+      </w:r>
+    </w:p>
+  </w:comment>
+  <w:comment w:id="20" w:author="Vanada _" w:date="2023-10-17T20:44:00Z" w:initials="V_">
+    <w:p>
+      <w:pPr>
+        <w:pStyle w:val="ab"/>
+      </w:pPr>
+      <w:r>
+        <w:rPr>
+          <w:rStyle w:val="aa"/>
+        </w:rPr>
+        <w:annotationRef/>
+      </w:r>
+      <w:r>
         <w:t>ОС ТУСУР</w:t>
+      </w:r>
+    </w:p>
+  </w:comment>
+  <w:comment w:id="21" w:author="Аркадий Горюнов" w:date="2023-10-20T16:12:00Z" w:initials="АГ">
+    <w:p>
+      <w:pPr>
+        <w:pStyle w:val="ab"/>
+      </w:pPr>
+      <w:r>
+        <w:rPr>
+          <w:rStyle w:val="aa"/>
+        </w:rPr>
+        <w:annotationRef/>
+      </w:r>
+      <w:r>
+        <w:t>+</w:t>
       </w:r>
     </w:p>
   </w:comment>
@@ -7142,43 +7305,61 @@
 </file>
 
 <file path=word/commentsExtended.xml><?xml version="1.0" encoding="utf-8"?>
-<w15:commentsEx xmlns:wpc="http://schemas.microsoft.com/office/word/2010/wordprocessingCanvas" xmlns:cx="http://schemas.microsoft.com/office/drawing/2014/chartex" xmlns:cx1="http://schemas.microsoft.com/office/drawing/2015/9/8/chartex" xmlns:cx2="http://schemas.microsoft.com/office/drawing/2015/10/21/chartex" xmlns:cx3="http://schemas.microsoft.com/office/drawing/2016/5/9/chartex" xmlns:cx4="http://schemas.microsoft.com/office/drawing/2016/5/10/chartex" xmlns:cx5="http://schemas.microsoft.com/office/drawing/2016/5/11/chartex" xmlns:cx6="http://schemas.microsoft.com/office/drawing/2016/5/12/chartex" xmlns:cx7="http://schemas.microsoft.com/office/drawing/2016/5/13/chartex" xmlns:cx8="http://schemas.microsoft.com/office/drawing/2016/5/14/chartex" xmlns:mc="http://schemas.openxmlformats.org/markup-compatibility/2006" xmlns:aink="http://schemas.microsoft.com/office/drawing/2016/ink" xmlns:am3d="http://schemas.microsoft.com/office/drawing/2017/model3d" xmlns:o="urn:schemas-microsoft-com:office:office" xmlns:oel="http://schemas.microsoft.com/office/2019/extlst" xmlns:r="http://schemas.openxmlformats.org/officeDocument/2006/relationships" xmlns:m="http://schemas.openxmlformats.org/officeDocument/2006/math" xmlns:v="urn:schemas-microsoft-com:vml" xmlns:wp14="http://schemas.microsoft.com/office/word/2010/wordprocessingDrawing" xmlns:wp="http://schemas.openxmlformats.org/drawingml/2006/wordprocessingDrawing" xmlns:w10="urn:schemas-microsoft-com:office:word" xmlns:w="http://schemas.openxmlformats.org/wordprocessingml/2006/main" xmlns:w14="http://schemas.microsoft.com/office/word/2010/wordml" xmlns:w15="http://schemas.microsoft.com/office/word/2012/wordml" xmlns:w16cex="http://schemas.microsoft.com/office/word/2018/wordml/cex" xmlns:w16cid="http://schemas.microsoft.com/office/word/2016/wordml/cid" xmlns:w16="http://schemas.microsoft.com/office/word/2018/wordml" xmlns:w16sdtdh="http://schemas.microsoft.com/office/word/2020/wordml/sdtdatahash" xmlns:w16se="http://schemas.microsoft.com/office/word/2015/wordml/symex" xmlns:wpg="http://schemas.microsoft.com/office/word/2010/wordprocessingGroup" xmlns:wpi="http://schemas.microsoft.com/office/word/2010/wordprocessingInk" xmlns:wne="http://schemas.microsoft.com/office/word/2006/wordml" xmlns:wps="http://schemas.microsoft.com/office/word/2010/wordprocessingShape" mc:Ignorable="w14 w15 w16se w16cid w16 w16cex w16sdtdh wp14">
+<w15:commentsEx xmlns:wpc="http://schemas.microsoft.com/office/word/2010/wordprocessingCanvas" xmlns:cx="http://schemas.microsoft.com/office/drawing/2014/chartex" xmlns:cx1="http://schemas.microsoft.com/office/drawing/2015/9/8/chartex" xmlns:cx2="http://schemas.microsoft.com/office/drawing/2015/10/21/chartex" xmlns:cx3="http://schemas.microsoft.com/office/drawing/2016/5/9/chartex" xmlns:cx4="http://schemas.microsoft.com/office/drawing/2016/5/10/chartex" xmlns:cx5="http://schemas.microsoft.com/office/drawing/2016/5/11/chartex" xmlns:cx6="http://schemas.microsoft.com/office/drawing/2016/5/12/chartex" xmlns:cx7="http://schemas.microsoft.com/office/drawing/2016/5/13/chartex" xmlns:cx8="http://schemas.microsoft.com/office/drawing/2016/5/14/chartex" xmlns:mc="http://schemas.openxmlformats.org/markup-compatibility/2006" xmlns:aink="http://schemas.microsoft.com/office/drawing/2016/ink" xmlns:am3d="http://schemas.microsoft.com/office/drawing/2017/model3d" xmlns:o="urn:schemas-microsoft-com:office:office" xmlns:r="http://schemas.openxmlformats.org/officeDocument/2006/relationships" xmlns:m="http://schemas.openxmlformats.org/officeDocument/2006/math" xmlns:v="urn:schemas-microsoft-com:vml" xmlns:wp14="http://schemas.microsoft.com/office/word/2010/wordprocessingDrawing" xmlns:wp="http://schemas.openxmlformats.org/drawingml/2006/wordprocessingDrawing" xmlns:w10="urn:schemas-microsoft-com:office:word" xmlns:w="http://schemas.openxmlformats.org/wordprocessingml/2006/main" xmlns:w14="http://schemas.microsoft.com/office/word/2010/wordml" xmlns:w15="http://schemas.microsoft.com/office/word/2012/wordml" xmlns:w16cex="http://schemas.microsoft.com/office/word/2018/wordml/cex" xmlns:w16cid="http://schemas.microsoft.com/office/word/2016/wordml/cid" xmlns:w16="http://schemas.microsoft.com/office/word/2018/wordml" xmlns:w16sdtdh="http://schemas.microsoft.com/office/word/2020/wordml/sdtdatahash" xmlns:w16se="http://schemas.microsoft.com/office/word/2015/wordml/symex" xmlns:wpg="http://schemas.microsoft.com/office/word/2010/wordprocessingGroup" xmlns:wpi="http://schemas.microsoft.com/office/word/2010/wordprocessingInk" xmlns:wne="http://schemas.microsoft.com/office/word/2006/wordml" xmlns:wps="http://schemas.microsoft.com/office/word/2010/wordprocessingShape" mc:Ignorable="w14 w15 w16se w16cid w16 w16cex w16sdtdh wp14">
   <w15:commentEx w15:paraId="78B08105" w15:done="0"/>
-  <w15:commentEx w15:paraId="19B59704" w15:done="0"/>
+  <w15:commentEx w15:paraId="3F7289CF" w15:paraIdParent="78B08105" w15:done="0"/>
   <w15:commentEx w15:paraId="2F8BD15A" w15:done="0"/>
+  <w15:commentEx w15:paraId="5C577C2A" w15:paraIdParent="2F8BD15A" w15:done="0"/>
   <w15:commentEx w15:paraId="25A3A5C3" w15:done="0"/>
+  <w15:commentEx w15:paraId="4BB96648" w15:paraIdParent="25A3A5C3" w15:done="0"/>
   <w15:commentEx w15:paraId="66C3E2DA" w15:done="0"/>
+  <w15:commentEx w15:paraId="43611DF9" w15:paraIdParent="66C3E2DA" w15:done="0"/>
   <w15:commentEx w15:paraId="47440EEB" w15:done="0"/>
+  <w15:commentEx w15:paraId="206E1A16" w15:paraIdParent="47440EEB" w15:done="0"/>
+  <w15:commentEx w15:paraId="09288DEE" w15:paraIdParent="47440EEB" w15:done="0"/>
   <w15:commentEx w15:paraId="0A7691E7" w15:done="0"/>
+  <w15:commentEx w15:paraId="1C2B3EF0" w15:paraIdParent="0A7691E7" w15:done="0"/>
 </w15:commentsEx>
 </file>
 
 <file path=word/commentsExtensible.xml><?xml version="1.0" encoding="utf-8"?>
-<w16cex:commentsExtensible xmlns:wpc="http://schemas.microsoft.com/office/word/2010/wordprocessingCanvas" xmlns:cx="http://schemas.microsoft.com/office/drawing/2014/chartex" xmlns:cx1="http://schemas.microsoft.com/office/drawing/2015/9/8/chartex" xmlns:cx2="http://schemas.microsoft.com/office/drawing/2015/10/21/chartex" xmlns:cx3="http://schemas.microsoft.com/office/drawing/2016/5/9/chartex" xmlns:cx4="http://schemas.microsoft.com/office/drawing/2016/5/10/chartex" xmlns:cx5="http://schemas.microsoft.com/office/drawing/2016/5/11/chartex" xmlns:cx6="http://schemas.microsoft.com/office/drawing/2016/5/12/chartex" xmlns:cx7="http://schemas.microsoft.com/office/drawing/2016/5/13/chartex" xmlns:cx8="http://schemas.microsoft.com/office/drawing/2016/5/14/chartex" xmlns:cr="http://schemas.microsoft.com/office/comments/2020/reactions" xmlns:mc="http://schemas.openxmlformats.org/markup-compatibility/2006" xmlns:aink="http://schemas.microsoft.com/office/drawing/2016/ink" xmlns:am3d="http://schemas.microsoft.com/office/drawing/2017/model3d" xmlns:o="urn:schemas-microsoft-com:office:office" xmlns:oel="http://schemas.microsoft.com/office/2019/extlst" xmlns:r="http://schemas.openxmlformats.org/officeDocument/2006/relationships" xmlns:m="http://schemas.openxmlformats.org/officeDocument/2006/math" xmlns:v="urn:schemas-microsoft-com:vml" xmlns:wp14="http://schemas.microsoft.com/office/word/2010/wordprocessingDrawing" xmlns:wp="http://schemas.openxmlformats.org/drawingml/2006/wordprocessingDrawing" xmlns:w10="urn:schemas-microsoft-com:office:word" xmlns:w="http://schemas.openxmlformats.org/wordprocessingml/2006/main" xmlns:w14="http://schemas.microsoft.com/office/word/2010/wordml" xmlns:w15="http://schemas.microsoft.com/office/word/2012/wordml" xmlns:w16cex="http://schemas.microsoft.com/office/word/2018/wordml/cex" xmlns:w16cid="http://schemas.microsoft.com/office/word/2016/wordml/cid" xmlns:w16="http://schemas.microsoft.com/office/word/2018/wordml" xmlns:w16sdtdh="http://schemas.microsoft.com/office/word/2020/wordml/sdtdatahash" xmlns:w16se="http://schemas.microsoft.com/office/word/2015/wordml/symex" xmlns:wpg="http://schemas.microsoft.com/office/word/2010/wordprocessingGroup" xmlns:wpi="http://schemas.microsoft.com/office/word/2010/wordprocessingInk" xmlns:wne="http://schemas.microsoft.com/office/word/2006/wordml" xmlns:wps="http://schemas.microsoft.com/office/word/2010/wordprocessingShape" mc:Ignorable="w14 w15 w16se w16cid w16 w16cex w16sdtdh cr wp14">
+<w16cex:commentsExtensible xmlns:wpc="http://schemas.microsoft.com/office/word/2010/wordprocessingCanvas" xmlns:cx="http://schemas.microsoft.com/office/drawing/2014/chartex" xmlns:cx1="http://schemas.microsoft.com/office/drawing/2015/9/8/chartex" xmlns:cx2="http://schemas.microsoft.com/office/drawing/2015/10/21/chartex" xmlns:cx3="http://schemas.microsoft.com/office/drawing/2016/5/9/chartex" xmlns:cx4="http://schemas.microsoft.com/office/drawing/2016/5/10/chartex" xmlns:cx5="http://schemas.microsoft.com/office/drawing/2016/5/11/chartex" xmlns:cx6="http://schemas.microsoft.com/office/drawing/2016/5/12/chartex" xmlns:cx7="http://schemas.microsoft.com/office/drawing/2016/5/13/chartex" xmlns:cx8="http://schemas.microsoft.com/office/drawing/2016/5/14/chartex" xmlns:mc="http://schemas.openxmlformats.org/markup-compatibility/2006" xmlns:aink="http://schemas.microsoft.com/office/drawing/2016/ink" xmlns:am3d="http://schemas.microsoft.com/office/drawing/2017/model3d" xmlns:o="urn:schemas-microsoft-com:office:office" xmlns:r="http://schemas.openxmlformats.org/officeDocument/2006/relationships" xmlns:m="http://schemas.openxmlformats.org/officeDocument/2006/math" xmlns:v="urn:schemas-microsoft-com:vml" xmlns:wp14="http://schemas.microsoft.com/office/word/2010/wordprocessingDrawing" xmlns:wp="http://schemas.openxmlformats.org/drawingml/2006/wordprocessingDrawing" xmlns:w10="urn:schemas-microsoft-com:office:word" xmlns:w="http://schemas.openxmlformats.org/wordprocessingml/2006/main" xmlns:w14="http://schemas.microsoft.com/office/word/2010/wordml" xmlns:w15="http://schemas.microsoft.com/office/word/2012/wordml" xmlns:w16cex="http://schemas.microsoft.com/office/word/2018/wordml/cex" xmlns:w16cid="http://schemas.microsoft.com/office/word/2016/wordml/cid" xmlns:w16="http://schemas.microsoft.com/office/word/2018/wordml" xmlns:w16sdtdh="http://schemas.microsoft.com/office/word/2020/wordml/sdtdatahash" xmlns:w16se="http://schemas.microsoft.com/office/word/2015/wordml/symex" xmlns:wpg="http://schemas.microsoft.com/office/word/2010/wordprocessingGroup" xmlns:wpi="http://schemas.microsoft.com/office/word/2010/wordprocessingInk" xmlns:wne="http://schemas.microsoft.com/office/word/2006/wordml" xmlns:wps="http://schemas.microsoft.com/office/word/2010/wordprocessingShape" mc:Ignorable="w14 w15 w16se w16cid w16 w16cex w16sdtdh wp14">
   <w16cex:commentExtensible w16cex:durableId="43711AB2" w16cex:dateUtc="2023-10-17T13:34:00Z"/>
-  <w16cex:commentExtensible w16cex:durableId="460ADA79" w16cex:dateUtc="2023-10-17T13:34:00Z"/>
+  <w16cex:commentExtensible w16cex:durableId="28DD23F5" w16cex:dateUtc="2023-10-20T09:06:00Z"/>
   <w16cex:commentExtensible w16cex:durableId="050C36C8" w16cex:dateUtc="2023-10-17T13:36:00Z"/>
+  <w16cex:commentExtensible w16cex:durableId="28DD23FB" w16cex:dateUtc="2023-10-20T09:06:00Z"/>
   <w16cex:commentExtensible w16cex:durableId="1AC035DC" w16cex:dateUtc="2023-10-17T13:36:00Z"/>
+  <w16cex:commentExtensible w16cex:durableId="28DD2479" w16cex:dateUtc="2023-10-20T09:08:00Z"/>
   <w16cex:commentExtensible w16cex:durableId="4389DA79" w16cex:dateUtc="2023-10-17T13:38:00Z"/>
+  <w16cex:commentExtensible w16cex:durableId="28DD281B" w16cex:dateUtc="2023-10-20T09:23:00Z"/>
   <w16cex:commentExtensible w16cex:durableId="08C24166" w16cex:dateUtc="2023-10-17T13:41:00Z"/>
+  <w16cex:commentExtensible w16cex:durableId="28DD27FA" w16cex:dateUtc="2023-10-20T09:23:00Z"/>
+  <w16cex:commentExtensible w16cex:durableId="28DD2807" w16cex:dateUtc="2023-10-20T09:23:00Z"/>
   <w16cex:commentExtensible w16cex:durableId="49E7BCCA" w16cex:dateUtc="2023-10-17T13:44:00Z"/>
+  <w16cex:commentExtensible w16cex:durableId="28DD255E" w16cex:dateUtc="2023-10-20T09:12:00Z"/>
 </w16cex:commentsExtensible>
 </file>
 
 <file path=word/commentsIds.xml><?xml version="1.0" encoding="utf-8"?>
-<w16cid:commentsIds xmlns:wpc="http://schemas.microsoft.com/office/word/2010/wordprocessingCanvas" xmlns:cx="http://schemas.microsoft.com/office/drawing/2014/chartex" xmlns:cx1="http://schemas.microsoft.com/office/drawing/2015/9/8/chartex" xmlns:cx2="http://schemas.microsoft.com/office/drawing/2015/10/21/chartex" xmlns:cx3="http://schemas.microsoft.com/office/drawing/2016/5/9/chartex" xmlns:cx4="http://schemas.microsoft.com/office/drawing/2016/5/10/chartex" xmlns:cx5="http://schemas.microsoft.com/office/drawing/2016/5/11/chartex" xmlns:cx6="http://schemas.microsoft.com/office/drawing/2016/5/12/chartex" xmlns:cx7="http://schemas.microsoft.com/office/drawing/2016/5/13/chartex" xmlns:cx8="http://schemas.microsoft.com/office/drawing/2016/5/14/chartex" xmlns:mc="http://schemas.openxmlformats.org/markup-compatibility/2006" xmlns:aink="http://schemas.microsoft.com/office/drawing/2016/ink" xmlns:am3d="http://schemas.microsoft.com/office/drawing/2017/model3d" xmlns:o="urn:schemas-microsoft-com:office:office" xmlns:oel="http://schemas.microsoft.com/office/2019/extlst" xmlns:r="http://schemas.openxmlformats.org/officeDocument/2006/relationships" xmlns:m="http://schemas.openxmlformats.org/officeDocument/2006/math" xmlns:v="urn:schemas-microsoft-com:vml" xmlns:wp14="http://schemas.microsoft.com/office/word/2010/wordprocessingDrawing" xmlns:wp="http://schemas.openxmlformats.org/drawingml/2006/wordprocessingDrawing" xmlns:w10="urn:schemas-microsoft-com:office:word" xmlns:w="http://schemas.openxmlformats.org/wordprocessingml/2006/main" xmlns:w14="http://schemas.microsoft.com/office/word/2010/wordml" xmlns:w15="http://schemas.microsoft.com/office/word/2012/wordml" xmlns:w16cex="http://schemas.microsoft.com/office/word/2018/wordml/cex" xmlns:w16cid="http://schemas.microsoft.com/office/word/2016/wordml/cid" xmlns:w16="http://schemas.microsoft.com/office/word/2018/wordml" xmlns:w16sdtdh="http://schemas.microsoft.com/office/word/2020/wordml/sdtdatahash" xmlns:w16se="http://schemas.microsoft.com/office/word/2015/wordml/symex" xmlns:wpg="http://schemas.microsoft.com/office/word/2010/wordprocessingGroup" xmlns:wpi="http://schemas.microsoft.com/office/word/2010/wordprocessingInk" xmlns:wne="http://schemas.microsoft.com/office/word/2006/wordml" xmlns:wps="http://schemas.microsoft.com/office/word/2010/wordprocessingShape" mc:Ignorable="w14 w15 w16se w16cid w16 w16cex w16sdtdh wp14">
+<w16cid:commentsIds xmlns:wpc="http://schemas.microsoft.com/office/word/2010/wordprocessingCanvas" xmlns:cx="http://schemas.microsoft.com/office/drawing/2014/chartex" xmlns:cx1="http://schemas.microsoft.com/office/drawing/2015/9/8/chartex" xmlns:cx2="http://schemas.microsoft.com/office/drawing/2015/10/21/chartex" xmlns:cx3="http://schemas.microsoft.com/office/drawing/2016/5/9/chartex" xmlns:cx4="http://schemas.microsoft.com/office/drawing/2016/5/10/chartex" xmlns:cx5="http://schemas.microsoft.com/office/drawing/2016/5/11/chartex" xmlns:cx6="http://schemas.microsoft.com/office/drawing/2016/5/12/chartex" xmlns:cx7="http://schemas.microsoft.com/office/drawing/2016/5/13/chartex" xmlns:cx8="http://schemas.microsoft.com/office/drawing/2016/5/14/chartex" xmlns:mc="http://schemas.openxmlformats.org/markup-compatibility/2006" xmlns:aink="http://schemas.microsoft.com/office/drawing/2016/ink" xmlns:am3d="http://schemas.microsoft.com/office/drawing/2017/model3d" xmlns:o="urn:schemas-microsoft-com:office:office" xmlns:r="http://schemas.openxmlformats.org/officeDocument/2006/relationships" xmlns:m="http://schemas.openxmlformats.org/officeDocument/2006/math" xmlns:v="urn:schemas-microsoft-com:vml" xmlns:wp14="http://schemas.microsoft.com/office/word/2010/wordprocessingDrawing" xmlns:wp="http://schemas.openxmlformats.org/drawingml/2006/wordprocessingDrawing" xmlns:w10="urn:schemas-microsoft-com:office:word" xmlns:w="http://schemas.openxmlformats.org/wordprocessingml/2006/main" xmlns:w14="http://schemas.microsoft.com/office/word/2010/wordml" xmlns:w15="http://schemas.microsoft.com/office/word/2012/wordml" xmlns:w16cex="http://schemas.microsoft.com/office/word/2018/wordml/cex" xmlns:w16cid="http://schemas.microsoft.com/office/word/2016/wordml/cid" xmlns:w16="http://schemas.microsoft.com/office/word/2018/wordml" xmlns:w16sdtdh="http://schemas.microsoft.com/office/word/2020/wordml/sdtdatahash" xmlns:w16se="http://schemas.microsoft.com/office/word/2015/wordml/symex" xmlns:wpg="http://schemas.microsoft.com/office/word/2010/wordprocessingGroup" xmlns:wpi="http://schemas.microsoft.com/office/word/2010/wordprocessingInk" xmlns:wne="http://schemas.microsoft.com/office/word/2006/wordml" xmlns:wps="http://schemas.microsoft.com/office/word/2010/wordprocessingShape" mc:Ignorable="w14 w15 w16se w16cid w16 w16cex w16sdtdh wp14">
   <w16cid:commentId w16cid:paraId="78B08105" w16cid:durableId="43711AB2"/>
-  <w16cid:commentId w16cid:paraId="19B59704" w16cid:durableId="460ADA79"/>
+  <w16cid:commentId w16cid:paraId="3F7289CF" w16cid:durableId="28DD23F5"/>
   <w16cid:commentId w16cid:paraId="2F8BD15A" w16cid:durableId="050C36C8"/>
+  <w16cid:commentId w16cid:paraId="5C577C2A" w16cid:durableId="28DD23FB"/>
   <w16cid:commentId w16cid:paraId="25A3A5C3" w16cid:durableId="1AC035DC"/>
+  <w16cid:commentId w16cid:paraId="4BB96648" w16cid:durableId="28DD2479"/>
   <w16cid:commentId w16cid:paraId="66C3E2DA" w16cid:durableId="4389DA79"/>
+  <w16cid:commentId w16cid:paraId="43611DF9" w16cid:durableId="28DD281B"/>
   <w16cid:commentId w16cid:paraId="47440EEB" w16cid:durableId="08C24166"/>
+  <w16cid:commentId w16cid:paraId="206E1A16" w16cid:durableId="28DD27FA"/>
+  <w16cid:commentId w16cid:paraId="09288DEE" w16cid:durableId="28DD2807"/>
   <w16cid:commentId w16cid:paraId="0A7691E7" w16cid:durableId="49E7BCCA"/>
+  <w16cid:commentId w16cid:paraId="1C2B3EF0" w16cid:durableId="28DD255E"/>
 </w16cid:commentsIds>
 </file>
 
 <file path=word/numbering.xml><?xml version="1.0" encoding="utf-8"?>
-<w:numbering xmlns:wpc="http://schemas.microsoft.com/office/word/2010/wordprocessingCanvas" xmlns:cx="http://schemas.microsoft.com/office/drawing/2014/chartex" xmlns:cx1="http://schemas.microsoft.com/office/drawing/2015/9/8/chartex" xmlns:cx2="http://schemas.microsoft.com/office/drawing/2015/10/21/chartex" xmlns:cx3="http://schemas.microsoft.com/office/drawing/2016/5/9/chartex" xmlns:cx4="http://schemas.microsoft.com/office/drawing/2016/5/10/chartex" xmlns:cx5="http://schemas.microsoft.com/office/drawing/2016/5/11/chartex" xmlns:cx6="http://schemas.microsoft.com/office/drawing/2016/5/12/chartex" xmlns:cx7="http://schemas.microsoft.com/office/drawing/2016/5/13/chartex" xmlns:cx8="http://schemas.microsoft.com/office/drawing/2016/5/14/chartex" xmlns:mc="http://schemas.openxmlformats.org/markup-compatibility/2006" xmlns:aink="http://schemas.microsoft.com/office/drawing/2016/ink" xmlns:am3d="http://schemas.microsoft.com/office/drawing/2017/model3d" xmlns:o="urn:schemas-microsoft-com:office:office" xmlns:oel="http://schemas.microsoft.com/office/2019/extlst" xmlns:r="http://schemas.openxmlformats.org/officeDocument/2006/relationships" xmlns:m="http://schemas.openxmlformats.org/officeDocument/2006/math" xmlns:v="urn:schemas-microsoft-com:vml" xmlns:wp14="http://schemas.microsoft.com/office/word/2010/wordprocessingDrawing" xmlns:wp="http://schemas.openxmlformats.org/drawingml/2006/wordprocessingDrawing" xmlns:w10="urn:schemas-microsoft-com:office:word" xmlns:w="http://schemas.openxmlformats.org/wordprocessingml/2006/main" xmlns:w14="http://schemas.microsoft.com/office/word/2010/wordml" xmlns:w15="http://schemas.microsoft.com/office/word/2012/wordml" xmlns:w16cex="http://schemas.microsoft.com/office/word/2018/wordml/cex" xmlns:w16cid="http://schemas.microsoft.com/office/word/2016/wordml/cid" xmlns:w16="http://schemas.microsoft.com/office/word/2018/wordml" xmlns:w16sdtdh="http://schemas.microsoft.com/office/word/2020/wordml/sdtdatahash" xmlns:w16se="http://schemas.microsoft.com/office/word/2015/wordml/symex" xmlns:wpg="http://schemas.microsoft.com/office/word/2010/wordprocessingGroup" xmlns:wpi="http://schemas.microsoft.com/office/word/2010/wordprocessingInk" xmlns:wne="http://schemas.microsoft.com/office/word/2006/wordml" xmlns:wps="http://schemas.microsoft.com/office/word/2010/wordprocessingShape" mc:Ignorable="w14 w15 w16se w16cid w16 w16cex w16sdtdh wp14">
+<w:numbering xmlns:wpc="http://schemas.microsoft.com/office/word/2010/wordprocessingCanvas" xmlns:cx="http://schemas.microsoft.com/office/drawing/2014/chartex" xmlns:cx1="http://schemas.microsoft.com/office/drawing/2015/9/8/chartex" xmlns:cx2="http://schemas.microsoft.com/office/drawing/2015/10/21/chartex" xmlns:cx3="http://schemas.microsoft.com/office/drawing/2016/5/9/chartex" xmlns:cx4="http://schemas.microsoft.com/office/drawing/2016/5/10/chartex" xmlns:cx5="http://schemas.microsoft.com/office/drawing/2016/5/11/chartex" xmlns:cx6="http://schemas.microsoft.com/office/drawing/2016/5/12/chartex" xmlns:cx7="http://schemas.microsoft.com/office/drawing/2016/5/13/chartex" xmlns:cx8="http://schemas.microsoft.com/office/drawing/2016/5/14/chartex" xmlns:mc="http://schemas.openxmlformats.org/markup-compatibility/2006" xmlns:aink="http://schemas.microsoft.com/office/drawing/2016/ink" xmlns:am3d="http://schemas.microsoft.com/office/drawing/2017/model3d" xmlns:o="urn:schemas-microsoft-com:office:office" xmlns:r="http://schemas.openxmlformats.org/officeDocument/2006/relationships" xmlns:m="http://schemas.openxmlformats.org/officeDocument/2006/math" xmlns:v="urn:schemas-microsoft-com:vml" xmlns:wp14="http://schemas.microsoft.com/office/word/2010/wordprocessingDrawing" xmlns:wp="http://schemas.openxmlformats.org/drawingml/2006/wordprocessingDrawing" xmlns:w10="urn:schemas-microsoft-com:office:word" xmlns:w="http://schemas.openxmlformats.org/wordprocessingml/2006/main" xmlns:w14="http://schemas.microsoft.com/office/word/2010/wordml" xmlns:w15="http://schemas.microsoft.com/office/word/2012/wordml" xmlns:w16cex="http://schemas.microsoft.com/office/word/2018/wordml/cex" xmlns:w16cid="http://schemas.microsoft.com/office/word/2016/wordml/cid" xmlns:w16="http://schemas.microsoft.com/office/word/2018/wordml" xmlns:w16sdtdh="http://schemas.microsoft.com/office/word/2020/wordml/sdtdatahash" xmlns:w16se="http://schemas.microsoft.com/office/word/2015/wordml/symex" xmlns:wpg="http://schemas.microsoft.com/office/word/2010/wordprocessingGroup" xmlns:wpi="http://schemas.microsoft.com/office/word/2010/wordprocessingInk" xmlns:wne="http://schemas.microsoft.com/office/word/2006/wordml" xmlns:wps="http://schemas.microsoft.com/office/word/2010/wordprocessingShape" mc:Ignorable="w14 w15 w16se w16cid w16 w16cex w16sdtdh wp14">
   <w:abstractNum w:abstractNumId="0" w15:restartNumberingAfterBreak="0">
     <w:nsid w:val="085B31A9"/>
     <w:multiLevelType w:val="hybridMultilevel"/>
@@ -8188,40 +8369,43 @@
       </w:rPr>
     </w:lvl>
   </w:abstractNum>
-  <w:num w:numId="1" w16cid:durableId="1082802823">
+  <w:num w:numId="1">
     <w:abstractNumId w:val="6"/>
   </w:num>
-  <w:num w:numId="2" w16cid:durableId="2002388643">
+  <w:num w:numId="2">
     <w:abstractNumId w:val="7"/>
   </w:num>
-  <w:num w:numId="3" w16cid:durableId="791360788">
+  <w:num w:numId="3">
     <w:abstractNumId w:val="5"/>
   </w:num>
-  <w:num w:numId="4" w16cid:durableId="505554996">
+  <w:num w:numId="4">
     <w:abstractNumId w:val="3"/>
   </w:num>
-  <w:num w:numId="5" w16cid:durableId="162740019">
+  <w:num w:numId="5">
     <w:abstractNumId w:val="4"/>
   </w:num>
-  <w:num w:numId="6" w16cid:durableId="238174984">
+  <w:num w:numId="6">
     <w:abstractNumId w:val="1"/>
   </w:num>
-  <w:num w:numId="7" w16cid:durableId="2140221504">
+  <w:num w:numId="7">
     <w:abstractNumId w:val="2"/>
   </w:num>
-  <w:num w:numId="8" w16cid:durableId="1979187955">
+  <w:num w:numId="8">
     <w:abstractNumId w:val="8"/>
   </w:num>
-  <w:num w:numId="9" w16cid:durableId="472408885">
+  <w:num w:numId="9">
     <w:abstractNumId w:val="0"/>
   </w:num>
 </w:numbering>
 </file>
 
 <file path=word/people.xml><?xml version="1.0" encoding="utf-8"?>
-<w15:people xmlns:wpc="http://schemas.microsoft.com/office/word/2010/wordprocessingCanvas" xmlns:cx="http://schemas.microsoft.com/office/drawing/2014/chartex" xmlns:cx1="http://schemas.microsoft.com/office/drawing/2015/9/8/chartex" xmlns:cx2="http://schemas.microsoft.com/office/drawing/2015/10/21/chartex" xmlns:cx3="http://schemas.microsoft.com/office/drawing/2016/5/9/chartex" xmlns:cx4="http://schemas.microsoft.com/office/drawing/2016/5/10/chartex" xmlns:cx5="http://schemas.microsoft.com/office/drawing/2016/5/11/chartex" xmlns:cx6="http://schemas.microsoft.com/office/drawing/2016/5/12/chartex" xmlns:cx7="http://schemas.microsoft.com/office/drawing/2016/5/13/chartex" xmlns:cx8="http://schemas.microsoft.com/office/drawing/2016/5/14/chartex" xmlns:mc="http://schemas.openxmlformats.org/markup-compatibility/2006" xmlns:aink="http://schemas.microsoft.com/office/drawing/2016/ink" xmlns:am3d="http://schemas.microsoft.com/office/drawing/2017/model3d" xmlns:o="urn:schemas-microsoft-com:office:office" xmlns:oel="http://schemas.microsoft.com/office/2019/extlst" xmlns:r="http://schemas.openxmlformats.org/officeDocument/2006/relationships" xmlns:m="http://schemas.openxmlformats.org/officeDocument/2006/math" xmlns:v="urn:schemas-microsoft-com:vml" xmlns:wp14="http://schemas.microsoft.com/office/word/2010/wordprocessingDrawing" xmlns:wp="http://schemas.openxmlformats.org/drawingml/2006/wordprocessingDrawing" xmlns:w10="urn:schemas-microsoft-com:office:word" xmlns:w="http://schemas.openxmlformats.org/wordprocessingml/2006/main" xmlns:w14="http://schemas.microsoft.com/office/word/2010/wordml" xmlns:w15="http://schemas.microsoft.com/office/word/2012/wordml" xmlns:w16cex="http://schemas.microsoft.com/office/word/2018/wordml/cex" xmlns:w16cid="http://schemas.microsoft.com/office/word/2016/wordml/cid" xmlns:w16="http://schemas.microsoft.com/office/word/2018/wordml" xmlns:w16sdtdh="http://schemas.microsoft.com/office/word/2020/wordml/sdtdatahash" xmlns:w16se="http://schemas.microsoft.com/office/word/2015/wordml/symex" xmlns:wpg="http://schemas.microsoft.com/office/word/2010/wordprocessingGroup" xmlns:wpi="http://schemas.microsoft.com/office/word/2010/wordprocessingInk" xmlns:wne="http://schemas.microsoft.com/office/word/2006/wordml" xmlns:wps="http://schemas.microsoft.com/office/word/2010/wordprocessingShape" mc:Ignorable="w14 w15 w16se w16cid w16 w16cex w16sdtdh wp14">
+<w15:people xmlns:wpc="http://schemas.microsoft.com/office/word/2010/wordprocessingCanvas" xmlns:cx="http://schemas.microsoft.com/office/drawing/2014/chartex" xmlns:cx1="http://schemas.microsoft.com/office/drawing/2015/9/8/chartex" xmlns:cx2="http://schemas.microsoft.com/office/drawing/2015/10/21/chartex" xmlns:cx3="http://schemas.microsoft.com/office/drawing/2016/5/9/chartex" xmlns:cx4="http://schemas.microsoft.com/office/drawing/2016/5/10/chartex" xmlns:cx5="http://schemas.microsoft.com/office/drawing/2016/5/11/chartex" xmlns:cx6="http://schemas.microsoft.com/office/drawing/2016/5/12/chartex" xmlns:cx7="http://schemas.microsoft.com/office/drawing/2016/5/13/chartex" xmlns:cx8="http://schemas.microsoft.com/office/drawing/2016/5/14/chartex" xmlns:mc="http://schemas.openxmlformats.org/markup-compatibility/2006" xmlns:aink="http://schemas.microsoft.com/office/drawing/2016/ink" xmlns:am3d="http://schemas.microsoft.com/office/drawing/2017/model3d" xmlns:o="urn:schemas-microsoft-com:office:office" xmlns:r="http://schemas.openxmlformats.org/officeDocument/2006/relationships" xmlns:m="http://schemas.openxmlformats.org/officeDocument/2006/math" xmlns:v="urn:schemas-microsoft-com:vml" xmlns:wp14="http://schemas.microsoft.com/office/word/2010/wordprocessingDrawing" xmlns:wp="http://schemas.openxmlformats.org/drawingml/2006/wordprocessingDrawing" xmlns:w10="urn:schemas-microsoft-com:office:word" xmlns:w="http://schemas.openxmlformats.org/wordprocessingml/2006/main" xmlns:w14="http://schemas.microsoft.com/office/word/2010/wordml" xmlns:w15="http://schemas.microsoft.com/office/word/2012/wordml" xmlns:w16cex="http://schemas.microsoft.com/office/word/2018/wordml/cex" xmlns:w16cid="http://schemas.microsoft.com/office/word/2016/wordml/cid" xmlns:w16="http://schemas.microsoft.com/office/word/2018/wordml" xmlns:w16sdtdh="http://schemas.microsoft.com/office/word/2020/wordml/sdtdatahash" xmlns:w16se="http://schemas.microsoft.com/office/word/2015/wordml/symex" xmlns:wpg="http://schemas.microsoft.com/office/word/2010/wordprocessingGroup" xmlns:wpi="http://schemas.microsoft.com/office/word/2010/wordprocessingInk" xmlns:wne="http://schemas.microsoft.com/office/word/2006/wordml" xmlns:wps="http://schemas.microsoft.com/office/word/2010/wordprocessingShape" mc:Ignorable="w14 w15 w16se w16cid w16 w16cex w16sdtdh wp14">
   <w15:person w15:author="Vanada _">
     <w15:presenceInfo w15:providerId="Windows Live" w15:userId="a8f417cd4e0429af"/>
+  </w15:person>
+  <w15:person w15:author="Аркадий Горюнов">
+    <w15:presenceInfo w15:providerId="Windows Live" w15:userId="07c4e3c676fd569d"/>
   </w15:person>
 </w15:people>
 </file>
@@ -8621,15 +8805,15 @@
     <w:lsdException w:name="Unresolved Mention" w:semiHidden="1" w:unhideWhenUsed="1"/>
     <w:lsdException w:name="Smart Link" w:semiHidden="1" w:unhideWhenUsed="1"/>
   </w:latentStyles>
-  <w:style w:type="paragraph" w:default="1" w:styleId="Normal">
+  <w:style w:type="paragraph" w:default="1" w:styleId="a">
     <w:name w:val="Normal"/>
     <w:qFormat/>
   </w:style>
-  <w:style w:type="paragraph" w:styleId="Heading1">
+  <w:style w:type="paragraph" w:styleId="10">
     <w:name w:val="heading 1"/>
-    <w:basedOn w:val="Normal"/>
-    <w:next w:val="Normal"/>
-    <w:link w:val="Heading1Char"/>
+    <w:basedOn w:val="a"/>
+    <w:next w:val="a"/>
+    <w:link w:val="11"/>
     <w:uiPriority w:val="9"/>
     <w:qFormat/>
     <w:rsid w:val="00921F34"/>
@@ -8646,13 +8830,13 @@
       <w:szCs w:val="32"/>
     </w:rPr>
   </w:style>
-  <w:style w:type="character" w:default="1" w:styleId="DefaultParagraphFont">
+  <w:style w:type="character" w:default="1" w:styleId="a0">
     <w:name w:val="Default Paragraph Font"/>
     <w:uiPriority w:val="1"/>
     <w:semiHidden/>
     <w:unhideWhenUsed/>
   </w:style>
-  <w:style w:type="table" w:default="1" w:styleId="TableNormal">
+  <w:style w:type="table" w:default="1" w:styleId="a1">
     <w:name w:val="Normal Table"/>
     <w:uiPriority w:val="99"/>
     <w:semiHidden/>
@@ -8667,15 +8851,15 @@
       </w:tblCellMar>
     </w:tblPr>
   </w:style>
-  <w:style w:type="numbering" w:default="1" w:styleId="NoList">
+  <w:style w:type="numbering" w:default="1" w:styleId="a2">
     <w:name w:val="No List"/>
     <w:uiPriority w:val="99"/>
     <w:semiHidden/>
     <w:unhideWhenUsed/>
   </w:style>
-  <w:style w:type="paragraph" w:styleId="ListParagraph">
+  <w:style w:type="paragraph" w:styleId="a3">
     <w:name w:val="List Paragraph"/>
-    <w:basedOn w:val="Normal"/>
+    <w:basedOn w:val="a"/>
     <w:uiPriority w:val="34"/>
     <w:qFormat/>
     <w:rsid w:val="006F6E05"/>
@@ -8694,9 +8878,9 @@
       </w:numPr>
     </w:pPr>
   </w:style>
-  <w:style w:type="paragraph" w:styleId="NormalWeb">
+  <w:style w:type="paragraph" w:styleId="a4">
     <w:name w:val="Normal (Web)"/>
-    <w:basedOn w:val="Normal"/>
+    <w:basedOn w:val="a"/>
     <w:uiPriority w:val="99"/>
     <w:semiHidden/>
     <w:unhideWhenUsed/>
@@ -8711,9 +8895,9 @@
       <w:lang w:eastAsia="ru-RU"/>
     </w:rPr>
   </w:style>
-  <w:style w:type="character" w:styleId="Hyperlink">
+  <w:style w:type="character" w:styleId="a5">
     <w:name w:val="Hyperlink"/>
-    <w:basedOn w:val="DefaultParagraphFont"/>
+    <w:basedOn w:val="a0"/>
     <w:uiPriority w:val="99"/>
     <w:unhideWhenUsed/>
     <w:rsid w:val="00B8363F"/>
@@ -8722,9 +8906,9 @@
       <w:u w:val="single"/>
     </w:rPr>
   </w:style>
-  <w:style w:type="character" w:styleId="UnresolvedMention">
+  <w:style w:type="character" w:styleId="a6">
     <w:name w:val="Unresolved Mention"/>
-    <w:basedOn w:val="DefaultParagraphFont"/>
+    <w:basedOn w:val="a0"/>
     <w:uiPriority w:val="99"/>
     <w:semiHidden/>
     <w:unhideWhenUsed/>
@@ -8734,9 +8918,9 @@
       <w:shd w:val="clear" w:color="auto" w:fill="E1DFDD"/>
     </w:rPr>
   </w:style>
-  <w:style w:type="character" w:styleId="Strong">
+  <w:style w:type="character" w:styleId="a7">
     <w:name w:val="Strong"/>
-    <w:basedOn w:val="DefaultParagraphFont"/>
+    <w:basedOn w:val="a0"/>
     <w:uiPriority w:val="22"/>
     <w:qFormat/>
     <w:rsid w:val="002A7A16"/>
@@ -8745,9 +8929,9 @@
       <w:bCs/>
     </w:rPr>
   </w:style>
-  <w:style w:type="character" w:styleId="FollowedHyperlink">
+  <w:style w:type="character" w:styleId="a8">
     <w:name w:val="FollowedHyperlink"/>
-    <w:basedOn w:val="DefaultParagraphFont"/>
+    <w:basedOn w:val="a0"/>
     <w:uiPriority w:val="99"/>
     <w:semiHidden/>
     <w:unhideWhenUsed/>
@@ -8757,9 +8941,9 @@
       <w:u w:val="single"/>
     </w:rPr>
   </w:style>
-  <w:style w:type="table" w:styleId="TableGrid">
+  <w:style w:type="table" w:styleId="a9">
     <w:name w:val="Table Grid"/>
-    <w:basedOn w:val="TableNormal"/>
+    <w:basedOn w:val="a1"/>
     <w:uiPriority w:val="39"/>
     <w:rsid w:val="00E80436"/>
     <w:pPr>
@@ -8776,9 +8960,9 @@
       </w:tblBorders>
     </w:tblPr>
   </w:style>
-  <w:style w:type="character" w:styleId="HTMLCode">
+  <w:style w:type="character" w:styleId="HTML">
     <w:name w:val="HTML Code"/>
-    <w:basedOn w:val="DefaultParagraphFont"/>
+    <w:basedOn w:val="a0"/>
     <w:uiPriority w:val="99"/>
     <w:semiHidden/>
     <w:unhideWhenUsed/>
@@ -8789,9 +8973,9 @@
       <w:szCs w:val="20"/>
     </w:rPr>
   </w:style>
-  <w:style w:type="character" w:styleId="CommentReference">
+  <w:style w:type="character" w:styleId="aa">
     <w:name w:val="annotation reference"/>
-    <w:basedOn w:val="DefaultParagraphFont"/>
+    <w:basedOn w:val="a0"/>
     <w:uiPriority w:val="99"/>
     <w:semiHidden/>
     <w:unhideWhenUsed/>
@@ -8801,10 +8985,10 @@
       <w:szCs w:val="16"/>
     </w:rPr>
   </w:style>
-  <w:style w:type="paragraph" w:styleId="CommentText">
+  <w:style w:type="paragraph" w:styleId="ab">
     <w:name w:val="annotation text"/>
-    <w:basedOn w:val="Normal"/>
-    <w:link w:val="CommentTextChar"/>
+    <w:basedOn w:val="a"/>
+    <w:link w:val="ac"/>
     <w:uiPriority w:val="99"/>
     <w:semiHidden/>
     <w:unhideWhenUsed/>
@@ -8817,10 +9001,10 @@
       <w:szCs w:val="20"/>
     </w:rPr>
   </w:style>
-  <w:style w:type="character" w:customStyle="1" w:styleId="CommentTextChar">
-    <w:name w:val="Comment Text Char"/>
-    <w:basedOn w:val="DefaultParagraphFont"/>
-    <w:link w:val="CommentText"/>
+  <w:style w:type="character" w:customStyle="1" w:styleId="ac">
+    <w:name w:val="Текст примечания Знак"/>
+    <w:basedOn w:val="a0"/>
+    <w:link w:val="ab"/>
     <w:uiPriority w:val="99"/>
     <w:semiHidden/>
     <w:rsid w:val="00400FFC"/>
@@ -8829,10 +9013,10 @@
       <w:szCs w:val="20"/>
     </w:rPr>
   </w:style>
-  <w:style w:type="character" w:customStyle="1" w:styleId="Heading1Char">
-    <w:name w:val="Heading 1 Char"/>
-    <w:basedOn w:val="DefaultParagraphFont"/>
-    <w:link w:val="Heading1"/>
+  <w:style w:type="character" w:customStyle="1" w:styleId="11">
+    <w:name w:val="Заголовок 1 Знак"/>
+    <w:basedOn w:val="a0"/>
+    <w:link w:val="10"/>
     <w:uiPriority w:val="9"/>
     <w:rsid w:val="00921F34"/>
     <w:rPr>
@@ -8842,10 +9026,10 @@
       <w:szCs w:val="32"/>
     </w:rPr>
   </w:style>
-  <w:style w:type="paragraph" w:styleId="TOCHeading">
+  <w:style w:type="paragraph" w:styleId="ad">
     <w:name w:val="TOC Heading"/>
-    <w:basedOn w:val="Heading1"/>
-    <w:next w:val="Normal"/>
+    <w:basedOn w:val="10"/>
+    <w:next w:val="a"/>
     <w:uiPriority w:val="39"/>
     <w:unhideWhenUsed/>
     <w:qFormat/>
@@ -8857,10 +9041,10 @@
       <w:lang w:eastAsia="ru-RU"/>
     </w:rPr>
   </w:style>
-  <w:style w:type="paragraph" w:styleId="TOC1">
+  <w:style w:type="paragraph" w:styleId="12">
     <w:name w:val="toc 1"/>
-    <w:basedOn w:val="Normal"/>
-    <w:next w:val="Normal"/>
+    <w:basedOn w:val="a"/>
+    <w:next w:val="a"/>
     <w:autoRedefine/>
     <w:uiPriority w:val="39"/>
     <w:unhideWhenUsed/>
@@ -8869,10 +9053,10 @@
       <w:spacing w:after="100"/>
     </w:pPr>
   </w:style>
-  <w:style w:type="paragraph" w:styleId="TOC2">
+  <w:style w:type="paragraph" w:styleId="2">
     <w:name w:val="toc 2"/>
-    <w:basedOn w:val="Normal"/>
-    <w:next w:val="Normal"/>
+    <w:basedOn w:val="a"/>
+    <w:next w:val="a"/>
     <w:autoRedefine/>
     <w:uiPriority w:val="39"/>
     <w:unhideWhenUsed/>
@@ -8882,11 +9066,11 @@
       <w:ind w:left="220"/>
     </w:pPr>
   </w:style>
-  <w:style w:type="paragraph" w:styleId="CommentSubject">
+  <w:style w:type="paragraph" w:styleId="ae">
     <w:name w:val="annotation subject"/>
-    <w:basedOn w:val="CommentText"/>
-    <w:next w:val="CommentText"/>
-    <w:link w:val="CommentSubjectChar"/>
+    <w:basedOn w:val="ab"/>
+    <w:next w:val="ab"/>
+    <w:link w:val="af"/>
     <w:uiPriority w:val="99"/>
     <w:semiHidden/>
     <w:unhideWhenUsed/>
@@ -8896,10 +9080,10 @@
       <w:bCs/>
     </w:rPr>
   </w:style>
-  <w:style w:type="character" w:customStyle="1" w:styleId="CommentSubjectChar">
-    <w:name w:val="Comment Subject Char"/>
-    <w:basedOn w:val="CommentTextChar"/>
-    <w:link w:val="CommentSubject"/>
+  <w:style w:type="character" w:customStyle="1" w:styleId="af">
+    <w:name w:val="Тема примечания Знак"/>
+    <w:basedOn w:val="ac"/>
+    <w:link w:val="ae"/>
     <w:uiPriority w:val="99"/>
     <w:semiHidden/>
     <w:rsid w:val="00E57751"/>

</xml_diff>